<commit_message>
upd template & generated file
</commit_message>
<xml_diff>
--- a/generated.docx
+++ b/generated.docx
@@ -942,7 +942,27 @@
           <w:szCs w:val="24"/>
           <w:lang w:val="en-US"/>
         </w:rPr>
-        <w:t>(enter text)</w:t>
+        <w:t>(</w:t>
+      </w:r>
+      <w:proofErr w:type="gramStart"/>
+      <w:r>
+        <w:rPr>
+          <w:rFonts w:ascii="Times New Roman" w:hAnsi="Times New Roman" w:cs="Times New Roman"/>
+          <w:sz w:val="24"/>
+          <w:szCs w:val="24"/>
+          <w:lang w:val="en-US"/>
+        </w:rPr>
+        <w:t>enter</w:t>
+      </w:r>
+      <w:proofErr w:type="gramEnd"/>
+      <w:r>
+        <w:rPr>
+          <w:rFonts w:ascii="Times New Roman" w:hAnsi="Times New Roman" w:cs="Times New Roman"/>
+          <w:sz w:val="24"/>
+          <w:szCs w:val="24"/>
+          <w:lang w:val="en-US"/>
+        </w:rPr>
+        <w:t xml:space="preserve"> text)</w:t>
       </w:r>
     </w:p>
     <w:p>
@@ -1086,6 +1106,7 @@
                 <w:lang w:val="en-US"/>
               </w:rPr>
             </w:pPr>
+            <w:proofErr w:type="spellStart"/>
             <w:r>
               <w:rPr>
                 <w:rFonts w:ascii="Times New Roman" w:hAnsi="Times New Roman" w:cs="Times New Roman"/>
@@ -1095,6 +1116,7 @@
               </w:rPr>
               <w:t>Viberg</w:t>
             </w:r>
+            <w:proofErr w:type="spellEnd"/>
           </w:p>
         </w:tc>
         <w:tc>
@@ -1229,6 +1251,7 @@
                 <w:lang w:val="en-US"/>
               </w:rPr>
             </w:pPr>
+            <w:proofErr w:type="spellStart"/>
             <w:r>
               <w:rPr>
                 <w:rFonts w:ascii="Times New Roman" w:hAnsi="Times New Roman" w:cs="Times New Roman"/>
@@ -1238,6 +1261,7 @@
               </w:rPr>
               <w:t>Houser</w:t>
             </w:r>
+            <w:proofErr w:type="spellEnd"/>
           </w:p>
         </w:tc>
         <w:tc>
@@ -1512,6 +1536,7 @@
                 <w:lang w:val="en-US"/>
               </w:rPr>
             </w:pPr>
+            <w:proofErr w:type="spellStart"/>
             <w:r>
               <w:rPr>
                 <w:rFonts w:ascii="Times New Roman" w:hAnsi="Times New Roman" w:cs="Times New Roman"/>
@@ -1521,6 +1546,7 @@
               </w:rPr>
               <w:t>Anceaux</w:t>
             </w:r>
+            <w:proofErr w:type="spellEnd"/>
           </w:p>
         </w:tc>
         <w:tc>
@@ -1674,6 +1700,7 @@
                 <w:lang w:val="en-US"/>
               </w:rPr>
             </w:pPr>
+            <w:proofErr w:type="spellStart"/>
             <w:r>
               <w:rPr>
                 <w:rFonts w:ascii="Times New Roman" w:hAnsi="Times New Roman" w:cs="Times New Roman"/>
@@ -1683,6 +1710,7 @@
               </w:rPr>
               <w:t>Houplain</w:t>
             </w:r>
+            <w:proofErr w:type="spellEnd"/>
           </w:p>
         </w:tc>
         <w:tc>
@@ -1890,6 +1918,7 @@
           <w:lang w:val="en-US"/>
         </w:rPr>
       </w:pPr>
+      <w:proofErr w:type="spellStart"/>
       <w:r>
         <w:rPr>
           <w:rFonts w:ascii="Times New Roman" w:hAnsi="Times New Roman" w:cs="Times New Roman"/>
@@ -1899,6 +1928,7 @@
         </w:rPr>
         <w:t>line 1</w:t>
       </w:r>
+      <w:proofErr w:type="spellEnd"/>
     </w:p>
     <w:p>
       <w:pPr>
@@ -1910,6 +1940,7 @@
           <w:lang w:val="en-US"/>
         </w:rPr>
       </w:pPr>
+      <w:proofErr w:type="spellStart"/>
       <w:r>
         <w:rPr>
           <w:rFonts w:ascii="Times New Roman" w:hAnsi="Times New Roman" w:cs="Times New Roman"/>
@@ -1919,6 +1950,7 @@
         </w:rPr>
         <w:t>line 2</w:t>
       </w:r>
+      <w:proofErr w:type="spellEnd"/>
     </w:p>
     <w:p>
       <w:pPr>
@@ -1930,6 +1962,7 @@
           <w:lang w:val="en-US"/>
         </w:rPr>
       </w:pPr>
+      <w:proofErr w:type="spellStart"/>
       <w:r>
         <w:rPr>
           <w:rFonts w:ascii="Times New Roman" w:hAnsi="Times New Roman" w:cs="Times New Roman"/>
@@ -1939,6 +1972,7 @@
         </w:rPr>
         <w:t>line 3</w:t>
       </w:r>
+      <w:proofErr w:type="spellEnd"/>
     </w:p>
     <w:p>
       <w:pPr>
@@ -1957,8 +1991,19 @@
           <w:szCs w:val="24"/>
           <w:lang w:val="en-US"/>
         </w:rPr>
-        <w:t>This method adds a newline. Works the same way as when you press SHIFT+enter</w:t>
+        <w:t xml:space="preserve">This method adds a newline. Works the same way as when you press </w:t>
       </w:r>
+      <w:proofErr w:type="spellStart"/>
+      <w:r>
+        <w:rPr>
+          <w:rFonts w:ascii="Times New Roman" w:eastAsia="Times New Roman" w:hAnsi="Times New Roman" w:cs="Times New Roman"/>
+          <w:sz w:val="24"/>
+          <w:szCs w:val="24"/>
+          <w:lang w:val="en-US"/>
+        </w:rPr>
+        <w:t>SHIFT+enter</w:t>
+      </w:r>
+      <w:proofErr w:type="spellEnd"/>
     </w:p>
     <w:p>
       <w:pPr>
@@ -1983,6 +2028,93 @@
         <w:br/>
         <w:t> line 3</w:t>
         <w:br/>
+      </w:r>
+    </w:p>
+    <w:p>
+      <w:pPr>
+        <w:spacing w:after="120"/>
+        <w:rPr>
+          <w:rFonts w:ascii="Times New Roman" w:hAnsi="Times New Roman" w:cs="Times New Roman"/>
+          <w:sz w:val="24"/>
+          <w:szCs w:val="24"/>
+          <w:lang w:val="en-US"/>
+        </w:rPr>
+      </w:pPr>
+    </w:p>
+    <w:p>
+      <w:pPr>
+        <w:spacing w:after="120"/>
+        <w:rPr>
+          <w:rFonts w:ascii="Times New Roman" w:hAnsi="Times New Roman" w:cs="Times New Roman"/>
+          <w:sz w:val="24"/>
+          <w:szCs w:val="24"/>
+          <w:lang w:val="en-US"/>
+        </w:rPr>
+      </w:pPr>
+      <w:r>
+        <w:rPr>
+          <w:rFonts w:ascii="Times New Roman" w:hAnsi="Times New Roman" w:cs="Times New Roman"/>
+          <w:sz w:val="24"/>
+          <w:szCs w:val="24"/>
+          <w:lang w:val="en-US"/>
+        </w:rPr>
+        <w:t>Image replace test:</w:t>
+      </w:r>
+    </w:p>
+    <w:p>
+      <w:pPr>
+        <w:spacing w:after="120"/>
+        <w:jc w:val="center"/>
+        <w:rPr>
+          <w:rFonts w:ascii="Times New Roman" w:hAnsi="Times New Roman" w:cs="Times New Roman"/>
+          <w:sz w:val="24"/>
+          <w:szCs w:val="24"/>
+          <w:lang w:val="en-US"/>
+        </w:rPr>
+      </w:pPr>
+      <w:r>
+        <w:rPr>
+          <w:rFonts w:ascii="Times New Roman" w:hAnsi="Times New Roman" w:cs="Times New Roman"/>
+          <w:noProof/>
+          <w:sz w:val="24"/>
+          <w:szCs w:val="24"/>
+          <w:lang w:val="en-US"/>
+        </w:rPr>
+        <w:drawing>
+          <wp:inline distT="0" distB="0" distL="0" distR="0">
+            <wp:extent cx="1619250" cy="1619250"/>
+            <wp:effectExtent l="19050" t="0" r="0" b="0"/>
+            <wp:docPr id="2" name="Рисунок 1" descr="img.jpg"/>
+            <wp:cNvGraphicFramePr>
+              <a:graphicFrameLocks xmlns:a="http://schemas.openxmlformats.org/drawingml/2006/main" noChangeAspect="1"/>
+            </wp:cNvGraphicFramePr>
+            <a:graphic xmlns:a="http://schemas.openxmlformats.org/drawingml/2006/main">
+              <a:graphicData uri="http://schemas.openxmlformats.org/drawingml/2006/picture">
+                <pic:pic xmlns:pic="http://schemas.openxmlformats.org/drawingml/2006/picture">
+                  <pic:nvPicPr>
+                    <pic:cNvPr id="0" name="img.jpg"/>
+                    <pic:cNvPicPr/>
+                  </pic:nvPicPr>
+                  <pic:blipFill>
+                    <a:blip r:embed="rId6" cstate="print"/>
+                    <a:stretch>
+                      <a:fillRect/>
+                    </a:stretch>
+                  </pic:blipFill>
+                  <pic:spPr>
+                    <a:xfrm>
+                      <a:off x="0" y="0"/>
+                      <a:ext cx="1619250" cy="1619250"/>
+                    </a:xfrm>
+                    <a:prstGeom prst="rect">
+                      <a:avLst/>
+                    </a:prstGeom>
+                  </pic:spPr>
+                </pic:pic>
+              </a:graphicData>
+            </a:graphic>
+          </wp:inline>
+        </w:drawing>
       </w:r>
     </w:p>
     <w:sectPr>
@@ -3492,9 +3624,10 @@
     <w:sig w:usb0="E0002EFF" w:usb1="C0007843" w:usb2="00000009" w:usb3="00000000" w:csb0="000001FF" w:csb1="00000000"/>
   </w:font>
   <w:font w:name="Courier New">
+    <w:altName w:val="Liberation Mono"/>
     <w:panose1 w:val="02070309020205020404"/>
     <w:charset w:val="00"/>
-    <w:family w:val="modern"/>
+    <w:family w:val="roman"/>
     <w:notTrueType/>
     <w:pitch w:val="fixed"/>
     <w:sig w:usb0="00000003" w:usb1="00000000" w:usb2="00000000" w:usb3="00000000" w:csb0="00000001" w:csb1="00000000"/>
@@ -3550,7 +3683,7 @@
     <w:sig w:usb0="80008023" w:usb1="00002046" w:usb2="00000000" w:usb3="00000000" w:csb0="00000001" w:csb1="00000000"/>
   </w:font>
   <w:font w:name="Arial">
-    <w:altName w:val="Helvetica"/>
+    <w:altName w:val="Arial Unicode MS"/>
     <w:panose1 w:val="020B0604020202020204"/>
     <w:charset w:val="00"/>
     <w:family w:val="swiss"/>
@@ -3600,6 +3733,7 @@
     <w:rsid w:val="00487B2E"/>
     <w:rsid w:val="004B0F30"/>
     <w:rsid w:val="00B664DF"/>
+    <w:rsid w:val="00C02233"/>
     <w:rsid w:val="00D17A2D"/>
     <w:rsid w:val="00D616A1"/>
     <w:rsid w:val="00DD3818"/>
@@ -3819,7 +3953,7 @@
     <w:basedOn w:val="a0"/>
     <w:uiPriority w:val="99"/>
     <w:semiHidden/>
-    <w:rsid w:val="00D616A1"/>
+    <w:rsid w:val="00C02233"/>
     <w:rPr>
       <w:color w:val="808080"/>
     </w:rPr>
@@ -4173,7 +4307,7 @@
 </file>
 
 <file path=customXml/itemProps1.xml><?xml version="1.0" encoding="utf-8"?>
-<ds:datastoreItem xmlns:ds="http://schemas.openxmlformats.org/officeDocument/2006/customXml" ds:itemID="{0AE9186A-1179-4BBE-9640-B5C1B50CE456}">
+<ds:datastoreItem xmlns:ds="http://schemas.openxmlformats.org/officeDocument/2006/customXml" ds:itemID="{665582DA-3BE6-44CE-8651-DCC5DDCC7047}">
   <ds:schemaRefs>
     <ds:schemaRef ds:uri="http://schemas.openxmlformats.org/officeDocument/2006/bibliography"/>
   </ds:schemaRefs>

</xml_diff>

<commit_message>
Added support for displaying images in a table
</commit_message>
<xml_diff>
--- a/generated.docx
+++ b/generated.docx
@@ -637,6 +637,10 @@
           <w:p>
             <w:pPr>
               <w:pStyle w:val="TableContents"/>
+              <w:tabs>
+                <w:tab w:val="center" w:pos="939"/>
+              </w:tabs>
+              <w:jc w:val="center"/>
               <w:rPr>
                 <w:rFonts w:ascii="Times New Roman" w:hAnsi="Times New Roman" w:cs="Times New Roman"/>
                 <w:sz w:val="24"/>
@@ -647,11 +651,46 @@
             <w:r>
               <w:rPr>
                 <w:rFonts w:ascii="Times New Roman" w:hAnsi="Times New Roman" w:cs="Times New Roman"/>
-                <w:sz w:val="24"/>
-                <w:szCs w:val="24"/>
-                <w:lang w:val="en-US"/>
-              </w:rPr>
-              <w:t>-</w:t>
+                <w:noProof/>
+                <w:sz w:val="24"/>
+                <w:szCs w:val="24"/>
+                <w:lang w:val="en-US"/>
+              </w:rPr>
+              <w:drawing>
+                <wp:inline distT="0" distB="0" distL="0" distR="0">
+                  <wp:extent cx="724205" cy="724205"/>
+                  <wp:effectExtent l="19050" t="0" r="0" b="0"/>
+                  <wp:docPr id="1" name="Рисунок 0" descr="m1000x1000.jpg"/>
+                  <wp:cNvGraphicFramePr>
+                    <a:graphicFrameLocks xmlns:a="http://schemas.openxmlformats.org/drawingml/2006/main" noChangeAspect="1"/>
+                  </wp:cNvGraphicFramePr>
+                  <a:graphic xmlns:a="http://schemas.openxmlformats.org/drawingml/2006/main">
+                    <a:graphicData uri="http://schemas.openxmlformats.org/drawingml/2006/picture">
+                      <pic:pic xmlns:pic="http://schemas.openxmlformats.org/drawingml/2006/picture">
+                        <pic:nvPicPr>
+                          <pic:cNvPr id="0" name="m1000x1000.jpg"/>
+                          <pic:cNvPicPr/>
+                        </pic:nvPicPr>
+                        <pic:blipFill>
+                          <a:blip r:embed="rId1001" cstate="print"/>
+                          <a:stretch>
+                            <a:fillRect/>
+                          </a:stretch>
+                        </pic:blipFill>
+                        <pic:spPr>
+                          <a:xfrm>
+                            <a:off x="0" y="0"/>
+                            <a:ext cx="727173" cy="727173"/>
+                          </a:xfrm>
+                          <a:prstGeom prst="rect">
+                            <a:avLst/>
+                          </a:prstGeom>
+                        </pic:spPr>
+                      </pic:pic>
+                    </a:graphicData>
+                  </a:graphic>
+                </wp:inline>
+              </w:drawing>
             </w:r>
           </w:p>
         </w:tc>
@@ -841,6 +880,10 @@
           <w:p>
             <w:pPr>
               <w:pStyle w:val="TableContents"/>
+              <w:tabs>
+                <w:tab w:val="center" w:pos="939"/>
+              </w:tabs>
+              <w:jc w:val="center"/>
               <w:rPr>
                 <w:rFonts w:ascii="Times New Roman" w:hAnsi="Times New Roman" w:cs="Times New Roman"/>
                 <w:sz w:val="24"/>
@@ -851,11 +894,46 @@
             <w:r>
               <w:rPr>
                 <w:rFonts w:ascii="Times New Roman" w:hAnsi="Times New Roman" w:cs="Times New Roman"/>
-                <w:sz w:val="24"/>
-                <w:szCs w:val="24"/>
-                <w:lang w:val="en-US"/>
-              </w:rPr>
-              <w:t>-</w:t>
+                <w:noProof/>
+                <w:sz w:val="24"/>
+                <w:szCs w:val="24"/>
+                <w:lang w:val="en-US"/>
+              </w:rPr>
+              <w:drawing>
+                <wp:inline distT="0" distB="0" distL="0" distR="0">
+                  <wp:extent cx="724205" cy="724205"/>
+                  <wp:effectExtent l="19050" t="0" r="0" b="0"/>
+                  <wp:docPr id="1" name="Рисунок 0" descr="m1000x1000.jpg"/>
+                  <wp:cNvGraphicFramePr>
+                    <a:graphicFrameLocks xmlns:a="http://schemas.openxmlformats.org/drawingml/2006/main" noChangeAspect="1"/>
+                  </wp:cNvGraphicFramePr>
+                  <a:graphic xmlns:a="http://schemas.openxmlformats.org/drawingml/2006/main">
+                    <a:graphicData uri="http://schemas.openxmlformats.org/drawingml/2006/picture">
+                      <pic:pic xmlns:pic="http://schemas.openxmlformats.org/drawingml/2006/picture">
+                        <pic:nvPicPr>
+                          <pic:cNvPr id="0" name="m1000x1000.jpg"/>
+                          <pic:cNvPicPr/>
+                        </pic:nvPicPr>
+                        <pic:blipFill>
+                          <a:blip r:embed="rId1002" cstate="print"/>
+                          <a:stretch>
+                            <a:fillRect/>
+                          </a:stretch>
+                        </pic:blipFill>
+                        <pic:spPr>
+                          <a:xfrm>
+                            <a:off x="0" y="0"/>
+                            <a:ext cx="727173" cy="727173"/>
+                          </a:xfrm>
+                          <a:prstGeom prst="rect">
+                            <a:avLst/>
+                          </a:prstGeom>
+                        </pic:spPr>
+                      </pic:pic>
+                    </a:graphicData>
+                  </a:graphic>
+                </wp:inline>
+              </w:drawing>
             </w:r>
           </w:p>
         </w:tc>
@@ -2096,7 +2174,7 @@
                     <pic:cNvPicPr/>
                   </pic:nvPicPr>
                   <pic:blipFill>
-                    <a:blip r:embed="rId6" cstate="print"/>
+                    <a:blip r:embed="rId1003" cstate="print"/>
                     <a:stretch>
                       <a:fillRect/>
                     </a:stretch>
@@ -3610,6 +3688,32 @@
         </w:p>
       </w:docPartBody>
     </w:docPart>
+    <w:docPart>
+      <w:docPartPr>
+        <w:name w:val="DefaultPlaceholder_22675703"/>
+        <w:category>
+          <w:name w:val="Общие"/>
+          <w:gallery w:val="placeholder"/>
+        </w:category>
+        <w:types>
+          <w:type w:val="bbPlcHdr"/>
+        </w:types>
+        <w:behaviors>
+          <w:behavior w:val="content"/>
+        </w:behaviors>
+        <w:guid w:val="{0A53203A-77BA-4EEF-9863-C7711B0E8CD7}"/>
+      </w:docPartPr>
+      <w:docPartBody>
+        <w:p>
+          <w:r>
+            <w:rPr>
+              <w:rStyle w:val="a3"/>
+            </w:rPr>
+            <w:t>Место для ввода текста.</w:t>
+          </w:r>
+        </w:p>
+      </w:docPartBody>
+    </w:docPart>
   </w:docParts>
 </w:glossaryDocument>
 </file>
@@ -3624,10 +3728,9 @@
     <w:sig w:usb0="E0002EFF" w:usb1="C0007843" w:usb2="00000009" w:usb3="00000000" w:csb0="000001FF" w:csb1="00000000"/>
   </w:font>
   <w:font w:name="Courier New">
-    <w:altName w:val="Liberation Mono"/>
     <w:panose1 w:val="02070309020205020404"/>
     <w:charset w:val="00"/>
-    <w:family w:val="roman"/>
+    <w:family w:val="modern"/>
     <w:notTrueType/>
     <w:pitch w:val="fixed"/>
     <w:sig w:usb0="00000003" w:usb1="00000000" w:usb2="00000000" w:usb3="00000000" w:csb0="00000001" w:csb1="00000000"/>
@@ -3738,6 +3841,7 @@
     <w:rsid w:val="00D616A1"/>
     <w:rsid w:val="00DD3818"/>
     <w:rsid w:val="00EF680F"/>
+    <w:rsid w:val="00F877FE"/>
   </w:rsids>
   <m:mathPr>
     <m:mathFont m:val="Cambria Math"/>
@@ -3953,7 +4057,7 @@
     <w:basedOn w:val="a0"/>
     <w:uiPriority w:val="99"/>
     <w:semiHidden/>
-    <w:rsid w:val="00C02233"/>
+    <w:rsid w:val="00F877FE"/>
     <w:rPr>
       <w:color w:val="808080"/>
     </w:rPr>
@@ -4008,6 +4112,26 @@
   <w:style w:type="paragraph" w:customStyle="1" w:styleId="0ECA3DA8B1DA4F33B5319976E3E28B2B">
     <w:name w:val="0ECA3DA8B1DA4F33B5319976E3E28B2B"/>
     <w:rsid w:val="003E3152"/>
+  </w:style>
+  <w:style w:type="paragraph" w:customStyle="1" w:styleId="274C83025FCA46DC8DB37F8F2349A4B5">
+    <w:name w:val="274C83025FCA46DC8DB37F8F2349A4B5"/>
+    <w:rsid w:val="00F877FE"/>
+    <w:pPr>
+      <w:spacing w:after="200" w:line="276" w:lineRule="auto"/>
+    </w:pPr>
+    <w:rPr>
+      <w:lang w:val="en-US" w:eastAsia="en-US"/>
+    </w:rPr>
+  </w:style>
+  <w:style w:type="paragraph" w:customStyle="1" w:styleId="80770B4A4B54494D9F801AA328F40E80">
+    <w:name w:val="80770B4A4B54494D9F801AA328F40E80"/>
+    <w:rsid w:val="00F877FE"/>
+    <w:pPr>
+      <w:spacing w:after="200" w:line="276" w:lineRule="auto"/>
+    </w:pPr>
+    <w:rPr>
+      <w:lang w:val="en-US" w:eastAsia="en-US"/>
+    </w:rPr>
   </w:style>
 </w:styles>
 </file>
@@ -4307,7 +4431,7 @@
 </file>
 
 <file path=customXml/itemProps1.xml><?xml version="1.0" encoding="utf-8"?>
-<ds:datastoreItem xmlns:ds="http://schemas.openxmlformats.org/officeDocument/2006/customXml" ds:itemID="{665582DA-3BE6-44CE-8651-DCC5DDCC7047}">
+<ds:datastoreItem xmlns:ds="http://schemas.openxmlformats.org/officeDocument/2006/customXml" ds:itemID="{CB0F50BE-0D09-468B-9EC9-7EA85768A9BB}">
   <ds:schemaRefs>
     <ds:schemaRef ds:uri="http://schemas.openxmlformats.org/officeDocument/2006/bibliography"/>
   </ds:schemaRefs>

</xml_diff>

<commit_message>
added example with different styles in list item
</commit_message>
<xml_diff>
--- a/generated.docx
+++ b/generated.docx
@@ -150,7 +150,26 @@
           <w:szCs w:val="24"/>
           <w:lang w:val="en-US"/>
         </w:rPr>
-        <w:t>BMW M30</w:t>
+        <w:t>BMW MTech</w:t>
+      </w:r>
+      <w:r>
+        <w:rPr>
+          <w:rFonts w:ascii="Times New Roman" w:hAnsi="Times New Roman" w:cs="Times New Roman"/>
+          <w:sz w:val="24"/>
+          <w:szCs w:val="24"/>
+          <w:lang w:val="en-US"/>
+        </w:rPr>
+        <w:t xml:space="preserve"> </w:t>
+      </w:r>
+      <w:r>
+        <w:rPr>
+          <w:rFonts w:ascii="Times New Roman" w:hAnsi="Times New Roman" w:cs="Times New Roman"/>
+          <w:b/>
+          <w:sz w:val="24"/>
+          <w:szCs w:val="24"/>
+          <w:lang w:val="en-US"/>
+        </w:rPr>
+        <w:t>S55</w:t>
       </w:r>
     </w:p>
     <w:p>
@@ -174,7 +193,26 @@
           <w:szCs w:val="24"/>
           <w:lang w:val="en-US"/>
         </w:rPr>
-        <w:t>2GZ GE</w:t>
+        <w:t>BMW</w:t>
+      </w:r>
+      <w:r>
+        <w:rPr>
+          <w:rFonts w:ascii="Times New Roman" w:hAnsi="Times New Roman" w:cs="Times New Roman"/>
+          <w:sz w:val="24"/>
+          <w:szCs w:val="24"/>
+          <w:lang w:val="en-US"/>
+        </w:rPr>
+        <w:t xml:space="preserve"> </w:t>
+      </w:r>
+      <w:r>
+        <w:rPr>
+          <w:rFonts w:ascii="Times New Roman" w:hAnsi="Times New Roman" w:cs="Times New Roman"/>
+          <w:b/>
+          <w:sz w:val="24"/>
+          <w:szCs w:val="24"/>
+          <w:lang w:val="en-US"/>
+        </w:rPr>
+        <w:t>N55</w:t>
       </w:r>
     </w:p>
     <w:p>
@@ -3837,6 +3875,7 @@
     <w:rsid w:val="004B0F30"/>
     <w:rsid w:val="00B664DF"/>
     <w:rsid w:val="00C02233"/>
+    <w:rsid w:val="00C15E15"/>
     <w:rsid w:val="00D17A2D"/>
     <w:rsid w:val="00D616A1"/>
     <w:rsid w:val="00DD3818"/>
@@ -4431,7 +4470,7 @@
 </file>
 
 <file path=customXml/itemProps1.xml><?xml version="1.0" encoding="utf-8"?>
-<ds:datastoreItem xmlns:ds="http://schemas.openxmlformats.org/officeDocument/2006/customXml" ds:itemID="{CB0F50BE-0D09-468B-9EC9-7EA85768A9BB}">
+<ds:datastoreItem xmlns:ds="http://schemas.openxmlformats.org/officeDocument/2006/customXml" ds:itemID="{42AF8424-A94F-4681-9BC5-EE1D80F35837}">
   <ds:schemaRefs>
     <ds:schemaRef ds:uri="http://schemas.openxmlformats.org/officeDocument/2006/bibliography"/>
   </ds:schemaRefs>

</xml_diff>

<commit_message>
Original Content in the text tags now is not deleted if Content or Content.text is null
</commit_message>
<xml_diff>
--- a/generated.docx
+++ b/generated.docx
@@ -150,7 +150,7 @@
           <w:szCs w:val="24"/>
           <w:lang w:val="en-US"/>
         </w:rPr>
-        <w:t>BMW MTech</w:t>
+        <w:t>Foo</w:t>
       </w:r>
       <w:r>
         <w:rPr>
@@ -169,7 +169,7 @@
           <w:szCs w:val="24"/>
           <w:lang w:val="en-US"/>
         </w:rPr>
-        <w:t>S55</w:t>
+        <w:t>ooF</w:t>
       </w:r>
     </w:p>
     <w:p>
@@ -193,7 +193,7 @@
           <w:szCs w:val="24"/>
           <w:lang w:val="en-US"/>
         </w:rPr>
-        <w:t>BMW</w:t>
+        <w:t>Bar</w:t>
       </w:r>
       <w:r>
         <w:rPr>
@@ -212,7 +212,50 @@
           <w:szCs w:val="24"/>
           <w:lang w:val="en-US"/>
         </w:rPr>
-        <w:t>N55</w:t>
+        <w:t>raB</w:t>
+      </w:r>
+    </w:p>
+    <w:p>
+      <w:pPr>
+        <w:numPr>
+          <w:ilvl w:val="1"/>
+          <w:numId w:val="2"/>
+        </w:numPr>
+        <w:spacing w:after="0"/>
+        <w:rPr>
+          <w:rFonts w:ascii="Times New Roman" w:hAnsi="Times New Roman" w:cs="Times New Roman"/>
+          <w:sz w:val="24"/>
+          <w:szCs w:val="24"/>
+          <w:lang w:val="en-US"/>
+        </w:rPr>
+      </w:pPr>
+      <w:r>
+        <w:rPr>
+          <w:rFonts w:ascii="Times New Roman" w:hAnsi="Times New Roman" w:cs="Times New Roman"/>
+          <w:sz w:val="24"/>
+          <w:szCs w:val="24"/>
+          <w:lang w:val="en-US"/>
+        </w:rPr>
+        <w:t>Baz</w:t>
+      </w:r>
+      <w:r>
+        <w:rPr>
+          <w:rFonts w:ascii="Times New Roman" w:hAnsi="Times New Roman" w:cs="Times New Roman"/>
+          <w:sz w:val="24"/>
+          <w:szCs w:val="24"/>
+          <w:lang w:val="en-US"/>
+        </w:rPr>
+        <w:t xml:space="preserve"> </w:t>
+      </w:r>
+      <w:r>
+        <w:rPr>
+          <w:rFonts w:ascii="Times New Roman" w:hAnsi="Times New Roman" w:cs="Times New Roman"/>
+          <w:b/>
+          <w:sz w:val="24"/>
+          <w:szCs w:val="24"/>
+          <w:lang w:val="en-US"/>
+        </w:rPr>
+        <w:t>zaB</w:t>
       </w:r>
     </w:p>
     <w:p>

</xml_diff>

<commit_message>
Added options in DocxTemplate.generate, allowing save sdt tags
</commit_message>
<xml_diff>
--- a/generated.docx
+++ b/generated.docx
@@ -44,16 +44,35 @@
         </w:rPr>
         <w:t xml:space="preserve"> </w:t>
       </w:r>
-      <w:r>
-        <w:rPr>
-          <w:rFonts w:ascii="Times New Roman" w:hAnsi="Times New Roman" w:cs="Times New Roman"/>
-          <w:b/>
-          <w:sz w:val="36"/>
-          <w:szCs w:val="36"/>
-          <w:lang w:val="en-US"/>
-        </w:rPr>
-        <w:t>Simple docname</w:t>
-      </w:r>
+      <w:sdt>
+        <w:sdtPr>
+          <w:rPr>
+            <w:rFonts w:ascii="Times New Roman" w:hAnsi="Times New Roman" w:cs="Times New Roman"/>
+            <w:b/>
+            <w:sz w:val="36"/>
+            <w:szCs w:val="36"/>
+            <w:lang w:val="en-US"/>
+          </w:rPr>
+          <w:alias w:val="docname"/>
+          <w:tag w:val="text"/>
+          <w:id w:val="5120000"/>
+          <w:placeholder>
+            <w:docPart w:val="DefaultPlaceholder_-1854013440"/>
+          </w:placeholder>
+        </w:sdtPr>
+        <w:sdtContent>
+          <w:r>
+            <w:rPr>
+              <w:rFonts w:ascii="Times New Roman" w:hAnsi="Times New Roman" w:cs="Times New Roman"/>
+              <w:b/>
+              <w:sz w:val="36"/>
+              <w:szCs w:val="36"/>
+              <w:lang w:val="en-US"/>
+            </w:rPr>
+            <w:t>Document name</w:t>
+          </w:r>
+        </w:sdtContent>
+      </w:sdt>
     </w:p>
     <w:p>
       <w:pPr>
@@ -299,6 +318,22 @@
         <w:t xml:space="preserve"> </w:t>
       </w:r>
     </w:p>
+    <w:sdt>
+      <w:sdtPr>
+        <w:rPr>
+          <w:rFonts w:ascii="Times New Roman" w:hAnsi="Times New Roman" w:cs="Times New Roman"/>
+          <w:sz w:val="24"/>
+          <w:szCs w:val="24"/>
+        </w:rPr>
+        <w:alias w:val="listnested"/>
+        <w:tag w:val="list"/>
+        <w:id w:val="5120001"/>
+        <w:placeholder>
+          <w:docPart w:val="DefaultPlaceholder_-1854013440"/>
+        </w:placeholder>
+      </w:sdtPr>
+      <w:sdtContent/>
+    </w:sdt>
     <w:p>
       <w:pPr>
         <w:numPr>
@@ -340,6 +375,22 @@
         <w:t xml:space="preserve"> </w:t>
       </w:r>
     </w:p>
+    <w:sdt>
+      <w:sdtPr>
+        <w:rPr>
+          <w:rFonts w:ascii="Times New Roman" w:hAnsi="Times New Roman" w:cs="Times New Roman"/>
+          <w:sz w:val="24"/>
+          <w:szCs w:val="24"/>
+        </w:rPr>
+        <w:alias w:val="listnested"/>
+        <w:tag w:val="list"/>
+        <w:id w:val="5120002"/>
+        <w:placeholder>
+          <w:docPart w:val="DefaultPlaceholder_-1854013440"/>
+        </w:placeholder>
+      </w:sdtPr>
+      <w:sdtContent/>
+    </w:sdt>
     <w:p>
       <w:pPr>
         <w:spacing w:after="0"/>
@@ -689,20 +740,37 @@
             </w:tcBorders>
             <w:shd w:val="clear" w:color="auto" w:fill="auto"/>
           </w:tcPr>
-          <w:p>
-            <w:pPr>
-              <w:pStyle w:val="TableContents"/>
-              <w:rPr>
-                <w:lang w:val="en-US"/>
-              </w:rPr>
-            </w:pPr>
-            <w:r>
-              <w:rPr>
-                <w:lang w:val="en-US"/>
-              </w:rPr>
-              <w:t/>
-            </w:r>
-          </w:p>
+          <w:sdt>
+            <w:sdtPr>
+              <w:rPr>
+                <w:rFonts w:ascii="Times New Roman" w:hAnsi="Times New Roman" w:cs="Times New Roman"/>
+                <w:sz w:val="24"/>
+                <w:szCs w:val="24"/>
+              </w:rPr>
+              <w:alias w:val="tablelist"/>
+              <w:tag w:val="list"/>
+              <w:id w:val="5120003"/>
+              <w:placeholder>
+                <w:docPart w:val="DefaultPlaceholder_-1854013440"/>
+              </w:placeholder>
+            </w:sdtPr>
+            <w:sdtContent>
+              <w:p>
+                <w:pPr>
+                  <w:pStyle w:val="TableContents"/>
+                  <w:rPr>
+                    <w:lang w:val="en-US"/>
+                  </w:rPr>
+                </w:pPr>
+                <w:r>
+                  <w:rPr>
+                    <w:lang w:val="en-US"/>
+                  </w:rPr>
+                  <w:t/>
+                </w:r>
+              </w:p>
+            </w:sdtContent>
+          </w:sdt>
         </w:tc>
         <w:tc>
           <w:tcPr>
@@ -1319,20 +1387,34 @@
             </w:tcBorders>
             <w:shd w:val="clear" w:color="auto" w:fill="auto"/>
           </w:tcPr>
-          <w:p>
-            <w:pPr>
-              <w:pStyle w:val="TableContents"/>
-              <w:rPr>
-                <w:lang w:val="en-US"/>
-              </w:rPr>
-            </w:pPr>
-            <w:r>
-              <w:rPr>
-                <w:lang w:val="en-US"/>
-              </w:rPr>
-              <w:t/>
-            </w:r>
-          </w:p>
+          <w:sdt>
+            <w:sdtPr>
+              <w:rPr>
+                <w:rFonts w:ascii="Times New Roman" w:hAnsi="Times New Roman" w:cs="Times New Roman"/>
+                <w:sz w:val="24"/>
+                <w:szCs w:val="24"/>
+              </w:rPr>
+              <w:alias w:val="tablelist"/>
+              <w:tag w:val="list"/>
+              <w:id w:val="5120004"/>
+            </w:sdtPr>
+            <w:sdtContent>
+              <w:p>
+                <w:pPr>
+                  <w:pStyle w:val="TableContents"/>
+                  <w:rPr>
+                    <w:lang w:val="en-US"/>
+                  </w:rPr>
+                </w:pPr>
+                <w:r>
+                  <w:rPr>
+                    <w:lang w:val="en-US"/>
+                  </w:rPr>
+                  <w:t/>
+                </w:r>
+              </w:p>
+            </w:sdtContent>
+          </w:sdt>
         </w:tc>
         <w:tc>
           <w:tcPr>

</xml_diff>

<commit_message>
- Fix project for xml version - Add test for generating docx - Add test for function getAllTags - Add function for get all tags
</commit_message>
<xml_diff>
--- a/generated.docx
+++ b/generated.docx
@@ -44,16 +44,35 @@
         </w:rPr>
         <w:t xml:space="preserve"> </w:t>
       </w:r>
-      <w:r>
-        <w:rPr>
-          <w:rFonts w:ascii="Times New Roman" w:hAnsi="Times New Roman" w:cs="Times New Roman"/>
-          <w:b/>
-          <w:sz w:val="36"/>
-          <w:szCs w:val="36"/>
-          <w:lang w:val="en-US"/>
-        </w:rPr>
-        <w:t>Simple docname</w:t>
-      </w:r>
+      <w:sdt>
+        <w:sdtPr>
+          <w:rPr>
+            <w:rFonts w:ascii="Times New Roman" w:hAnsi="Times New Roman" w:cs="Times New Roman"/>
+            <w:b/>
+            <w:sz w:val="36"/>
+            <w:szCs w:val="36"/>
+            <w:lang w:val="en-US"/>
+          </w:rPr>
+          <w:alias w:val="docname"/>
+          <w:tag w:val="text"/>
+          <w:id w:val="5120000"/>
+          <w:placeholder>
+            <w:docPart w:val="DefaultPlaceholder_-1854013440"/>
+          </w:placeholder>
+        </w:sdtPr>
+        <w:sdtContent>
+          <w:r>
+            <w:rPr>
+              <w:rFonts w:ascii="Times New Roman" w:hAnsi="Times New Roman" w:cs="Times New Roman"/>
+              <w:b/>
+              <w:sz w:val="36"/>
+              <w:szCs w:val="36"/>
+              <w:lang w:val="en-US"/>
+            </w:rPr>
+            <w:t>Simple docname</w:t>
+          </w:r>
+        </w:sdtContent>
+      </w:sdt>
     </w:p>
     <w:p>
       <w:pPr>
@@ -101,15 +120,32 @@
           <w:szCs w:val="24"/>
         </w:rPr>
       </w:pPr>
-      <w:r>
-        <w:rPr>
-          <w:rFonts w:ascii="Times New Roman" w:hAnsi="Times New Roman" w:cs="Times New Roman"/>
-          <w:sz w:val="24"/>
-          <w:szCs w:val="24"/>
-          <w:lang w:val="en-US"/>
-        </w:rPr>
-        <w:t>Engine</w:t>
-      </w:r>
+      <w:sdt>
+        <w:sdtPr>
+          <w:rPr>
+            <w:rFonts w:ascii="Times New Roman" w:hAnsi="Times New Roman" w:cs="Times New Roman"/>
+            <w:sz w:val="24"/>
+            <w:szCs w:val="24"/>
+          </w:rPr>
+          <w:alias w:val="value"/>
+          <w:tag w:val="text"/>
+          <w:id w:val="5120001"/>
+          <w:placeholder>
+            <w:docPart w:val="DefaultPlaceholder_-1854013440"/>
+          </w:placeholder>
+        </w:sdtPr>
+        <w:sdtContent>
+          <w:r>
+            <w:rPr>
+              <w:rFonts w:ascii="Times New Roman" w:hAnsi="Times New Roman" w:cs="Times New Roman"/>
+              <w:sz w:val="24"/>
+              <w:szCs w:val="24"/>
+              <w:lang w:val="en-US"/>
+            </w:rPr>
+            <w:t>Engine</w:t>
+          </w:r>
+        </w:sdtContent>
+      </w:sdt>
       <w:r>
         <w:rPr>
           <w:rFonts w:ascii="Times New Roman" w:hAnsi="Times New Roman" w:cs="Times New Roman"/>
@@ -143,15 +179,38 @@
           <w:lang w:val="en-US"/>
         </w:rPr>
       </w:pPr>
-      <w:r>
-        <w:rPr>
-          <w:rFonts w:ascii="Times New Roman" w:hAnsi="Times New Roman" w:cs="Times New Roman"/>
-          <w:sz w:val="24"/>
-          <w:szCs w:val="24"/>
-          <w:lang w:val="en-US"/>
-        </w:rPr>
-        <w:t>Foo</w:t>
-      </w:r>
+      <w:sdt>
+        <w:sdtPr>
+          <w:rPr>
+            <w:rFonts w:ascii="Times New Roman" w:hAnsi="Times New Roman" w:cs="Times New Roman"/>
+            <w:sz w:val="24"/>
+            <w:szCs w:val="24"/>
+          </w:rPr>
+          <w:alias w:val="normal"/>
+          <w:tag w:val="text"/>
+          <w:id w:val="5120002"/>
+          <w:placeholder>
+            <w:docPart w:val="DefaultPlaceholder_22675703"/>
+          </w:placeholder>
+          <w:text/>
+        </w:sdtPr>
+        <w:sdtEndPr>
+          <w:rPr>
+            <w:lang w:val="en-US"/>
+          </w:rPr>
+        </w:sdtEndPr>
+        <w:sdtContent>
+          <w:r>
+            <w:rPr>
+              <w:rFonts w:ascii="Times New Roman" w:hAnsi="Times New Roman" w:cs="Times New Roman"/>
+              <w:sz w:val="24"/>
+              <w:szCs w:val="24"/>
+              <w:lang w:val="en-US"/>
+            </w:rPr>
+            <w:t>Foo</w:t>
+          </w:r>
+        </w:sdtContent>
+      </w:sdt>
       <w:r>
         <w:rPr>
           <w:rFonts w:ascii="Times New Roman" w:hAnsi="Times New Roman" w:cs="Times New Roman"/>
@@ -161,16 +220,34 @@
         </w:rPr>
         <w:t xml:space="preserve"> </w:t>
       </w:r>
-      <w:r>
-        <w:rPr>
-          <w:rFonts w:ascii="Times New Roman" w:hAnsi="Times New Roman" w:cs="Times New Roman"/>
-          <w:b/>
-          <w:sz w:val="24"/>
-          <w:szCs w:val="24"/>
-          <w:lang w:val="en-US"/>
-        </w:rPr>
-        <w:t>ooF</w:t>
-      </w:r>
+      <w:sdt>
+        <w:sdtPr>
+          <w:rPr>
+            <w:rFonts w:ascii="Times New Roman" w:hAnsi="Times New Roman" w:cs="Times New Roman"/>
+            <w:sz w:val="24"/>
+            <w:szCs w:val="24"/>
+            <w:lang w:val="en-US"/>
+          </w:rPr>
+          <w:alias w:val="bold"/>
+          <w:tag w:val="text"/>
+          <w:id w:val="5120003"/>
+          <w:placeholder>
+            <w:docPart w:val="DefaultPlaceholder_22675703"/>
+          </w:placeholder>
+        </w:sdtPr>
+        <w:sdtContent>
+          <w:r>
+            <w:rPr>
+              <w:rFonts w:ascii="Times New Roman" w:hAnsi="Times New Roman" w:cs="Times New Roman"/>
+              <w:b/>
+              <w:sz w:val="24"/>
+              <w:szCs w:val="24"/>
+              <w:lang w:val="en-US"/>
+            </w:rPr>
+            <w:t>ooF</w:t>
+          </w:r>
+        </w:sdtContent>
+      </w:sdt>
     </w:p>
     <w:p>
       <w:pPr>
@@ -186,15 +263,38 @@
           <w:lang w:val="en-US"/>
         </w:rPr>
       </w:pPr>
-      <w:r>
-        <w:rPr>
-          <w:rFonts w:ascii="Times New Roman" w:hAnsi="Times New Roman" w:cs="Times New Roman"/>
-          <w:sz w:val="24"/>
-          <w:szCs w:val="24"/>
-          <w:lang w:val="en-US"/>
-        </w:rPr>
-        <w:t>Bar</w:t>
-      </w:r>
+      <w:sdt>
+        <w:sdtPr>
+          <w:rPr>
+            <w:rFonts w:ascii="Times New Roman" w:hAnsi="Times New Roman" w:cs="Times New Roman"/>
+            <w:sz w:val="24"/>
+            <w:szCs w:val="24"/>
+          </w:rPr>
+          <w:alias w:val="normal"/>
+          <w:tag w:val="text"/>
+          <w:id w:val="5120004"/>
+          <w:placeholder>
+            <w:docPart w:val="DefaultPlaceholder_22675703"/>
+          </w:placeholder>
+          <w:text/>
+        </w:sdtPr>
+        <w:sdtEndPr>
+          <w:rPr>
+            <w:lang w:val="en-US"/>
+          </w:rPr>
+        </w:sdtEndPr>
+        <w:sdtContent>
+          <w:r>
+            <w:rPr>
+              <w:rFonts w:ascii="Times New Roman" w:hAnsi="Times New Roman" w:cs="Times New Roman"/>
+              <w:sz w:val="24"/>
+              <w:szCs w:val="24"/>
+              <w:lang w:val="en-US"/>
+            </w:rPr>
+            <w:t>Bar</w:t>
+          </w:r>
+        </w:sdtContent>
+      </w:sdt>
       <w:r>
         <w:rPr>
           <w:rFonts w:ascii="Times New Roman" w:hAnsi="Times New Roman" w:cs="Times New Roman"/>
@@ -204,16 +304,34 @@
         </w:rPr>
         <w:t xml:space="preserve"> </w:t>
       </w:r>
-      <w:r>
-        <w:rPr>
-          <w:rFonts w:ascii="Times New Roman" w:hAnsi="Times New Roman" w:cs="Times New Roman"/>
-          <w:b/>
-          <w:sz w:val="24"/>
-          <w:szCs w:val="24"/>
-          <w:lang w:val="en-US"/>
-        </w:rPr>
-        <w:t>raB</w:t>
-      </w:r>
+      <w:sdt>
+        <w:sdtPr>
+          <w:rPr>
+            <w:rFonts w:ascii="Times New Roman" w:hAnsi="Times New Roman" w:cs="Times New Roman"/>
+            <w:sz w:val="24"/>
+            <w:szCs w:val="24"/>
+            <w:lang w:val="en-US"/>
+          </w:rPr>
+          <w:alias w:val="bold"/>
+          <w:tag w:val="text"/>
+          <w:id w:val="5120005"/>
+          <w:placeholder>
+            <w:docPart w:val="DefaultPlaceholder_22675703"/>
+          </w:placeholder>
+        </w:sdtPr>
+        <w:sdtContent>
+          <w:r>
+            <w:rPr>
+              <w:rFonts w:ascii="Times New Roman" w:hAnsi="Times New Roman" w:cs="Times New Roman"/>
+              <w:b/>
+              <w:sz w:val="24"/>
+              <w:szCs w:val="24"/>
+              <w:lang w:val="en-US"/>
+            </w:rPr>
+            <w:t>raB</w:t>
+          </w:r>
+        </w:sdtContent>
+      </w:sdt>
     </w:p>
     <w:p>
       <w:pPr>
@@ -229,15 +347,38 @@
           <w:lang w:val="en-US"/>
         </w:rPr>
       </w:pPr>
-      <w:r>
-        <w:rPr>
-          <w:rFonts w:ascii="Times New Roman" w:hAnsi="Times New Roman" w:cs="Times New Roman"/>
-          <w:sz w:val="24"/>
-          <w:szCs w:val="24"/>
-          <w:lang w:val="en-US"/>
-        </w:rPr>
-        <w:t>Baz</w:t>
-      </w:r>
+      <w:sdt>
+        <w:sdtPr>
+          <w:rPr>
+            <w:rFonts w:ascii="Times New Roman" w:hAnsi="Times New Roman" w:cs="Times New Roman"/>
+            <w:sz w:val="24"/>
+            <w:szCs w:val="24"/>
+          </w:rPr>
+          <w:alias w:val="normal"/>
+          <w:tag w:val="text"/>
+          <w:id w:val="5120006"/>
+          <w:placeholder>
+            <w:docPart w:val="DefaultPlaceholder_22675703"/>
+          </w:placeholder>
+          <w:text/>
+        </w:sdtPr>
+        <w:sdtEndPr>
+          <w:rPr>
+            <w:lang w:val="en-US"/>
+          </w:rPr>
+        </w:sdtEndPr>
+        <w:sdtContent>
+          <w:r>
+            <w:rPr>
+              <w:rFonts w:ascii="Times New Roman" w:hAnsi="Times New Roman" w:cs="Times New Roman"/>
+              <w:sz w:val="24"/>
+              <w:szCs w:val="24"/>
+              <w:lang w:val="en-US"/>
+            </w:rPr>
+            <w:t>Baz</w:t>
+          </w:r>
+        </w:sdtContent>
+      </w:sdt>
       <w:r>
         <w:rPr>
           <w:rFonts w:ascii="Times New Roman" w:hAnsi="Times New Roman" w:cs="Times New Roman"/>
@@ -247,16 +388,34 @@
         </w:rPr>
         <w:t xml:space="preserve"> </w:t>
       </w:r>
-      <w:r>
-        <w:rPr>
-          <w:rFonts w:ascii="Times New Roman" w:hAnsi="Times New Roman" w:cs="Times New Roman"/>
-          <w:b/>
-          <w:sz w:val="24"/>
-          <w:szCs w:val="24"/>
-          <w:lang w:val="en-US"/>
-        </w:rPr>
-        <w:t>zaB</w:t>
-      </w:r>
+      <w:sdt>
+        <w:sdtPr>
+          <w:rPr>
+            <w:rFonts w:ascii="Times New Roman" w:hAnsi="Times New Roman" w:cs="Times New Roman"/>
+            <w:sz w:val="24"/>
+            <w:szCs w:val="24"/>
+            <w:lang w:val="en-US"/>
+          </w:rPr>
+          <w:alias w:val="bold"/>
+          <w:tag w:val="text"/>
+          <w:id w:val="5120007"/>
+          <w:placeholder>
+            <w:docPart w:val="DefaultPlaceholder_22675703"/>
+          </w:placeholder>
+        </w:sdtPr>
+        <w:sdtContent>
+          <w:r>
+            <w:rPr>
+              <w:rFonts w:ascii="Times New Roman" w:hAnsi="Times New Roman" w:cs="Times New Roman"/>
+              <w:b/>
+              <w:sz w:val="24"/>
+              <w:szCs w:val="24"/>
+              <w:lang w:val="en-US"/>
+            </w:rPr>
+            <w:t>zaB</w:t>
+          </w:r>
+        </w:sdtContent>
+      </w:sdt>
     </w:p>
     <w:p>
       <w:pPr>
@@ -271,15 +430,32 @@
           <w:szCs w:val="24"/>
         </w:rPr>
       </w:pPr>
-      <w:r>
-        <w:rPr>
-          <w:rFonts w:ascii="Times New Roman" w:hAnsi="Times New Roman" w:cs="Times New Roman"/>
-          <w:sz w:val="24"/>
-          <w:szCs w:val="24"/>
-          <w:lang w:val="en-US"/>
-        </w:rPr>
-        <w:t>Gearbox</w:t>
-      </w:r>
+      <w:sdt>
+        <w:sdtPr>
+          <w:rPr>
+            <w:rFonts w:ascii="Times New Roman" w:hAnsi="Times New Roman" w:cs="Times New Roman"/>
+            <w:sz w:val="24"/>
+            <w:szCs w:val="24"/>
+          </w:rPr>
+          <w:alias w:val="value"/>
+          <w:tag w:val="text"/>
+          <w:id w:val="5120008"/>
+          <w:placeholder>
+            <w:docPart w:val="DefaultPlaceholder_-1854013440"/>
+          </w:placeholder>
+        </w:sdtPr>
+        <w:sdtContent>
+          <w:r>
+            <w:rPr>
+              <w:rFonts w:ascii="Times New Roman" w:hAnsi="Times New Roman" w:cs="Times New Roman"/>
+              <w:sz w:val="24"/>
+              <w:szCs w:val="24"/>
+              <w:lang w:val="en-US"/>
+            </w:rPr>
+            <w:t>Gearbox</w:t>
+          </w:r>
+        </w:sdtContent>
+      </w:sdt>
       <w:r>
         <w:rPr>
           <w:rFonts w:ascii="Times New Roman" w:hAnsi="Times New Roman" w:cs="Times New Roman"/>
@@ -299,22 +475,6 @@
         <w:t xml:space="preserve"> </w:t>
       </w:r>
     </w:p>
-    <w:sdt>
-      <w:sdtPr>
-        <w:rPr>
-          <w:rFonts w:ascii="Times New Roman" w:hAnsi="Times New Roman" w:cs="Times New Roman"/>
-          <w:sz w:val="24"/>
-          <w:szCs w:val="24"/>
-        </w:rPr>
-        <w:alias w:val="listnested"/>
-        <w:tag w:val="list"/>
-        <w:id w:val="5120000"/>
-        <w:placeholder>
-          <w:docPart w:val="DefaultPlaceholder_-1854013440"/>
-        </w:placeholder>
-      </w:sdtPr>
-      <w:sdtContent/>
-    </w:sdt>
     <w:p>
       <w:pPr>
         <w:numPr>
@@ -328,15 +488,32 @@
           <w:szCs w:val="24"/>
         </w:rPr>
       </w:pPr>
-      <w:r>
-        <w:rPr>
-          <w:rFonts w:ascii="Times New Roman" w:hAnsi="Times New Roman" w:cs="Times New Roman"/>
-          <w:sz w:val="24"/>
-          <w:szCs w:val="24"/>
-          <w:lang w:val="en-US"/>
-        </w:rPr>
-        <w:t>Chassis</w:t>
-      </w:r>
+      <w:sdt>
+        <w:sdtPr>
+          <w:rPr>
+            <w:rFonts w:ascii="Times New Roman" w:hAnsi="Times New Roman" w:cs="Times New Roman"/>
+            <w:sz w:val="24"/>
+            <w:szCs w:val="24"/>
+          </w:rPr>
+          <w:alias w:val="value"/>
+          <w:tag w:val="text"/>
+          <w:id w:val="5120009"/>
+          <w:placeholder>
+            <w:docPart w:val="DefaultPlaceholder_-1854013440"/>
+          </w:placeholder>
+        </w:sdtPr>
+        <w:sdtContent>
+          <w:r>
+            <w:rPr>
+              <w:rFonts w:ascii="Times New Roman" w:hAnsi="Times New Roman" w:cs="Times New Roman"/>
+              <w:sz w:val="24"/>
+              <w:szCs w:val="24"/>
+              <w:lang w:val="en-US"/>
+            </w:rPr>
+            <w:t>Chassis</w:t>
+          </w:r>
+        </w:sdtContent>
+      </w:sdt>
       <w:r>
         <w:rPr>
           <w:rFonts w:ascii="Times New Roman" w:hAnsi="Times New Roman" w:cs="Times New Roman"/>
@@ -356,22 +533,6 @@
         <w:t xml:space="preserve"> </w:t>
       </w:r>
     </w:p>
-    <w:sdt>
-      <w:sdtPr>
-        <w:rPr>
-          <w:rFonts w:ascii="Times New Roman" w:hAnsi="Times New Roman" w:cs="Times New Roman"/>
-          <w:sz w:val="24"/>
-          <w:szCs w:val="24"/>
-        </w:rPr>
-        <w:alias w:val="listnested"/>
-        <w:tag w:val="list"/>
-        <w:id w:val="5120001"/>
-        <w:placeholder>
-          <w:docPart w:val="DefaultPlaceholder_-1854013440"/>
-        </w:placeholder>
-      </w:sdtPr>
-      <w:sdtContent/>
-    </w:sdt>
     <w:p>
       <w:pPr>
         <w:spacing w:after="0"/>
@@ -628,26 +789,139 @@
             </w:tcBorders>
             <w:shd w:val="clear" w:color="auto" w:fill="auto"/>
           </w:tcPr>
-          <w:p>
-            <w:pPr>
-              <w:pStyle w:val="TableContents"/>
+          <w:sdt>
+            <w:sdtPr>
               <w:rPr>
                 <w:rFonts w:ascii="Times New Roman" w:hAnsi="Times New Roman" w:cs="Times New Roman"/>
                 <w:sz w:val="24"/>
                 <w:szCs w:val="24"/>
-                <w:lang w:val="en-US"/>
-              </w:rPr>
-            </w:pPr>
-            <w:r>
+              </w:rPr>
+              <w:alias w:val="key1"/>
+              <w:tag w:val="text"/>
+              <w:id w:val="5120010"/>
+              <w:placeholder>
+                <w:docPart w:val="DefaultPlaceholder_-1854013440"/>
+              </w:placeholder>
+            </w:sdtPr>
+            <w:sdtContent>
+              <w:p>
+                <w:pPr>
+                  <w:pStyle w:val="TableContents"/>
+                  <w:rPr>
+                    <w:rFonts w:ascii="Times New Roman" w:hAnsi="Times New Roman" w:cs="Times New Roman"/>
+                    <w:sz w:val="24"/>
+                    <w:szCs w:val="24"/>
+                    <w:lang w:val="en-US"/>
+                  </w:rPr>
+                </w:pPr>
+                <w:r>
+                  <w:rPr>
+                    <w:rFonts w:ascii="Times New Roman" w:hAnsi="Times New Roman" w:cs="Times New Roman"/>
+                    <w:sz w:val="24"/>
+                    <w:szCs w:val="24"/>
+                    <w:lang w:val="en-US"/>
+                  </w:rPr>
+                  <w:t>Paul</w:t>
+                </w:r>
+              </w:p>
+            </w:sdtContent>
+          </w:sdt>
+        </w:tc>
+        <w:tc>
+          <w:tcPr>
+            <w:tcW w:w="1984" w:type="dxa"/>
+            <w:tcBorders>
+              <w:top w:val="single" w:sz="2" w:space="0" w:color="000000"/>
+              <w:left w:val="single" w:sz="2" w:space="0" w:color="000000"/>
+              <w:bottom w:val="single" w:sz="2" w:space="0" w:color="000000"/>
+            </w:tcBorders>
+            <w:shd w:val="clear" w:color="auto" w:fill="auto"/>
+          </w:tcPr>
+          <w:sdt>
+            <w:sdtPr>
               <w:rPr>
                 <w:rFonts w:ascii="Times New Roman" w:hAnsi="Times New Roman" w:cs="Times New Roman"/>
                 <w:sz w:val="24"/>
                 <w:szCs w:val="24"/>
-                <w:lang w:val="en-US"/>
-              </w:rPr>
-              <w:t>Paul</w:t>
-            </w:r>
-          </w:p>
+              </w:rPr>
+              <w:alias w:val="key2"/>
+              <w:tag w:val="text"/>
+              <w:id w:val="5120011"/>
+              <w:placeholder>
+                <w:docPart w:val="DefaultPlaceholder_-1854013440"/>
+              </w:placeholder>
+            </w:sdtPr>
+            <w:sdtContent>
+              <w:p>
+                <w:pPr>
+                  <w:pStyle w:val="TableContents"/>
+                  <w:rPr>
+                    <w:rFonts w:ascii="Times New Roman" w:hAnsi="Times New Roman" w:cs="Times New Roman"/>
+                    <w:sz w:val="24"/>
+                    <w:szCs w:val="24"/>
+                    <w:lang w:val="en-US"/>
+                  </w:rPr>
+                </w:pPr>
+                <w:r>
+                  <w:rPr>
+                    <w:rFonts w:ascii="Times New Roman" w:hAnsi="Times New Roman" w:cs="Times New Roman"/>
+                    <w:sz w:val="24"/>
+                    <w:szCs w:val="24"/>
+                    <w:lang w:val="en-US"/>
+                  </w:rPr>
+                  <w:t>Viberg</w:t>
+                </w:r>
+              </w:p>
+            </w:sdtContent>
+          </w:sdt>
+        </w:tc>
+        <w:tc>
+          <w:tcPr>
+            <w:tcW w:w="1984" w:type="dxa"/>
+            <w:tcBorders>
+              <w:top w:val="single" w:sz="2" w:space="0" w:color="000000"/>
+              <w:left w:val="single" w:sz="2" w:space="0" w:color="000000"/>
+              <w:bottom w:val="single" w:sz="2" w:space="0" w:color="000000"/>
+            </w:tcBorders>
+            <w:shd w:val="clear" w:color="auto" w:fill="auto"/>
+          </w:tcPr>
+          <w:sdt>
+            <w:sdtPr>
+              <w:rPr>
+                <w:rFonts w:ascii="Times New Roman" w:hAnsi="Times New Roman" w:cs="Times New Roman"/>
+                <w:sz w:val="24"/>
+                <w:szCs w:val="24"/>
+              </w:rPr>
+              <w:alias w:val="key3"/>
+              <w:tag w:val="text"/>
+              <w:id w:val="5120012"/>
+              <w:placeholder>
+                <w:docPart w:val="DefaultPlaceholder_-1854013440"/>
+              </w:placeholder>
+            </w:sdtPr>
+            <w:sdtContent>
+              <w:p>
+                <w:pPr>
+                  <w:pStyle w:val="TableContents"/>
+                  <w:rPr>
+                    <w:rFonts w:ascii="Times New Roman" w:hAnsi="Times New Roman" w:cs="Times New Roman"/>
+                    <w:sz w:val="24"/>
+                    <w:szCs w:val="24"/>
+                    <w:lang w:val="en-US"/>
+                  </w:rPr>
+                </w:pPr>
+                <w:r>
+                  <w:rPr>
+                    <w:rFonts w:ascii="Times New Roman" w:hAnsi="Times New Roman" w:cs="Times New Roman"/>
+                    <w:sz w:val="24"/>
+                    <w:szCs w:val="24"/>
+                    <w:lang w:val="en-US"/>
+                  </w:rPr>
+                  <w:t>Engineer</w:t>
+                </w:r>
+              </w:p>
+            </w:sdtContent>
+          </w:sdt>
         </w:tc>
         <w:tc>
           <w:tcPr>
@@ -663,95 +937,16 @@
             <w:pPr>
               <w:pStyle w:val="TableContents"/>
               <w:rPr>
-                <w:rFonts w:ascii="Times New Roman" w:hAnsi="Times New Roman" w:cs="Times New Roman"/>
-                <w:sz w:val="24"/>
-                <w:szCs w:val="24"/>
                 <w:lang w:val="en-US"/>
               </w:rPr>
             </w:pPr>
             <w:r>
               <w:rPr>
-                <w:rFonts w:ascii="Times New Roman" w:hAnsi="Times New Roman" w:cs="Times New Roman"/>
-                <w:sz w:val="24"/>
-                <w:szCs w:val="24"/>
                 <w:lang w:val="en-US"/>
               </w:rPr>
-              <w:t>Viberg</w:t>
+              <w:t/>
             </w:r>
           </w:p>
-        </w:tc>
-        <w:tc>
-          <w:tcPr>
-            <w:tcW w:w="1984" w:type="dxa"/>
-            <w:tcBorders>
-              <w:top w:val="single" w:sz="2" w:space="0" w:color="000000"/>
-              <w:left w:val="single" w:sz="2" w:space="0" w:color="000000"/>
-              <w:bottom w:val="single" w:sz="2" w:space="0" w:color="000000"/>
-            </w:tcBorders>
-            <w:shd w:val="clear" w:color="auto" w:fill="auto"/>
-          </w:tcPr>
-          <w:p>
-            <w:pPr>
-              <w:pStyle w:val="TableContents"/>
-              <w:rPr>
-                <w:rFonts w:ascii="Times New Roman" w:hAnsi="Times New Roman" w:cs="Times New Roman"/>
-                <w:sz w:val="24"/>
-                <w:szCs w:val="24"/>
-                <w:lang w:val="en-US"/>
-              </w:rPr>
-            </w:pPr>
-            <w:r>
-              <w:rPr>
-                <w:rFonts w:ascii="Times New Roman" w:hAnsi="Times New Roman" w:cs="Times New Roman"/>
-                <w:sz w:val="24"/>
-                <w:szCs w:val="24"/>
-                <w:lang w:val="en-US"/>
-              </w:rPr>
-              <w:t>Engineer</w:t>
-            </w:r>
-          </w:p>
-        </w:tc>
-        <w:tc>
-          <w:tcPr>
-            <w:tcW w:w="1984" w:type="dxa"/>
-            <w:tcBorders>
-              <w:top w:val="single" w:sz="2" w:space="0" w:color="000000"/>
-              <w:left w:val="single" w:sz="2" w:space="0" w:color="000000"/>
-              <w:bottom w:val="single" w:sz="2" w:space="0" w:color="000000"/>
-            </w:tcBorders>
-            <w:shd w:val="clear" w:color="auto" w:fill="auto"/>
-          </w:tcPr>
-          <w:sdt>
-            <w:sdtPr>
-              <w:rPr>
-                <w:rFonts w:ascii="Times New Roman" w:hAnsi="Times New Roman" w:cs="Times New Roman"/>
-                <w:sz w:val="24"/>
-                <w:szCs w:val="24"/>
-              </w:rPr>
-              <w:alias w:val="tablelist"/>
-              <w:tag w:val="list"/>
-              <w:id w:val="5120002"/>
-              <w:placeholder>
-                <w:docPart w:val="DefaultPlaceholder_-1854013440"/>
-              </w:placeholder>
-            </w:sdtPr>
-            <w:sdtContent>
-              <w:p>
-                <w:pPr>
-                  <w:pStyle w:val="TableContents"/>
-                  <w:rPr>
-                    <w:lang w:val="en-US"/>
-                  </w:rPr>
-                </w:pPr>
-                <w:r>
-                  <w:rPr>
-                    <w:lang w:val="en-US"/>
-                  </w:rPr>
-                  <w:t/>
-                </w:r>
-              </w:p>
-            </w:sdtContent>
-          </w:sdt>
         </w:tc>
         <w:tc>
           <w:tcPr>
@@ -836,26 +1031,43 @@
             </w:tcBorders>
             <w:shd w:val="clear" w:color="auto" w:fill="auto"/>
           </w:tcPr>
-          <w:p>
-            <w:pPr>
-              <w:pStyle w:val="TableContents"/>
+          <w:sdt>
+            <w:sdtPr>
               <w:rPr>
                 <w:rFonts w:ascii="Times New Roman" w:hAnsi="Times New Roman" w:cs="Times New Roman"/>
                 <w:sz w:val="24"/>
                 <w:szCs w:val="24"/>
-                <w:lang w:val="en-US"/>
-              </w:rPr>
-            </w:pPr>
-            <w:r>
-              <w:rPr>
-                <w:rFonts w:ascii="Times New Roman" w:hAnsi="Times New Roman" w:cs="Times New Roman"/>
-                <w:sz w:val="24"/>
-                <w:szCs w:val="24"/>
-                <w:lang w:val="en-US"/>
-              </w:rPr>
-              <w:t>Alex</w:t>
-            </w:r>
-          </w:p>
+              </w:rPr>
+              <w:alias w:val="key1"/>
+              <w:tag w:val="text"/>
+              <w:id w:val="5120013"/>
+              <w:placeholder>
+                <w:docPart w:val="DefaultPlaceholder_-1854013440"/>
+              </w:placeholder>
+            </w:sdtPr>
+            <w:sdtContent>
+              <w:p>
+                <w:pPr>
+                  <w:pStyle w:val="TableContents"/>
+                  <w:rPr>
+                    <w:rFonts w:ascii="Times New Roman" w:hAnsi="Times New Roman" w:cs="Times New Roman"/>
+                    <w:sz w:val="24"/>
+                    <w:szCs w:val="24"/>
+                    <w:lang w:val="en-US"/>
+                  </w:rPr>
+                </w:pPr>
+                <w:r>
+                  <w:rPr>
+                    <w:rFonts w:ascii="Times New Roman" w:hAnsi="Times New Roman" w:cs="Times New Roman"/>
+                    <w:sz w:val="24"/>
+                    <w:szCs w:val="24"/>
+                    <w:lang w:val="en-US"/>
+                  </w:rPr>
+                  <w:t>Alex</w:t>
+                </w:r>
+              </w:p>
+            </w:sdtContent>
+          </w:sdt>
         </w:tc>
         <w:tc>
           <w:tcPr>
@@ -867,26 +1079,43 @@
             </w:tcBorders>
             <w:shd w:val="clear" w:color="auto" w:fill="auto"/>
           </w:tcPr>
-          <w:p>
-            <w:pPr>
-              <w:pStyle w:val="TableContents"/>
+          <w:sdt>
+            <w:sdtPr>
               <w:rPr>
                 <w:rFonts w:ascii="Times New Roman" w:hAnsi="Times New Roman" w:cs="Times New Roman"/>
                 <w:sz w:val="24"/>
                 <w:szCs w:val="24"/>
-                <w:lang w:val="en-US"/>
-              </w:rPr>
-            </w:pPr>
-            <w:r>
-              <w:rPr>
-                <w:rFonts w:ascii="Times New Roman" w:hAnsi="Times New Roman" w:cs="Times New Roman"/>
-                <w:sz w:val="24"/>
-                <w:szCs w:val="24"/>
-                <w:lang w:val="en-US"/>
-              </w:rPr>
-              <w:t>Houser</w:t>
-            </w:r>
-          </w:p>
+              </w:rPr>
+              <w:alias w:val="key2"/>
+              <w:tag w:val="text"/>
+              <w:id w:val="5120014"/>
+              <w:placeholder>
+                <w:docPart w:val="DefaultPlaceholder_-1854013440"/>
+              </w:placeholder>
+            </w:sdtPr>
+            <w:sdtContent>
+              <w:p>
+                <w:pPr>
+                  <w:pStyle w:val="TableContents"/>
+                  <w:rPr>
+                    <w:rFonts w:ascii="Times New Roman" w:hAnsi="Times New Roman" w:cs="Times New Roman"/>
+                    <w:sz w:val="24"/>
+                    <w:szCs w:val="24"/>
+                    <w:lang w:val="en-US"/>
+                  </w:rPr>
+                </w:pPr>
+                <w:r>
+                  <w:rPr>
+                    <w:rFonts w:ascii="Times New Roman" w:hAnsi="Times New Roman" w:cs="Times New Roman"/>
+                    <w:sz w:val="24"/>
+                    <w:szCs w:val="24"/>
+                    <w:lang w:val="en-US"/>
+                  </w:rPr>
+                  <w:t>Houser</w:t>
+                </w:r>
+              </w:p>
+            </w:sdtContent>
+          </w:sdt>
         </w:tc>
         <w:tc>
           <w:tcPr>
@@ -898,26 +1127,43 @@
             </w:tcBorders>
             <w:shd w:val="clear" w:color="auto" w:fill="auto"/>
           </w:tcPr>
-          <w:p>
-            <w:pPr>
-              <w:pStyle w:val="TableContents"/>
+          <w:sdt>
+            <w:sdtPr>
               <w:rPr>
                 <w:rFonts w:ascii="Times New Roman" w:hAnsi="Times New Roman" w:cs="Times New Roman"/>
                 <w:sz w:val="24"/>
                 <w:szCs w:val="24"/>
-                <w:lang w:val="en-US"/>
-              </w:rPr>
-            </w:pPr>
-            <w:r>
-              <w:rPr>
-                <w:rFonts w:ascii="Times New Roman" w:hAnsi="Times New Roman" w:cs="Times New Roman"/>
-                <w:sz w:val="24"/>
-                <w:szCs w:val="24"/>
-                <w:lang w:val="en-US"/>
-              </w:rPr>
-              <w:t>CEO &amp; Founder</w:t>
-            </w:r>
-          </w:p>
+              </w:rPr>
+              <w:alias w:val="key3"/>
+              <w:tag w:val="text"/>
+              <w:id w:val="5120015"/>
+              <w:placeholder>
+                <w:docPart w:val="DefaultPlaceholder_-1854013440"/>
+              </w:placeholder>
+            </w:sdtPr>
+            <w:sdtContent>
+              <w:p>
+                <w:pPr>
+                  <w:pStyle w:val="TableContents"/>
+                  <w:rPr>
+                    <w:rFonts w:ascii="Times New Roman" w:hAnsi="Times New Roman" w:cs="Times New Roman"/>
+                    <w:sz w:val="24"/>
+                    <w:szCs w:val="24"/>
+                    <w:lang w:val="en-US"/>
+                  </w:rPr>
+                </w:pPr>
+                <w:r>
+                  <w:rPr>
+                    <w:rFonts w:ascii="Times New Roman" w:hAnsi="Times New Roman" w:cs="Times New Roman"/>
+                    <w:sz w:val="24"/>
+                    <w:szCs w:val="24"/>
+                    <w:lang w:val="en-US"/>
+                  </w:rPr>
+                  <w:t>CEO &amp; Founder</w:t>
+                </w:r>
+              </w:p>
+            </w:sdtContent>
+          </w:sdt>
         </w:tc>
         <w:tc>
           <w:tcPr>
@@ -943,15 +1189,33 @@
                 <w:lang w:val="en-US"/>
               </w:rPr>
             </w:pPr>
-            <w:r>
-              <w:rPr>
-                <w:rFonts w:ascii="Times New Roman" w:hAnsi="Times New Roman" w:cs="Times New Roman"/>
-                <w:sz w:val="24"/>
-                <w:szCs w:val="24"/>
-                <w:lang w:val="en-US"/>
-              </w:rPr>
-              <w:t>Mercedes-Benz C-Class S205</w:t>
-            </w:r>
+            <w:sdt>
+              <w:sdtPr>
+                <w:rPr>
+                  <w:rFonts w:ascii="Times New Roman" w:hAnsi="Times New Roman" w:cs="Times New Roman"/>
+                  <w:sz w:val="24"/>
+                  <w:szCs w:val="24"/>
+                  <w:lang w:val="en-US"/>
+                </w:rPr>
+                <w:alias w:val="value"/>
+                <w:tag w:val="text"/>
+                <w:id w:val="5120016"/>
+                <w:placeholder>
+                  <w:docPart w:val="DefaultPlaceholder_-1854013440"/>
+                </w:placeholder>
+              </w:sdtPr>
+              <w:sdtContent>
+                <w:r>
+                  <w:rPr>
+                    <w:rFonts w:ascii="Times New Roman" w:hAnsi="Times New Roman" w:cs="Times New Roman"/>
+                    <w:sz w:val="24"/>
+                    <w:szCs w:val="24"/>
+                    <w:lang w:val="en-US"/>
+                  </w:rPr>
+                  <w:t>Mercedes-Benz C-Class S205</w:t>
+                </w:r>
+              </w:sdtContent>
+            </w:sdt>
             <w:r>
               <w:rPr>
                 <w:rFonts w:ascii="Times New Roman" w:hAnsi="Times New Roman" w:cs="Times New Roman"/>
@@ -976,15 +1240,33 @@
                 <w:lang w:val="en-US"/>
               </w:rPr>
             </w:pPr>
-            <w:r>
-              <w:rPr>
-                <w:rFonts w:ascii="Times New Roman" w:hAnsi="Times New Roman" w:cs="Times New Roman"/>
-                <w:sz w:val="24"/>
-                <w:szCs w:val="24"/>
-                <w:lang w:val="en-US"/>
-              </w:rPr>
-              <w:t>Lexus LX 570</w:t>
-            </w:r>
+            <w:sdt>
+              <w:sdtPr>
+                <w:rPr>
+                  <w:rFonts w:ascii="Times New Roman" w:hAnsi="Times New Roman" w:cs="Times New Roman"/>
+                  <w:sz w:val="24"/>
+                  <w:szCs w:val="24"/>
+                  <w:lang w:val="en-US"/>
+                </w:rPr>
+                <w:alias w:val="value"/>
+                <w:tag w:val="text"/>
+                <w:id w:val="5120017"/>
+                <w:placeholder>
+                  <w:docPart w:val="DefaultPlaceholder_-1854013440"/>
+                </w:placeholder>
+              </w:sdtPr>
+              <w:sdtContent>
+                <w:r>
+                  <w:rPr>
+                    <w:rFonts w:ascii="Times New Roman" w:hAnsi="Times New Roman" w:cs="Times New Roman"/>
+                    <w:sz w:val="24"/>
+                    <w:szCs w:val="24"/>
+                    <w:lang w:val="en-US"/>
+                  </w:rPr>
+                  <w:t>Lexus LX 570</w:t>
+                </w:r>
+              </w:sdtContent>
+            </w:sdt>
             <w:r>
               <w:rPr>
                 <w:rFonts w:ascii="Times New Roman" w:hAnsi="Times New Roman" w:cs="Times New Roman"/>
@@ -1122,15 +1404,30 @@
           <w:lang w:val="en-US"/>
         </w:rPr>
       </w:pPr>
-      <w:r>
-        <w:rPr>
-          <w:rFonts w:ascii="Times New Roman" w:hAnsi="Times New Roman" w:cs="Times New Roman"/>
-          <w:sz w:val="24"/>
-          <w:szCs w:val="24"/>
-          <w:lang w:val="en-US"/>
-        </w:rPr>
-        <w:t>Passport NE0323 4456673</w:t>
-      </w:r>
+      <w:sdt>
+        <w:sdtPr>
+          <w:rPr>
+            <w:rFonts w:ascii="Times New Roman" w:hAnsi="Times New Roman" w:cs="Times New Roman"/>
+            <w:sz w:val="24"/>
+            <w:szCs w:val="24"/>
+          </w:rPr>
+          <w:alias w:val="passport"/>
+          <w:tag w:val="text"/>
+          <w:id w:val="5120018"/>
+          <w:text/>
+        </w:sdtPr>
+        <w:sdtContent>
+          <w:r>
+            <w:rPr>
+              <w:rFonts w:ascii="Times New Roman" w:hAnsi="Times New Roman" w:cs="Times New Roman"/>
+              <w:sz w:val="24"/>
+              <w:szCs w:val="24"/>
+              <w:lang w:val="en-US"/>
+            </w:rPr>
+            <w:t>Passport NE0323 4456673</w:t>
+          </w:r>
+        </w:sdtContent>
+      </w:sdt>
     </w:p>
     <w:p>
       <w:pPr>
@@ -1273,26 +1570,132 @@
             </w:tcBorders>
             <w:shd w:val="clear" w:color="auto" w:fill="auto"/>
           </w:tcPr>
-          <w:p>
-            <w:pPr>
-              <w:pStyle w:val="TableContents"/>
+          <w:sdt>
+            <w:sdtPr>
               <w:rPr>
                 <w:rFonts w:ascii="Times New Roman" w:hAnsi="Times New Roman" w:cs="Times New Roman"/>
                 <w:sz w:val="24"/>
                 <w:szCs w:val="24"/>
-                <w:lang w:val="en-US"/>
-              </w:rPr>
-            </w:pPr>
-            <w:r>
+              </w:rPr>
+              <w:alias w:val="key1"/>
+              <w:tag w:val="text"/>
+              <w:id w:val="5120019"/>
+            </w:sdtPr>
+            <w:sdtContent>
+              <w:p>
+                <w:pPr>
+                  <w:pStyle w:val="TableContents"/>
+                  <w:rPr>
+                    <w:rFonts w:ascii="Times New Roman" w:hAnsi="Times New Roman" w:cs="Times New Roman"/>
+                    <w:sz w:val="24"/>
+                    <w:szCs w:val="24"/>
+                    <w:lang w:val="en-US"/>
+                  </w:rPr>
+                </w:pPr>
+                <w:r>
+                  <w:rPr>
+                    <w:rFonts w:ascii="Times New Roman" w:hAnsi="Times New Roman" w:cs="Times New Roman"/>
+                    <w:sz w:val="24"/>
+                    <w:szCs w:val="24"/>
+                    <w:lang w:val="en-US"/>
+                  </w:rPr>
+                  <w:t>Paul</w:t>
+                </w:r>
+              </w:p>
+            </w:sdtContent>
+          </w:sdt>
+        </w:tc>
+        <w:tc>
+          <w:tcPr>
+            <w:tcW w:w="1984" w:type="dxa"/>
+            <w:tcBorders>
+              <w:top w:val="single" w:sz="2" w:space="0" w:color="000000"/>
+              <w:left w:val="single" w:sz="2" w:space="0" w:color="000000"/>
+              <w:bottom w:val="single" w:sz="2" w:space="0" w:color="000000"/>
+            </w:tcBorders>
+            <w:shd w:val="clear" w:color="auto" w:fill="auto"/>
+          </w:tcPr>
+          <w:sdt>
+            <w:sdtPr>
               <w:rPr>
                 <w:rFonts w:ascii="Times New Roman" w:hAnsi="Times New Roman" w:cs="Times New Roman"/>
                 <w:sz w:val="24"/>
                 <w:szCs w:val="24"/>
-                <w:lang w:val="en-US"/>
-              </w:rPr>
-              <w:t>Paul</w:t>
-            </w:r>
-          </w:p>
+              </w:rPr>
+              <w:alias w:val="key2"/>
+              <w:tag w:val="text"/>
+              <w:id w:val="5120020"/>
+            </w:sdtPr>
+            <w:sdtContent>
+              <w:p>
+                <w:pPr>
+                  <w:pStyle w:val="TableContents"/>
+                  <w:rPr>
+                    <w:rFonts w:ascii="Times New Roman" w:hAnsi="Times New Roman" w:cs="Times New Roman"/>
+                    <w:sz w:val="24"/>
+                    <w:szCs w:val="24"/>
+                    <w:lang w:val="en-US"/>
+                  </w:rPr>
+                </w:pPr>
+                <w:proofErr w:type="spellStart"/>
+                <w:r>
+                  <w:rPr>
+                    <w:rFonts w:ascii="Times New Roman" w:hAnsi="Times New Roman" w:cs="Times New Roman"/>
+                    <w:sz w:val="24"/>
+                    <w:szCs w:val="24"/>
+                    <w:lang w:val="en-US"/>
+                  </w:rPr>
+                  <w:t>Viberg</w:t>
+                </w:r>
+                <w:proofErr w:type="spellEnd"/>
+              </w:p>
+            </w:sdtContent>
+          </w:sdt>
+        </w:tc>
+        <w:tc>
+          <w:tcPr>
+            <w:tcW w:w="1984" w:type="dxa"/>
+            <w:tcBorders>
+              <w:top w:val="single" w:sz="2" w:space="0" w:color="000000"/>
+              <w:left w:val="single" w:sz="2" w:space="0" w:color="000000"/>
+              <w:bottom w:val="single" w:sz="2" w:space="0" w:color="000000"/>
+            </w:tcBorders>
+            <w:shd w:val="clear" w:color="auto" w:fill="auto"/>
+          </w:tcPr>
+          <w:sdt>
+            <w:sdtPr>
+              <w:rPr>
+                <w:rFonts w:ascii="Times New Roman" w:hAnsi="Times New Roman" w:cs="Times New Roman"/>
+                <w:sz w:val="24"/>
+                <w:szCs w:val="24"/>
+              </w:rPr>
+              <w:alias w:val="key3"/>
+              <w:tag w:val="text"/>
+              <w:id w:val="5120021"/>
+            </w:sdtPr>
+            <w:sdtContent>
+              <w:p>
+                <w:pPr>
+                  <w:pStyle w:val="TableContents"/>
+                  <w:rPr>
+                    <w:rFonts w:ascii="Times New Roman" w:hAnsi="Times New Roman" w:cs="Times New Roman"/>
+                    <w:sz w:val="24"/>
+                    <w:szCs w:val="24"/>
+                    <w:lang w:val="en-US"/>
+                  </w:rPr>
+                </w:pPr>
+                <w:r>
+                  <w:rPr>
+                    <w:rFonts w:ascii="Times New Roman" w:hAnsi="Times New Roman" w:cs="Times New Roman"/>
+                    <w:sz w:val="24"/>
+                    <w:szCs w:val="24"/>
+                    <w:lang w:val="en-US"/>
+                  </w:rPr>
+                  <w:t>Engineer</w:t>
+                </w:r>
+              </w:p>
+            </w:sdtContent>
+          </w:sdt>
         </w:tc>
         <w:tc>
           <w:tcPr>
@@ -1308,94 +1711,16 @@
             <w:pPr>
               <w:pStyle w:val="TableContents"/>
               <w:rPr>
-                <w:rFonts w:ascii="Times New Roman" w:hAnsi="Times New Roman" w:cs="Times New Roman"/>
-                <w:sz w:val="24"/>
-                <w:szCs w:val="24"/>
-                <w:lang w:val="en-US"/>
-              </w:rPr>
-            </w:pPr>
-            <w:proofErr w:type="spellStart"/>
-            <w:r>
-              <w:rPr>
-                <w:rFonts w:ascii="Times New Roman" w:hAnsi="Times New Roman" w:cs="Times New Roman"/>
-                <w:sz w:val="24"/>
-                <w:szCs w:val="24"/>
-                <w:lang w:val="en-US"/>
-              </w:rPr>
-              <w:t>Viberg</w:t>
-            </w:r>
-            <w:proofErr w:type="spellEnd"/>
-          </w:p>
-        </w:tc>
-        <w:tc>
-          <w:tcPr>
-            <w:tcW w:w="1984" w:type="dxa"/>
-            <w:tcBorders>
-              <w:top w:val="single" w:sz="2" w:space="0" w:color="000000"/>
-              <w:left w:val="single" w:sz="2" w:space="0" w:color="000000"/>
-              <w:bottom w:val="single" w:sz="2" w:space="0" w:color="000000"/>
-            </w:tcBorders>
-            <w:shd w:val="clear" w:color="auto" w:fill="auto"/>
-          </w:tcPr>
-          <w:p>
-            <w:pPr>
-              <w:pStyle w:val="TableContents"/>
-              <w:rPr>
-                <w:rFonts w:ascii="Times New Roman" w:hAnsi="Times New Roman" w:cs="Times New Roman"/>
-                <w:sz w:val="24"/>
-                <w:szCs w:val="24"/>
                 <w:lang w:val="en-US"/>
               </w:rPr>
             </w:pPr>
             <w:r>
               <w:rPr>
-                <w:rFonts w:ascii="Times New Roman" w:hAnsi="Times New Roman" w:cs="Times New Roman"/>
-                <w:sz w:val="24"/>
-                <w:szCs w:val="24"/>
                 <w:lang w:val="en-US"/>
               </w:rPr>
-              <w:t>Engineer</w:t>
+              <w:t/>
             </w:r>
           </w:p>
-        </w:tc>
-        <w:tc>
-          <w:tcPr>
-            <w:tcW w:w="1984" w:type="dxa"/>
-            <w:tcBorders>
-              <w:top w:val="single" w:sz="2" w:space="0" w:color="000000"/>
-              <w:left w:val="single" w:sz="2" w:space="0" w:color="000000"/>
-              <w:bottom w:val="single" w:sz="2" w:space="0" w:color="000000"/>
-            </w:tcBorders>
-            <w:shd w:val="clear" w:color="auto" w:fill="auto"/>
-          </w:tcPr>
-          <w:sdt>
-            <w:sdtPr>
-              <w:rPr>
-                <w:rFonts w:ascii="Times New Roman" w:hAnsi="Times New Roman" w:cs="Times New Roman"/>
-                <w:sz w:val="24"/>
-                <w:szCs w:val="24"/>
-              </w:rPr>
-              <w:alias w:val="tablelist"/>
-              <w:tag w:val="list"/>
-              <w:id w:val="5120003"/>
-            </w:sdtPr>
-            <w:sdtContent>
-              <w:p>
-                <w:pPr>
-                  <w:pStyle w:val="TableContents"/>
-                  <w:rPr>
-                    <w:lang w:val="en-US"/>
-                  </w:rPr>
-                </w:pPr>
-                <w:r>
-                  <w:rPr>
-                    <w:lang w:val="en-US"/>
-                  </w:rPr>
-                  <w:t/>
-                </w:r>
-              </w:p>
-            </w:sdtContent>
-          </w:sdt>
         </w:tc>
         <w:tc>
           <w:tcPr>
@@ -1432,26 +1757,40 @@
             </w:tcBorders>
             <w:shd w:val="clear" w:color="auto" w:fill="auto"/>
           </w:tcPr>
-          <w:p>
-            <w:pPr>
-              <w:pStyle w:val="TableContents"/>
+          <w:sdt>
+            <w:sdtPr>
               <w:rPr>
                 <w:rFonts w:ascii="Times New Roman" w:hAnsi="Times New Roman" w:cs="Times New Roman"/>
                 <w:sz w:val="24"/>
                 <w:szCs w:val="24"/>
-                <w:lang w:val="en-US"/>
-              </w:rPr>
-            </w:pPr>
-            <w:r>
-              <w:rPr>
-                <w:rFonts w:ascii="Times New Roman" w:hAnsi="Times New Roman" w:cs="Times New Roman"/>
-                <w:sz w:val="24"/>
-                <w:szCs w:val="24"/>
-                <w:lang w:val="en-US"/>
-              </w:rPr>
-              <w:t>Alex</w:t>
-            </w:r>
-          </w:p>
+              </w:rPr>
+              <w:alias w:val="key1"/>
+              <w:tag w:val="text"/>
+              <w:id w:val="5120022"/>
+            </w:sdtPr>
+            <w:sdtContent>
+              <w:p>
+                <w:pPr>
+                  <w:pStyle w:val="TableContents"/>
+                  <w:rPr>
+                    <w:rFonts w:ascii="Times New Roman" w:hAnsi="Times New Roman" w:cs="Times New Roman"/>
+                    <w:sz w:val="24"/>
+                    <w:szCs w:val="24"/>
+                    <w:lang w:val="en-US"/>
+                  </w:rPr>
+                </w:pPr>
+                <w:r>
+                  <w:rPr>
+                    <w:rFonts w:ascii="Times New Roman" w:hAnsi="Times New Roman" w:cs="Times New Roman"/>
+                    <w:sz w:val="24"/>
+                    <w:szCs w:val="24"/>
+                    <w:lang w:val="en-US"/>
+                  </w:rPr>
+                  <w:t>Alex</w:t>
+                </w:r>
+              </w:p>
+            </w:sdtContent>
+          </w:sdt>
         </w:tc>
         <w:tc>
           <w:tcPr>
@@ -1463,28 +1802,42 @@
             </w:tcBorders>
             <w:shd w:val="clear" w:color="auto" w:fill="auto"/>
           </w:tcPr>
-          <w:p>
-            <w:pPr>
-              <w:pStyle w:val="TableContents"/>
+          <w:sdt>
+            <w:sdtPr>
               <w:rPr>
                 <w:rFonts w:ascii="Times New Roman" w:hAnsi="Times New Roman" w:cs="Times New Roman"/>
                 <w:sz w:val="24"/>
                 <w:szCs w:val="24"/>
-                <w:lang w:val="en-US"/>
-              </w:rPr>
-            </w:pPr>
-            <w:proofErr w:type="spellStart"/>
-            <w:r>
-              <w:rPr>
-                <w:rFonts w:ascii="Times New Roman" w:hAnsi="Times New Roman" w:cs="Times New Roman"/>
-                <w:sz w:val="24"/>
-                <w:szCs w:val="24"/>
-                <w:lang w:val="en-US"/>
-              </w:rPr>
-              <w:t>Houser</w:t>
-            </w:r>
-            <w:proofErr w:type="spellEnd"/>
-          </w:p>
+              </w:rPr>
+              <w:alias w:val="key2"/>
+              <w:tag w:val="text"/>
+              <w:id w:val="5120023"/>
+            </w:sdtPr>
+            <w:sdtContent>
+              <w:p>
+                <w:pPr>
+                  <w:pStyle w:val="TableContents"/>
+                  <w:rPr>
+                    <w:rFonts w:ascii="Times New Roman" w:hAnsi="Times New Roman" w:cs="Times New Roman"/>
+                    <w:sz w:val="24"/>
+                    <w:szCs w:val="24"/>
+                    <w:lang w:val="en-US"/>
+                  </w:rPr>
+                </w:pPr>
+                <w:proofErr w:type="spellStart"/>
+                <w:r>
+                  <w:rPr>
+                    <w:rFonts w:ascii="Times New Roman" w:hAnsi="Times New Roman" w:cs="Times New Roman"/>
+                    <w:sz w:val="24"/>
+                    <w:szCs w:val="24"/>
+                    <w:lang w:val="en-US"/>
+                  </w:rPr>
+                  <w:t>Houser</w:t>
+                </w:r>
+                <w:proofErr w:type="spellEnd"/>
+              </w:p>
+            </w:sdtContent>
+          </w:sdt>
         </w:tc>
         <w:tc>
           <w:tcPr>
@@ -1496,26 +1849,40 @@
             </w:tcBorders>
             <w:shd w:val="clear" w:color="auto" w:fill="auto"/>
           </w:tcPr>
-          <w:p>
-            <w:pPr>
-              <w:pStyle w:val="TableContents"/>
+          <w:sdt>
+            <w:sdtPr>
               <w:rPr>
                 <w:rFonts w:ascii="Times New Roman" w:hAnsi="Times New Roman" w:cs="Times New Roman"/>
                 <w:sz w:val="24"/>
                 <w:szCs w:val="24"/>
-                <w:lang w:val="en-US"/>
-              </w:rPr>
-            </w:pPr>
-            <w:r>
-              <w:rPr>
-                <w:rFonts w:ascii="Times New Roman" w:hAnsi="Times New Roman" w:cs="Times New Roman"/>
-                <w:sz w:val="24"/>
-                <w:szCs w:val="24"/>
-                <w:lang w:val="en-US"/>
-              </w:rPr>
-              <w:t>CEO &amp; Founder</w:t>
-            </w:r>
-          </w:p>
+              </w:rPr>
+              <w:alias w:val="key3"/>
+              <w:tag w:val="text"/>
+              <w:id w:val="5120024"/>
+            </w:sdtPr>
+            <w:sdtContent>
+              <w:p>
+                <w:pPr>
+                  <w:pStyle w:val="TableContents"/>
+                  <w:rPr>
+                    <w:rFonts w:ascii="Times New Roman" w:hAnsi="Times New Roman" w:cs="Times New Roman"/>
+                    <w:sz w:val="24"/>
+                    <w:szCs w:val="24"/>
+                    <w:lang w:val="en-US"/>
+                  </w:rPr>
+                </w:pPr>
+                <w:r>
+                  <w:rPr>
+                    <w:rFonts w:ascii="Times New Roman" w:hAnsi="Times New Roman" w:cs="Times New Roman"/>
+                    <w:sz w:val="24"/>
+                    <w:szCs w:val="24"/>
+                    <w:lang w:val="en-US"/>
+                  </w:rPr>
+                  <w:t>CEO &amp; Founder</w:t>
+                </w:r>
+              </w:p>
+            </w:sdtContent>
+          </w:sdt>
         </w:tc>
         <w:tc>
           <w:tcPr>
@@ -1541,15 +1908,30 @@
                 <w:lang w:val="en-US"/>
               </w:rPr>
             </w:pPr>
-            <w:r>
-              <w:rPr>
-                <w:rFonts w:ascii="Times New Roman" w:hAnsi="Times New Roman" w:cs="Times New Roman"/>
-                <w:sz w:val="24"/>
-                <w:szCs w:val="24"/>
-                <w:lang w:val="en-US"/>
-              </w:rPr>
-              <w:t>Mercedes-Benz C-Class S205</w:t>
-            </w:r>
+            <w:sdt>
+              <w:sdtPr>
+                <w:rPr>
+                  <w:rFonts w:ascii="Times New Roman" w:hAnsi="Times New Roman" w:cs="Times New Roman"/>
+                  <w:sz w:val="24"/>
+                  <w:szCs w:val="24"/>
+                  <w:lang w:val="en-US"/>
+                </w:rPr>
+                <w:alias w:val="value"/>
+                <w:tag w:val="text"/>
+                <w:id w:val="5120025"/>
+              </w:sdtPr>
+              <w:sdtContent>
+                <w:r>
+                  <w:rPr>
+                    <w:rFonts w:ascii="Times New Roman" w:hAnsi="Times New Roman" w:cs="Times New Roman"/>
+                    <w:sz w:val="24"/>
+                    <w:szCs w:val="24"/>
+                    <w:lang w:val="en-US"/>
+                  </w:rPr>
+                  <w:t>Mercedes-Benz C-Class S205</w:t>
+                </w:r>
+              </w:sdtContent>
+            </w:sdt>
             <w:r>
               <w:rPr>
                 <w:rFonts w:ascii="Times New Roman" w:hAnsi="Times New Roman" w:cs="Times New Roman"/>
@@ -1574,15 +1956,30 @@
                 <w:lang w:val="en-US"/>
               </w:rPr>
             </w:pPr>
-            <w:r>
-              <w:rPr>
-                <w:rFonts w:ascii="Times New Roman" w:hAnsi="Times New Roman" w:cs="Times New Roman"/>
-                <w:sz w:val="24"/>
-                <w:szCs w:val="24"/>
-                <w:lang w:val="en-US"/>
-              </w:rPr>
-              <w:t>Lexus LX 570</w:t>
-            </w:r>
+            <w:sdt>
+              <w:sdtPr>
+                <w:rPr>
+                  <w:rFonts w:ascii="Times New Roman" w:hAnsi="Times New Roman" w:cs="Times New Roman"/>
+                  <w:sz w:val="24"/>
+                  <w:szCs w:val="24"/>
+                  <w:lang w:val="en-US"/>
+                </w:rPr>
+                <w:alias w:val="value"/>
+                <w:tag w:val="text"/>
+                <w:id w:val="5120026"/>
+              </w:sdtPr>
+              <w:sdtContent>
+                <w:r>
+                  <w:rPr>
+                    <w:rFonts w:ascii="Times New Roman" w:hAnsi="Times New Roman" w:cs="Times New Roman"/>
+                    <w:sz w:val="24"/>
+                    <w:szCs w:val="24"/>
+                    <w:lang w:val="en-US"/>
+                  </w:rPr>
+                  <w:t>Lexus LX 570</w:t>
+                </w:r>
+              </w:sdtContent>
+            </w:sdt>
             <w:r>
               <w:rPr>
                 <w:rFonts w:ascii="Times New Roman" w:hAnsi="Times New Roman" w:cs="Times New Roman"/>
@@ -1717,26 +2114,40 @@
             </w:tcBorders>
             <w:shd w:val="clear" w:color="auto" w:fill="auto"/>
           </w:tcPr>
-          <w:p>
-            <w:pPr>
-              <w:pStyle w:val="TableContents"/>
+          <w:sdt>
+            <w:sdtPr>
               <w:rPr>
                 <w:rFonts w:ascii="Times New Roman" w:hAnsi="Times New Roman" w:cs="Times New Roman"/>
                 <w:sz w:val="24"/>
                 <w:szCs w:val="24"/>
-                <w:lang w:val="en-US"/>
-              </w:rPr>
-            </w:pPr>
-            <w:r>
-              <w:rPr>
-                <w:rFonts w:ascii="Times New Roman" w:hAnsi="Times New Roman" w:cs="Times New Roman"/>
-                <w:sz w:val="24"/>
-                <w:szCs w:val="24"/>
-                <w:lang w:val="en-US"/>
-              </w:rPr>
-              <w:t>Nathan</w:t>
-            </w:r>
-          </w:p>
+              </w:rPr>
+              <w:alias w:val="key1"/>
+              <w:tag w:val="text"/>
+              <w:id w:val="5120027"/>
+            </w:sdtPr>
+            <w:sdtContent>
+              <w:p>
+                <w:pPr>
+                  <w:pStyle w:val="TableContents"/>
+                  <w:rPr>
+                    <w:rFonts w:ascii="Times New Roman" w:hAnsi="Times New Roman" w:cs="Times New Roman"/>
+                    <w:sz w:val="24"/>
+                    <w:szCs w:val="24"/>
+                    <w:lang w:val="en-US"/>
+                  </w:rPr>
+                </w:pPr>
+                <w:r>
+                  <w:rPr>
+                    <w:rFonts w:ascii="Times New Roman" w:hAnsi="Times New Roman" w:cs="Times New Roman"/>
+                    <w:sz w:val="24"/>
+                    <w:szCs w:val="24"/>
+                    <w:lang w:val="en-US"/>
+                  </w:rPr>
+                  <w:t>Nathan</w:t>
+                </w:r>
+              </w:p>
+            </w:sdtContent>
+          </w:sdt>
         </w:tc>
         <w:tc>
           <w:tcPr>
@@ -1748,28 +2159,42 @@
             </w:tcBorders>
             <w:shd w:val="clear" w:color="auto" w:fill="auto"/>
           </w:tcPr>
-          <w:p>
-            <w:pPr>
-              <w:pStyle w:val="TableContents"/>
+          <w:sdt>
+            <w:sdtPr>
               <w:rPr>
                 <w:rFonts w:ascii="Times New Roman" w:hAnsi="Times New Roman" w:cs="Times New Roman"/>
                 <w:sz w:val="24"/>
                 <w:szCs w:val="24"/>
-                <w:lang w:val="en-US"/>
-              </w:rPr>
-            </w:pPr>
-            <w:proofErr w:type="spellStart"/>
-            <w:r>
-              <w:rPr>
-                <w:rFonts w:ascii="Times New Roman" w:hAnsi="Times New Roman" w:cs="Times New Roman"/>
-                <w:sz w:val="24"/>
-                <w:szCs w:val="24"/>
-                <w:lang w:val="en-US"/>
-              </w:rPr>
-              <w:t>Anceaux</w:t>
-            </w:r>
-            <w:proofErr w:type="spellEnd"/>
-          </w:p>
+              </w:rPr>
+              <w:alias w:val="key2"/>
+              <w:tag w:val="text"/>
+              <w:id w:val="5120028"/>
+            </w:sdtPr>
+            <w:sdtContent>
+              <w:p>
+                <w:pPr>
+                  <w:pStyle w:val="TableContents"/>
+                  <w:rPr>
+                    <w:rFonts w:ascii="Times New Roman" w:hAnsi="Times New Roman" w:cs="Times New Roman"/>
+                    <w:sz w:val="24"/>
+                    <w:szCs w:val="24"/>
+                    <w:lang w:val="en-US"/>
+                  </w:rPr>
+                </w:pPr>
+                <w:proofErr w:type="spellStart"/>
+                <w:r>
+                  <w:rPr>
+                    <w:rFonts w:ascii="Times New Roman" w:hAnsi="Times New Roman" w:cs="Times New Roman"/>
+                    <w:sz w:val="24"/>
+                    <w:szCs w:val="24"/>
+                    <w:lang w:val="en-US"/>
+                  </w:rPr>
+                  <w:t>Anceaux</w:t>
+                </w:r>
+                <w:proofErr w:type="spellEnd"/>
+              </w:p>
+            </w:sdtContent>
+          </w:sdt>
         </w:tc>
         <w:tc>
           <w:tcPr>
@@ -1781,26 +2206,40 @@
             </w:tcBorders>
             <w:shd w:val="clear" w:color="auto" w:fill="auto"/>
           </w:tcPr>
-          <w:p>
-            <w:pPr>
-              <w:pStyle w:val="TableContents"/>
+          <w:sdt>
+            <w:sdtPr>
               <w:rPr>
                 <w:rFonts w:ascii="Times New Roman" w:hAnsi="Times New Roman" w:cs="Times New Roman"/>
                 <w:sz w:val="24"/>
                 <w:szCs w:val="24"/>
-                <w:lang w:val="en-US"/>
-              </w:rPr>
-            </w:pPr>
-            <w:r>
-              <w:rPr>
-                <w:rFonts w:ascii="Times New Roman" w:hAnsi="Times New Roman" w:cs="Times New Roman"/>
-                <w:sz w:val="24"/>
-                <w:szCs w:val="24"/>
-                <w:lang w:val="en-US"/>
-              </w:rPr>
-              <w:t>Music artist</w:t>
-            </w:r>
-          </w:p>
+              </w:rPr>
+              <w:alias w:val="key3"/>
+              <w:tag w:val="text"/>
+              <w:id w:val="5120029"/>
+            </w:sdtPr>
+            <w:sdtContent>
+              <w:p>
+                <w:pPr>
+                  <w:pStyle w:val="TableContents"/>
+                  <w:rPr>
+                    <w:rFonts w:ascii="Times New Roman" w:hAnsi="Times New Roman" w:cs="Times New Roman"/>
+                    <w:sz w:val="24"/>
+                    <w:szCs w:val="24"/>
+                    <w:lang w:val="en-US"/>
+                  </w:rPr>
+                </w:pPr>
+                <w:r>
+                  <w:rPr>
+                    <w:rFonts w:ascii="Times New Roman" w:hAnsi="Times New Roman" w:cs="Times New Roman"/>
+                    <w:sz w:val="24"/>
+                    <w:szCs w:val="24"/>
+                    <w:lang w:val="en-US"/>
+                  </w:rPr>
+                  <w:t>Music artist</w:t>
+                </w:r>
+              </w:p>
+            </w:sdtContent>
+          </w:sdt>
         </w:tc>
         <w:tc>
           <w:tcPr>
@@ -1826,15 +2265,30 @@
                 <w:lang w:val="en-US"/>
               </w:rPr>
             </w:pPr>
-            <w:r>
-              <w:rPr>
-                <w:rFonts w:ascii="Times New Roman" w:hAnsi="Times New Roman" w:cs="Times New Roman"/>
-                <w:sz w:val="24"/>
-                <w:szCs w:val="24"/>
-                <w:lang w:val="en-US"/>
-              </w:rPr>
-              <w:t>Peugeot 508</w:t>
-            </w:r>
+            <w:sdt>
+              <w:sdtPr>
+                <w:rPr>
+                  <w:rFonts w:ascii="Times New Roman" w:hAnsi="Times New Roman" w:cs="Times New Roman"/>
+                  <w:sz w:val="24"/>
+                  <w:szCs w:val="24"/>
+                  <w:lang w:val="en-US"/>
+                </w:rPr>
+                <w:alias w:val="value"/>
+                <w:tag w:val="text"/>
+                <w:id w:val="5120030"/>
+              </w:sdtPr>
+              <w:sdtContent>
+                <w:r>
+                  <w:rPr>
+                    <w:rFonts w:ascii="Times New Roman" w:hAnsi="Times New Roman" w:cs="Times New Roman"/>
+                    <w:sz w:val="24"/>
+                    <w:szCs w:val="24"/>
+                    <w:lang w:val="en-US"/>
+                  </w:rPr>
+                  <w:t>Peugeot 508</w:t>
+                </w:r>
+              </w:sdtContent>
+            </w:sdt>
             <w:r>
               <w:rPr>
                 <w:rFonts w:ascii="Times New Roman" w:hAnsi="Times New Roman" w:cs="Times New Roman"/>
@@ -1881,26 +2335,40 @@
             </w:tcBorders>
             <w:shd w:val="clear" w:color="auto" w:fill="auto"/>
           </w:tcPr>
-          <w:p>
-            <w:pPr>
-              <w:pStyle w:val="TableContents"/>
+          <w:sdt>
+            <w:sdtPr>
               <w:rPr>
                 <w:rFonts w:ascii="Times New Roman" w:hAnsi="Times New Roman" w:cs="Times New Roman"/>
                 <w:sz w:val="24"/>
                 <w:szCs w:val="24"/>
-                <w:lang w:val="en-US"/>
-              </w:rPr>
-            </w:pPr>
-            <w:r>
-              <w:rPr>
-                <w:rFonts w:ascii="Times New Roman" w:hAnsi="Times New Roman" w:cs="Times New Roman"/>
-                <w:sz w:val="24"/>
-                <w:szCs w:val="24"/>
-                <w:lang w:val="en-US"/>
-              </w:rPr>
-              <w:t>Louis</w:t>
-            </w:r>
-          </w:p>
+              </w:rPr>
+              <w:alias w:val="key1"/>
+              <w:tag w:val="text"/>
+              <w:id w:val="5120031"/>
+            </w:sdtPr>
+            <w:sdtContent>
+              <w:p>
+                <w:pPr>
+                  <w:pStyle w:val="TableContents"/>
+                  <w:rPr>
+                    <w:rFonts w:ascii="Times New Roman" w:hAnsi="Times New Roman" w:cs="Times New Roman"/>
+                    <w:sz w:val="24"/>
+                    <w:szCs w:val="24"/>
+                    <w:lang w:val="en-US"/>
+                  </w:rPr>
+                </w:pPr>
+                <w:r>
+                  <w:rPr>
+                    <w:rFonts w:ascii="Times New Roman" w:hAnsi="Times New Roman" w:cs="Times New Roman"/>
+                    <w:sz w:val="24"/>
+                    <w:szCs w:val="24"/>
+                    <w:lang w:val="en-US"/>
+                  </w:rPr>
+                  <w:t>Louis</w:t>
+                </w:r>
+              </w:p>
+            </w:sdtContent>
+          </w:sdt>
         </w:tc>
         <w:tc>
           <w:tcPr>
@@ -1912,28 +2380,42 @@
             </w:tcBorders>
             <w:shd w:val="clear" w:color="auto" w:fill="auto"/>
           </w:tcPr>
-          <w:p>
-            <w:pPr>
-              <w:pStyle w:val="TableContents"/>
+          <w:sdt>
+            <w:sdtPr>
               <w:rPr>
                 <w:rFonts w:ascii="Times New Roman" w:hAnsi="Times New Roman" w:cs="Times New Roman"/>
                 <w:sz w:val="24"/>
                 <w:szCs w:val="24"/>
-                <w:lang w:val="en-US"/>
-              </w:rPr>
-            </w:pPr>
-            <w:proofErr w:type="spellStart"/>
-            <w:r>
-              <w:rPr>
-                <w:rFonts w:ascii="Times New Roman" w:hAnsi="Times New Roman" w:cs="Times New Roman"/>
-                <w:sz w:val="24"/>
-                <w:szCs w:val="24"/>
-                <w:lang w:val="en-US"/>
-              </w:rPr>
-              <w:t>Houplain</w:t>
-            </w:r>
-            <w:proofErr w:type="spellEnd"/>
-          </w:p>
+              </w:rPr>
+              <w:alias w:val="key2"/>
+              <w:tag w:val="text"/>
+              <w:id w:val="5120032"/>
+            </w:sdtPr>
+            <w:sdtContent>
+              <w:p>
+                <w:pPr>
+                  <w:pStyle w:val="TableContents"/>
+                  <w:rPr>
+                    <w:rFonts w:ascii="Times New Roman" w:hAnsi="Times New Roman" w:cs="Times New Roman"/>
+                    <w:sz w:val="24"/>
+                    <w:szCs w:val="24"/>
+                    <w:lang w:val="en-US"/>
+                  </w:rPr>
+                </w:pPr>
+                <w:proofErr w:type="spellStart"/>
+                <w:r>
+                  <w:rPr>
+                    <w:rFonts w:ascii="Times New Roman" w:hAnsi="Times New Roman" w:cs="Times New Roman"/>
+                    <w:sz w:val="24"/>
+                    <w:szCs w:val="24"/>
+                    <w:lang w:val="en-US"/>
+                  </w:rPr>
+                  <w:t>Houplain</w:t>
+                </w:r>
+                <w:proofErr w:type="spellEnd"/>
+              </w:p>
+            </w:sdtContent>
+          </w:sdt>
         </w:tc>
         <w:tc>
           <w:tcPr>
@@ -1945,26 +2427,40 @@
             </w:tcBorders>
             <w:shd w:val="clear" w:color="auto" w:fill="auto"/>
           </w:tcPr>
-          <w:p>
-            <w:pPr>
-              <w:pStyle w:val="TableContents"/>
+          <w:sdt>
+            <w:sdtPr>
               <w:rPr>
                 <w:rFonts w:ascii="Times New Roman" w:hAnsi="Times New Roman" w:cs="Times New Roman"/>
                 <w:sz w:val="24"/>
                 <w:szCs w:val="24"/>
-                <w:lang w:val="en-US"/>
-              </w:rPr>
-            </w:pPr>
-            <w:r>
-              <w:rPr>
-                <w:rFonts w:ascii="Times New Roman" w:hAnsi="Times New Roman" w:cs="Times New Roman"/>
-                <w:sz w:val="24"/>
-                <w:szCs w:val="24"/>
-                <w:lang w:val="en-US"/>
-              </w:rPr>
-              <w:t>Music artist</w:t>
-            </w:r>
-          </w:p>
+              </w:rPr>
+              <w:alias w:val="key3"/>
+              <w:tag w:val="text"/>
+              <w:id w:val="5120033"/>
+            </w:sdtPr>
+            <w:sdtContent>
+              <w:p>
+                <w:pPr>
+                  <w:pStyle w:val="TableContents"/>
+                  <w:rPr>
+                    <w:rFonts w:ascii="Times New Roman" w:hAnsi="Times New Roman" w:cs="Times New Roman"/>
+                    <w:sz w:val="24"/>
+                    <w:szCs w:val="24"/>
+                    <w:lang w:val="en-US"/>
+                  </w:rPr>
+                </w:pPr>
+                <w:r>
+                  <w:rPr>
+                    <w:rFonts w:ascii="Times New Roman" w:hAnsi="Times New Roman" w:cs="Times New Roman"/>
+                    <w:sz w:val="24"/>
+                    <w:szCs w:val="24"/>
+                    <w:lang w:val="en-US"/>
+                  </w:rPr>
+                  <w:t>Music artist</w:t>
+                </w:r>
+              </w:p>
+            </w:sdtContent>
+          </w:sdt>
         </w:tc>
         <w:tc>
           <w:tcPr>
@@ -1990,15 +2486,30 @@
                 <w:lang w:val="en-US"/>
               </w:rPr>
             </w:pPr>
-            <w:r>
-              <w:rPr>
-                <w:rFonts w:ascii="Times New Roman" w:hAnsi="Times New Roman" w:cs="Times New Roman"/>
-                <w:sz w:val="24"/>
-                <w:szCs w:val="24"/>
-                <w:lang w:val="en-US"/>
-              </w:rPr>
-              <w:t>Range Rover Velar</w:t>
-            </w:r>
+            <w:sdt>
+              <w:sdtPr>
+                <w:rPr>
+                  <w:rFonts w:ascii="Times New Roman" w:hAnsi="Times New Roman" w:cs="Times New Roman"/>
+                  <w:sz w:val="24"/>
+                  <w:szCs w:val="24"/>
+                  <w:lang w:val="en-US"/>
+                </w:rPr>
+                <w:alias w:val="value"/>
+                <w:tag w:val="text"/>
+                <w:id w:val="5120034"/>
+              </w:sdtPr>
+              <w:sdtContent>
+                <w:r>
+                  <w:rPr>
+                    <w:rFonts w:ascii="Times New Roman" w:hAnsi="Times New Roman" w:cs="Times New Roman"/>
+                    <w:sz w:val="24"/>
+                    <w:szCs w:val="24"/>
+                    <w:lang w:val="en-US"/>
+                  </w:rPr>
+                  <w:t>Range Rover Velar</w:t>
+                </w:r>
+              </w:sdtContent>
+            </w:sdt>
             <w:r>
               <w:rPr>
                 <w:rFonts w:ascii="Times New Roman" w:hAnsi="Times New Roman" w:cs="Times New Roman"/>
@@ -2023,15 +2534,30 @@
                 <w:lang w:val="en-US"/>
               </w:rPr>
             </w:pPr>
-            <w:r>
-              <w:rPr>
-                <w:rFonts w:ascii="Times New Roman" w:hAnsi="Times New Roman" w:cs="Times New Roman"/>
-                <w:sz w:val="24"/>
-                <w:szCs w:val="24"/>
-                <w:lang w:val="en-US"/>
-              </w:rPr>
-              <w:t>Lada Vesta SW Sport</w:t>
-            </w:r>
+            <w:sdt>
+              <w:sdtPr>
+                <w:rPr>
+                  <w:rFonts w:ascii="Times New Roman" w:hAnsi="Times New Roman" w:cs="Times New Roman"/>
+                  <w:sz w:val="24"/>
+                  <w:szCs w:val="24"/>
+                  <w:lang w:val="en-US"/>
+                </w:rPr>
+                <w:alias w:val="value"/>
+                <w:tag w:val="text"/>
+                <w:id w:val="5120035"/>
+              </w:sdtPr>
+              <w:sdtContent>
+                <w:r>
+                  <w:rPr>
+                    <w:rFonts w:ascii="Times New Roman" w:hAnsi="Times New Roman" w:cs="Times New Roman"/>
+                    <w:sz w:val="24"/>
+                    <w:szCs w:val="24"/>
+                    <w:lang w:val="en-US"/>
+                  </w:rPr>
+                  <w:t>Lada Vesta SW Sport</w:t>
+                </w:r>
+              </w:sdtContent>
+            </w:sdt>
             <w:r>
               <w:rPr>
                 <w:rFonts w:ascii="Times New Roman" w:hAnsi="Times New Roman" w:cs="Times New Roman"/>
@@ -2130,72 +2656,117 @@
         <w:t>This method adds a new paragraph for each text element. Works the same way as when you press enter</w:t>
       </w:r>
     </w:p>
-    <w:p>
-      <w:pPr>
-        <w:spacing w:after="120"/>
-        <w:rPr>
-          <w:rFonts w:ascii="Times New Roman" w:hAnsi="Times New Roman" w:cs="Times New Roman"/>
-          <w:sz w:val="24"/>
-          <w:szCs w:val="24"/>
-          <w:lang w:val="en-US"/>
-        </w:rPr>
-      </w:pPr>
-      <w:proofErr w:type="spellStart"/>
-      <w:r>
-        <w:rPr>
-          <w:rFonts w:ascii="Times New Roman" w:hAnsi="Times New Roman" w:cs="Times New Roman"/>
-          <w:sz w:val="24"/>
-          <w:szCs w:val="24"/>
-          <w:lang w:val="en-US"/>
-        </w:rPr>
-        <w:t>line 1</w:t>
-      </w:r>
-      <w:proofErr w:type="spellEnd"/>
-    </w:p>
-    <w:p>
-      <w:pPr>
-        <w:spacing w:after="120"/>
-        <w:rPr>
-          <w:rFonts w:ascii="Times New Roman" w:hAnsi="Times New Roman" w:cs="Times New Roman"/>
-          <w:sz w:val="24"/>
-          <w:szCs w:val="24"/>
-          <w:lang w:val="en-US"/>
-        </w:rPr>
-      </w:pPr>
-      <w:proofErr w:type="spellStart"/>
-      <w:r>
-        <w:rPr>
-          <w:rFonts w:ascii="Times New Roman" w:hAnsi="Times New Roman" w:cs="Times New Roman"/>
-          <w:sz w:val="24"/>
-          <w:szCs w:val="24"/>
-          <w:lang w:val="en-US"/>
-        </w:rPr>
-        <w:t>line 2</w:t>
-      </w:r>
-      <w:proofErr w:type="spellEnd"/>
-    </w:p>
-    <w:p>
-      <w:pPr>
-        <w:spacing w:after="120"/>
-        <w:rPr>
-          <w:rFonts w:ascii="Times New Roman" w:hAnsi="Times New Roman" w:cs="Times New Roman"/>
-          <w:sz w:val="24"/>
-          <w:szCs w:val="24"/>
-          <w:lang w:val="en-US"/>
-        </w:rPr>
-      </w:pPr>
-      <w:proofErr w:type="spellStart"/>
-      <w:r>
-        <w:rPr>
-          <w:rFonts w:ascii="Times New Roman" w:hAnsi="Times New Roman" w:cs="Times New Roman"/>
-          <w:sz w:val="24"/>
-          <w:szCs w:val="24"/>
-          <w:lang w:val="en-US"/>
-        </w:rPr>
-        <w:t>line 3</w:t>
-      </w:r>
-      <w:proofErr w:type="spellEnd"/>
-    </w:p>
+    <w:sdt>
+      <w:sdtPr>
+        <w:rPr>
+          <w:rFonts w:ascii="Times New Roman" w:hAnsi="Times New Roman" w:cs="Times New Roman"/>
+          <w:sz w:val="24"/>
+          <w:szCs w:val="24"/>
+          <w:lang w:val="en-US"/>
+        </w:rPr>
+        <w:alias w:val="multilineText"/>
+        <w:tag w:val="text"/>
+        <w:id w:val="5120036"/>
+      </w:sdtPr>
+      <w:sdtContent>
+        <w:p>
+          <w:pPr>
+            <w:spacing w:after="120"/>
+            <w:rPr>
+              <w:rFonts w:ascii="Times New Roman" w:hAnsi="Times New Roman" w:cs="Times New Roman"/>
+              <w:sz w:val="24"/>
+              <w:szCs w:val="24"/>
+              <w:lang w:val="en-US"/>
+            </w:rPr>
+          </w:pPr>
+          <w:proofErr w:type="spellStart"/>
+          <w:r>
+            <w:rPr>
+              <w:rFonts w:ascii="Times New Roman" w:hAnsi="Times New Roman" w:cs="Times New Roman"/>
+              <w:sz w:val="24"/>
+              <w:szCs w:val="24"/>
+              <w:lang w:val="en-US"/>
+            </w:rPr>
+            <w:t>line 1</w:t>
+          </w:r>
+          <w:proofErr w:type="spellEnd"/>
+        </w:p>
+      </w:sdtContent>
+    </w:sdt>
+    <w:sdt>
+      <w:sdtPr>
+        <w:rPr>
+          <w:rFonts w:ascii="Times New Roman" w:hAnsi="Times New Roman" w:cs="Times New Roman"/>
+          <w:sz w:val="24"/>
+          <w:szCs w:val="24"/>
+          <w:lang w:val="en-US"/>
+        </w:rPr>
+        <w:alias w:val="multilineText"/>
+        <w:tag w:val="text"/>
+        <w:id w:val="5120037"/>
+      </w:sdtPr>
+      <w:sdtContent>
+        <w:p>
+          <w:pPr>
+            <w:spacing w:after="120"/>
+            <w:rPr>
+              <w:rFonts w:ascii="Times New Roman" w:hAnsi="Times New Roman" w:cs="Times New Roman"/>
+              <w:sz w:val="24"/>
+              <w:szCs w:val="24"/>
+              <w:lang w:val="en-US"/>
+            </w:rPr>
+          </w:pPr>
+          <w:proofErr w:type="spellStart"/>
+          <w:r>
+            <w:rPr>
+              <w:rFonts w:ascii="Times New Roman" w:hAnsi="Times New Roman" w:cs="Times New Roman"/>
+              <w:sz w:val="24"/>
+              <w:szCs w:val="24"/>
+              <w:lang w:val="en-US"/>
+            </w:rPr>
+            <w:t>line 2</w:t>
+          </w:r>
+          <w:proofErr w:type="spellEnd"/>
+        </w:p>
+      </w:sdtContent>
+    </w:sdt>
+    <w:sdt>
+      <w:sdtPr>
+        <w:rPr>
+          <w:rFonts w:ascii="Times New Roman" w:hAnsi="Times New Roman" w:cs="Times New Roman"/>
+          <w:sz w:val="24"/>
+          <w:szCs w:val="24"/>
+          <w:lang w:val="en-US"/>
+        </w:rPr>
+        <w:alias w:val="multilineText"/>
+        <w:tag w:val="text"/>
+        <w:id w:val="5120038"/>
+      </w:sdtPr>
+      <w:sdtContent>
+        <w:p>
+          <w:pPr>
+            <w:spacing w:after="120"/>
+            <w:rPr>
+              <w:rFonts w:ascii="Times New Roman" w:hAnsi="Times New Roman" w:cs="Times New Roman"/>
+              <w:sz w:val="24"/>
+              <w:szCs w:val="24"/>
+              <w:lang w:val="en-US"/>
+            </w:rPr>
+          </w:pPr>
+          <w:proofErr w:type="spellStart"/>
+          <w:r>
+            <w:rPr>
+              <w:rFonts w:ascii="Times New Roman" w:hAnsi="Times New Roman" w:cs="Times New Roman"/>
+              <w:sz w:val="24"/>
+              <w:szCs w:val="24"/>
+              <w:lang w:val="en-US"/>
+            </w:rPr>
+            <w:t>line 3</w:t>
+          </w:r>
+          <w:proofErr w:type="spellEnd"/>
+        </w:p>
+      </w:sdtContent>
+    </w:sdt>
     <w:p>
       <w:pPr>
         <w:spacing w:after="120"/>
@@ -2237,20 +2808,35 @@
           <w:lang w:val="en-US"/>
         </w:rPr>
       </w:pPr>
-      <w:r>
-        <w:rPr>
-          <w:rFonts w:ascii="Times New Roman" w:hAnsi="Times New Roman" w:cs="Times New Roman"/>
-          <w:sz w:val="24"/>
-          <w:szCs w:val="24"/>
-          <w:lang w:val="en-US"/>
-        </w:rPr>
-        <w:t>line 1</w:t>
-        <w:br/>
-        <w:t>line 2</w:t>
-        <w:br/>
-        <w:t> line 3</w:t>
-        <w:br/>
-      </w:r>
+      <w:sdt>
+        <w:sdtPr>
+          <w:rPr>
+            <w:rFonts w:ascii="Times New Roman" w:hAnsi="Times New Roman" w:cs="Times New Roman"/>
+            <w:sz w:val="24"/>
+            <w:szCs w:val="24"/>
+            <w:lang w:val="en-US"/>
+          </w:rPr>
+          <w:alias w:val="multilineText2"/>
+          <w:tag w:val="text"/>
+          <w:id w:val="5120039"/>
+        </w:sdtPr>
+        <w:sdtContent>
+          <w:r>
+            <w:rPr>
+              <w:rFonts w:ascii="Times New Roman" w:hAnsi="Times New Roman" w:cs="Times New Roman"/>
+              <w:sz w:val="24"/>
+              <w:szCs w:val="24"/>
+              <w:lang w:val="en-US"/>
+            </w:rPr>
+            <w:t>line 1</w:t>
+            <w:br/>
+            <w:t>line 2</w:t>
+            <w:br/>
+            <w:t> line 3</w:t>
+            <w:br/>
+          </w:r>
+        </w:sdtContent>
+      </w:sdt>
     </w:p>
     <w:p>
       <w:pPr>

</xml_diff>

<commit_message>
- Attempt to fix archive saving - Added new ImagePolicy parameter to DocxTemplate.generate
</commit_message>
<xml_diff>
--- a/generated.docx
+++ b/generated.docx
@@ -959,6 +959,277 @@
             </w:tcBorders>
             <w:shd w:val="clear" w:color="auto" w:fill="auto"/>
           </w:tcPr>
+        </w:tc>
+      </w:tr>
+      <w:tr>
+        <w:tc>
+          <w:tcPr>
+            <w:tcW w:w="1984" w:type="dxa"/>
+            <w:tcBorders>
+              <w:top w:val="single" w:sz="2" w:space="0" w:color="000000"/>
+              <w:left w:val="single" w:sz="2" w:space="0" w:color="000000"/>
+              <w:bottom w:val="single" w:sz="2" w:space="0" w:color="000000"/>
+            </w:tcBorders>
+            <w:shd w:val="clear" w:color="auto" w:fill="auto"/>
+          </w:tcPr>
+          <w:sdt>
+            <w:sdtPr>
+              <w:rPr>
+                <w:rFonts w:ascii="Times New Roman" w:hAnsi="Times New Roman" w:cs="Times New Roman"/>
+                <w:sz w:val="24"/>
+                <w:szCs w:val="24"/>
+              </w:rPr>
+              <w:alias w:val="key1"/>
+              <w:tag w:val="text"/>
+              <w:id w:val="5120013"/>
+              <w:placeholder>
+                <w:docPart w:val="DefaultPlaceholder_-1854013440"/>
+              </w:placeholder>
+            </w:sdtPr>
+            <w:sdtContent>
+              <w:p>
+                <w:pPr>
+                  <w:pStyle w:val="TableContents"/>
+                  <w:rPr>
+                    <w:rFonts w:ascii="Times New Roman" w:hAnsi="Times New Roman" w:cs="Times New Roman"/>
+                    <w:sz w:val="24"/>
+                    <w:szCs w:val="24"/>
+                    <w:lang w:val="en-US"/>
+                  </w:rPr>
+                </w:pPr>
+                <w:r>
+                  <w:rPr>
+                    <w:rFonts w:ascii="Times New Roman" w:hAnsi="Times New Roman" w:cs="Times New Roman"/>
+                    <w:sz w:val="24"/>
+                    <w:szCs w:val="24"/>
+                    <w:lang w:val="en-US"/>
+                  </w:rPr>
+                  <w:t>Alex</w:t>
+                </w:r>
+              </w:p>
+            </w:sdtContent>
+          </w:sdt>
+        </w:tc>
+        <w:tc>
+          <w:tcPr>
+            <w:tcW w:w="1984" w:type="dxa"/>
+            <w:tcBorders>
+              <w:top w:val="single" w:sz="2" w:space="0" w:color="000000"/>
+              <w:left w:val="single" w:sz="2" w:space="0" w:color="000000"/>
+              <w:bottom w:val="single" w:sz="2" w:space="0" w:color="000000"/>
+            </w:tcBorders>
+            <w:shd w:val="clear" w:color="auto" w:fill="auto"/>
+          </w:tcPr>
+          <w:sdt>
+            <w:sdtPr>
+              <w:rPr>
+                <w:rFonts w:ascii="Times New Roman" w:hAnsi="Times New Roman" w:cs="Times New Roman"/>
+                <w:sz w:val="24"/>
+                <w:szCs w:val="24"/>
+              </w:rPr>
+              <w:alias w:val="key2"/>
+              <w:tag w:val="text"/>
+              <w:id w:val="5120014"/>
+              <w:placeholder>
+                <w:docPart w:val="DefaultPlaceholder_-1854013440"/>
+              </w:placeholder>
+            </w:sdtPr>
+            <w:sdtContent>
+              <w:p>
+                <w:pPr>
+                  <w:pStyle w:val="TableContents"/>
+                  <w:rPr>
+                    <w:rFonts w:ascii="Times New Roman" w:hAnsi="Times New Roman" w:cs="Times New Roman"/>
+                    <w:sz w:val="24"/>
+                    <w:szCs w:val="24"/>
+                    <w:lang w:val="en-US"/>
+                  </w:rPr>
+                </w:pPr>
+                <w:r>
+                  <w:rPr>
+                    <w:rFonts w:ascii="Times New Roman" w:hAnsi="Times New Roman" w:cs="Times New Roman"/>
+                    <w:sz w:val="24"/>
+                    <w:szCs w:val="24"/>
+                    <w:lang w:val="en-US"/>
+                  </w:rPr>
+                  <w:t>Houser</w:t>
+                </w:r>
+              </w:p>
+            </w:sdtContent>
+          </w:sdt>
+        </w:tc>
+        <w:tc>
+          <w:tcPr>
+            <w:tcW w:w="1984" w:type="dxa"/>
+            <w:tcBorders>
+              <w:top w:val="single" w:sz="2" w:space="0" w:color="000000"/>
+              <w:left w:val="single" w:sz="2" w:space="0" w:color="000000"/>
+              <w:bottom w:val="single" w:sz="2" w:space="0" w:color="000000"/>
+            </w:tcBorders>
+            <w:shd w:val="clear" w:color="auto" w:fill="auto"/>
+          </w:tcPr>
+          <w:sdt>
+            <w:sdtPr>
+              <w:rPr>
+                <w:rFonts w:ascii="Times New Roman" w:hAnsi="Times New Roman" w:cs="Times New Roman"/>
+                <w:sz w:val="24"/>
+                <w:szCs w:val="24"/>
+              </w:rPr>
+              <w:alias w:val="key3"/>
+              <w:tag w:val="text"/>
+              <w:id w:val="5120015"/>
+              <w:placeholder>
+                <w:docPart w:val="DefaultPlaceholder_-1854013440"/>
+              </w:placeholder>
+            </w:sdtPr>
+            <w:sdtContent>
+              <w:p>
+                <w:pPr>
+                  <w:pStyle w:val="TableContents"/>
+                  <w:rPr>
+                    <w:rFonts w:ascii="Times New Roman" w:hAnsi="Times New Roman" w:cs="Times New Roman"/>
+                    <w:sz w:val="24"/>
+                    <w:szCs w:val="24"/>
+                    <w:lang w:val="en-US"/>
+                  </w:rPr>
+                </w:pPr>
+                <w:r>
+                  <w:rPr>
+                    <w:rFonts w:ascii="Times New Roman" w:hAnsi="Times New Roman" w:cs="Times New Roman"/>
+                    <w:sz w:val="24"/>
+                    <w:szCs w:val="24"/>
+                    <w:lang w:val="en-US"/>
+                  </w:rPr>
+                  <w:t>CEO &amp; Founder</w:t>
+                </w:r>
+              </w:p>
+            </w:sdtContent>
+          </w:sdt>
+        </w:tc>
+        <w:tc>
+          <w:tcPr>
+            <w:tcW w:w="1984" w:type="dxa"/>
+            <w:tcBorders>
+              <w:top w:val="single" w:sz="2" w:space="0" w:color="000000"/>
+              <w:left w:val="single" w:sz="2" w:space="0" w:color="000000"/>
+              <w:bottom w:val="single" w:sz="2" w:space="0" w:color="000000"/>
+            </w:tcBorders>
+            <w:shd w:val="clear" w:color="auto" w:fill="auto"/>
+          </w:tcPr>
+          <w:p>
+            <w:pPr>
+              <w:pStyle w:val="TableContents"/>
+              <w:numPr>
+                <w:ilvl w:val="0"/>
+                <w:numId w:val="6"/>
+              </w:numPr>
+              <w:rPr>
+                <w:rFonts w:ascii="Times New Roman" w:hAnsi="Times New Roman" w:cs="Times New Roman"/>
+                <w:sz w:val="24"/>
+                <w:szCs w:val="24"/>
+                <w:lang w:val="en-US"/>
+              </w:rPr>
+            </w:pPr>
+            <w:sdt>
+              <w:sdtPr>
+                <w:rPr>
+                  <w:rFonts w:ascii="Times New Roman" w:hAnsi="Times New Roman" w:cs="Times New Roman"/>
+                  <w:sz w:val="24"/>
+                  <w:szCs w:val="24"/>
+                  <w:lang w:val="en-US"/>
+                </w:rPr>
+                <w:alias w:val="value"/>
+                <w:tag w:val="text"/>
+                <w:id w:val="5120016"/>
+                <w:placeholder>
+                  <w:docPart w:val="DefaultPlaceholder_-1854013440"/>
+                </w:placeholder>
+              </w:sdtPr>
+              <w:sdtContent>
+                <w:r>
+                  <w:rPr>
+                    <w:rFonts w:ascii="Times New Roman" w:hAnsi="Times New Roman" w:cs="Times New Roman"/>
+                    <w:sz w:val="24"/>
+                    <w:szCs w:val="24"/>
+                    <w:lang w:val="en-US"/>
+                  </w:rPr>
+                  <w:t>Mercedes-Benz C-Class S205</w:t>
+                </w:r>
+              </w:sdtContent>
+            </w:sdt>
+            <w:r>
+              <w:rPr>
+                <w:rFonts w:ascii="Times New Roman" w:hAnsi="Times New Roman" w:cs="Times New Roman"/>
+                <w:sz w:val="24"/>
+                <w:szCs w:val="24"/>
+                <w:lang w:val="en-US"/>
+              </w:rPr>
+              <w:t xml:space="preserve"> </w:t>
+            </w:r>
+          </w:p>
+          <w:p>
+            <w:pPr>
+              <w:pStyle w:val="TableContents"/>
+              <w:numPr>
+                <w:ilvl w:val="0"/>
+                <w:numId w:val="6"/>
+              </w:numPr>
+              <w:rPr>
+                <w:rFonts w:ascii="Times New Roman" w:hAnsi="Times New Roman" w:cs="Times New Roman"/>
+                <w:sz w:val="24"/>
+                <w:szCs w:val="24"/>
+                <w:lang w:val="en-US"/>
+              </w:rPr>
+            </w:pPr>
+            <w:sdt>
+              <w:sdtPr>
+                <w:rPr>
+                  <w:rFonts w:ascii="Times New Roman" w:hAnsi="Times New Roman" w:cs="Times New Roman"/>
+                  <w:sz w:val="24"/>
+                  <w:szCs w:val="24"/>
+                  <w:lang w:val="en-US"/>
+                </w:rPr>
+                <w:alias w:val="value"/>
+                <w:tag w:val="text"/>
+                <w:id w:val="5120017"/>
+                <w:placeholder>
+                  <w:docPart w:val="DefaultPlaceholder_-1854013440"/>
+                </w:placeholder>
+              </w:sdtPr>
+              <w:sdtContent>
+                <w:r>
+                  <w:rPr>
+                    <w:rFonts w:ascii="Times New Roman" w:hAnsi="Times New Roman" w:cs="Times New Roman"/>
+                    <w:sz w:val="24"/>
+                    <w:szCs w:val="24"/>
+                    <w:lang w:val="en-US"/>
+                  </w:rPr>
+                  <w:t>Lexus LX 570</w:t>
+                </w:r>
+              </w:sdtContent>
+            </w:sdt>
+            <w:r>
+              <w:rPr>
+                <w:rFonts w:ascii="Times New Roman" w:hAnsi="Times New Roman" w:cs="Times New Roman"/>
+                <w:sz w:val="24"/>
+                <w:szCs w:val="24"/>
+                <w:lang w:val="en-US"/>
+              </w:rPr>
+              <w:t xml:space="preserve"> </w:t>
+            </w:r>
+          </w:p>
+        </w:tc>
+        <w:tc>
+          <w:tcPr>
+            <w:tcW w:w="1985" w:type="dxa"/>
+            <w:tcBorders>
+              <w:top w:val="single" w:sz="2" w:space="0" w:color="000000"/>
+              <w:left w:val="single" w:sz="2" w:space="0" w:color="000000"/>
+              <w:bottom w:val="single" w:sz="2" w:space="0" w:color="000000"/>
+              <w:right w:val="single" w:sz="2" w:space="0" w:color="000000"/>
+            </w:tcBorders>
+            <w:shd w:val="clear" w:color="auto" w:fill="auto"/>
+          </w:tcPr>
           <w:p>
             <w:pPr>
               <w:pStyle w:val="TableContents"/>
@@ -1020,336 +1291,6 @@
           </w:p>
         </w:tc>
       </w:tr>
-      <w:tr>
-        <w:tc>
-          <w:tcPr>
-            <w:tcW w:w="1984" w:type="dxa"/>
-            <w:tcBorders>
-              <w:top w:val="single" w:sz="2" w:space="0" w:color="000000"/>
-              <w:left w:val="single" w:sz="2" w:space="0" w:color="000000"/>
-              <w:bottom w:val="single" w:sz="2" w:space="0" w:color="000000"/>
-            </w:tcBorders>
-            <w:shd w:val="clear" w:color="auto" w:fill="auto"/>
-          </w:tcPr>
-          <w:sdt>
-            <w:sdtPr>
-              <w:rPr>
-                <w:rFonts w:ascii="Times New Roman" w:hAnsi="Times New Roman" w:cs="Times New Roman"/>
-                <w:sz w:val="24"/>
-                <w:szCs w:val="24"/>
-              </w:rPr>
-              <w:alias w:val="key1"/>
-              <w:tag w:val="text"/>
-              <w:id w:val="5120013"/>
-              <w:placeholder>
-                <w:docPart w:val="DefaultPlaceholder_-1854013440"/>
-              </w:placeholder>
-            </w:sdtPr>
-            <w:sdtContent>
-              <w:p>
-                <w:pPr>
-                  <w:pStyle w:val="TableContents"/>
-                  <w:rPr>
-                    <w:rFonts w:ascii="Times New Roman" w:hAnsi="Times New Roman" w:cs="Times New Roman"/>
-                    <w:sz w:val="24"/>
-                    <w:szCs w:val="24"/>
-                    <w:lang w:val="en-US"/>
-                  </w:rPr>
-                </w:pPr>
-                <w:r>
-                  <w:rPr>
-                    <w:rFonts w:ascii="Times New Roman" w:hAnsi="Times New Roman" w:cs="Times New Roman"/>
-                    <w:sz w:val="24"/>
-                    <w:szCs w:val="24"/>
-                    <w:lang w:val="en-US"/>
-                  </w:rPr>
-                  <w:t>Alex</w:t>
-                </w:r>
-              </w:p>
-            </w:sdtContent>
-          </w:sdt>
-        </w:tc>
-        <w:tc>
-          <w:tcPr>
-            <w:tcW w:w="1984" w:type="dxa"/>
-            <w:tcBorders>
-              <w:top w:val="single" w:sz="2" w:space="0" w:color="000000"/>
-              <w:left w:val="single" w:sz="2" w:space="0" w:color="000000"/>
-              <w:bottom w:val="single" w:sz="2" w:space="0" w:color="000000"/>
-            </w:tcBorders>
-            <w:shd w:val="clear" w:color="auto" w:fill="auto"/>
-          </w:tcPr>
-          <w:sdt>
-            <w:sdtPr>
-              <w:rPr>
-                <w:rFonts w:ascii="Times New Roman" w:hAnsi="Times New Roman" w:cs="Times New Roman"/>
-                <w:sz w:val="24"/>
-                <w:szCs w:val="24"/>
-              </w:rPr>
-              <w:alias w:val="key2"/>
-              <w:tag w:val="text"/>
-              <w:id w:val="5120014"/>
-              <w:placeholder>
-                <w:docPart w:val="DefaultPlaceholder_-1854013440"/>
-              </w:placeholder>
-            </w:sdtPr>
-            <w:sdtContent>
-              <w:p>
-                <w:pPr>
-                  <w:pStyle w:val="TableContents"/>
-                  <w:rPr>
-                    <w:rFonts w:ascii="Times New Roman" w:hAnsi="Times New Roman" w:cs="Times New Roman"/>
-                    <w:sz w:val="24"/>
-                    <w:szCs w:val="24"/>
-                    <w:lang w:val="en-US"/>
-                  </w:rPr>
-                </w:pPr>
-                <w:r>
-                  <w:rPr>
-                    <w:rFonts w:ascii="Times New Roman" w:hAnsi="Times New Roman" w:cs="Times New Roman"/>
-                    <w:sz w:val="24"/>
-                    <w:szCs w:val="24"/>
-                    <w:lang w:val="en-US"/>
-                  </w:rPr>
-                  <w:t>Houser</w:t>
-                </w:r>
-              </w:p>
-            </w:sdtContent>
-          </w:sdt>
-        </w:tc>
-        <w:tc>
-          <w:tcPr>
-            <w:tcW w:w="1984" w:type="dxa"/>
-            <w:tcBorders>
-              <w:top w:val="single" w:sz="2" w:space="0" w:color="000000"/>
-              <w:left w:val="single" w:sz="2" w:space="0" w:color="000000"/>
-              <w:bottom w:val="single" w:sz="2" w:space="0" w:color="000000"/>
-            </w:tcBorders>
-            <w:shd w:val="clear" w:color="auto" w:fill="auto"/>
-          </w:tcPr>
-          <w:sdt>
-            <w:sdtPr>
-              <w:rPr>
-                <w:rFonts w:ascii="Times New Roman" w:hAnsi="Times New Roman" w:cs="Times New Roman"/>
-                <w:sz w:val="24"/>
-                <w:szCs w:val="24"/>
-              </w:rPr>
-              <w:alias w:val="key3"/>
-              <w:tag w:val="text"/>
-              <w:id w:val="5120015"/>
-              <w:placeholder>
-                <w:docPart w:val="DefaultPlaceholder_-1854013440"/>
-              </w:placeholder>
-            </w:sdtPr>
-            <w:sdtContent>
-              <w:p>
-                <w:pPr>
-                  <w:pStyle w:val="TableContents"/>
-                  <w:rPr>
-                    <w:rFonts w:ascii="Times New Roman" w:hAnsi="Times New Roman" w:cs="Times New Roman"/>
-                    <w:sz w:val="24"/>
-                    <w:szCs w:val="24"/>
-                    <w:lang w:val="en-US"/>
-                  </w:rPr>
-                </w:pPr>
-                <w:r>
-                  <w:rPr>
-                    <w:rFonts w:ascii="Times New Roman" w:hAnsi="Times New Roman" w:cs="Times New Roman"/>
-                    <w:sz w:val="24"/>
-                    <w:szCs w:val="24"/>
-                    <w:lang w:val="en-US"/>
-                  </w:rPr>
-                  <w:t>CEO &amp; Founder</w:t>
-                </w:r>
-              </w:p>
-            </w:sdtContent>
-          </w:sdt>
-        </w:tc>
-        <w:tc>
-          <w:tcPr>
-            <w:tcW w:w="1984" w:type="dxa"/>
-            <w:tcBorders>
-              <w:top w:val="single" w:sz="2" w:space="0" w:color="000000"/>
-              <w:left w:val="single" w:sz="2" w:space="0" w:color="000000"/>
-              <w:bottom w:val="single" w:sz="2" w:space="0" w:color="000000"/>
-            </w:tcBorders>
-            <w:shd w:val="clear" w:color="auto" w:fill="auto"/>
-          </w:tcPr>
-          <w:p>
-            <w:pPr>
-              <w:pStyle w:val="TableContents"/>
-              <w:numPr>
-                <w:ilvl w:val="0"/>
-                <w:numId w:val="6"/>
-              </w:numPr>
-              <w:rPr>
-                <w:rFonts w:ascii="Times New Roman" w:hAnsi="Times New Roman" w:cs="Times New Roman"/>
-                <w:sz w:val="24"/>
-                <w:szCs w:val="24"/>
-                <w:lang w:val="en-US"/>
-              </w:rPr>
-            </w:pPr>
-            <w:sdt>
-              <w:sdtPr>
-                <w:rPr>
-                  <w:rFonts w:ascii="Times New Roman" w:hAnsi="Times New Roman" w:cs="Times New Roman"/>
-                  <w:sz w:val="24"/>
-                  <w:szCs w:val="24"/>
-                  <w:lang w:val="en-US"/>
-                </w:rPr>
-                <w:alias w:val="value"/>
-                <w:tag w:val="text"/>
-                <w:id w:val="5120016"/>
-                <w:placeholder>
-                  <w:docPart w:val="DefaultPlaceholder_-1854013440"/>
-                </w:placeholder>
-              </w:sdtPr>
-              <w:sdtContent>
-                <w:r>
-                  <w:rPr>
-                    <w:rFonts w:ascii="Times New Roman" w:hAnsi="Times New Roman" w:cs="Times New Roman"/>
-                    <w:sz w:val="24"/>
-                    <w:szCs w:val="24"/>
-                    <w:lang w:val="en-US"/>
-                  </w:rPr>
-                  <w:t>Mercedes-Benz C-Class S205</w:t>
-                </w:r>
-              </w:sdtContent>
-            </w:sdt>
-            <w:r>
-              <w:rPr>
-                <w:rFonts w:ascii="Times New Roman" w:hAnsi="Times New Roman" w:cs="Times New Roman"/>
-                <w:sz w:val="24"/>
-                <w:szCs w:val="24"/>
-                <w:lang w:val="en-US"/>
-              </w:rPr>
-              <w:t xml:space="preserve"> </w:t>
-            </w:r>
-          </w:p>
-          <w:p>
-            <w:pPr>
-              <w:pStyle w:val="TableContents"/>
-              <w:numPr>
-                <w:ilvl w:val="0"/>
-                <w:numId w:val="6"/>
-              </w:numPr>
-              <w:rPr>
-                <w:rFonts w:ascii="Times New Roman" w:hAnsi="Times New Roman" w:cs="Times New Roman"/>
-                <w:sz w:val="24"/>
-                <w:szCs w:val="24"/>
-                <w:lang w:val="en-US"/>
-              </w:rPr>
-            </w:pPr>
-            <w:sdt>
-              <w:sdtPr>
-                <w:rPr>
-                  <w:rFonts w:ascii="Times New Roman" w:hAnsi="Times New Roman" w:cs="Times New Roman"/>
-                  <w:sz w:val="24"/>
-                  <w:szCs w:val="24"/>
-                  <w:lang w:val="en-US"/>
-                </w:rPr>
-                <w:alias w:val="value"/>
-                <w:tag w:val="text"/>
-                <w:id w:val="5120017"/>
-                <w:placeholder>
-                  <w:docPart w:val="DefaultPlaceholder_-1854013440"/>
-                </w:placeholder>
-              </w:sdtPr>
-              <w:sdtContent>
-                <w:r>
-                  <w:rPr>
-                    <w:rFonts w:ascii="Times New Roman" w:hAnsi="Times New Roman" w:cs="Times New Roman"/>
-                    <w:sz w:val="24"/>
-                    <w:szCs w:val="24"/>
-                    <w:lang w:val="en-US"/>
-                  </w:rPr>
-                  <w:t>Lexus LX 570</w:t>
-                </w:r>
-              </w:sdtContent>
-            </w:sdt>
-            <w:r>
-              <w:rPr>
-                <w:rFonts w:ascii="Times New Roman" w:hAnsi="Times New Roman" w:cs="Times New Roman"/>
-                <w:sz w:val="24"/>
-                <w:szCs w:val="24"/>
-                <w:lang w:val="en-US"/>
-              </w:rPr>
-              <w:t xml:space="preserve"> </w:t>
-            </w:r>
-          </w:p>
-        </w:tc>
-        <w:tc>
-          <w:tcPr>
-            <w:tcW w:w="1985" w:type="dxa"/>
-            <w:tcBorders>
-              <w:top w:val="single" w:sz="2" w:space="0" w:color="000000"/>
-              <w:left w:val="single" w:sz="2" w:space="0" w:color="000000"/>
-              <w:bottom w:val="single" w:sz="2" w:space="0" w:color="000000"/>
-              <w:right w:val="single" w:sz="2" w:space="0" w:color="000000"/>
-            </w:tcBorders>
-            <w:shd w:val="clear" w:color="auto" w:fill="auto"/>
-          </w:tcPr>
-          <w:p>
-            <w:pPr>
-              <w:pStyle w:val="TableContents"/>
-              <w:tabs>
-                <w:tab w:val="center" w:pos="939"/>
-              </w:tabs>
-              <w:jc w:val="center"/>
-              <w:rPr>
-                <w:rFonts w:ascii="Times New Roman" w:hAnsi="Times New Roman" w:cs="Times New Roman"/>
-                <w:sz w:val="24"/>
-                <w:szCs w:val="24"/>
-                <w:lang w:val="en-US"/>
-              </w:rPr>
-            </w:pPr>
-            <w:r>
-              <w:rPr>
-                <w:rFonts w:ascii="Times New Roman" w:hAnsi="Times New Roman" w:cs="Times New Roman"/>
-                <w:noProof/>
-                <w:sz w:val="24"/>
-                <w:szCs w:val="24"/>
-                <w:lang w:val="en-US"/>
-              </w:rPr>
-              <w:drawing>
-                <wp:inline distT="0" distB="0" distL="0" distR="0">
-                  <wp:extent cx="724205" cy="724205"/>
-                  <wp:effectExtent l="19050" t="0" r="0" b="0"/>
-                  <wp:docPr id="1" name="Рисунок 0" descr="m1000x1000.jpg"/>
-                  <wp:cNvGraphicFramePr>
-                    <a:graphicFrameLocks xmlns:a="http://schemas.openxmlformats.org/drawingml/2006/main" noChangeAspect="1"/>
-                  </wp:cNvGraphicFramePr>
-                  <a:graphic xmlns:a="http://schemas.openxmlformats.org/drawingml/2006/main">
-                    <a:graphicData uri="http://schemas.openxmlformats.org/drawingml/2006/picture">
-                      <pic:pic xmlns:pic="http://schemas.openxmlformats.org/drawingml/2006/picture">
-                        <pic:nvPicPr>
-                          <pic:cNvPr id="0" name="m1000x1000.jpg"/>
-                          <pic:cNvPicPr/>
-                        </pic:nvPicPr>
-                        <pic:blipFill>
-                          <a:blip r:embed="rId1002" cstate="print"/>
-                          <a:stretch>
-                            <a:fillRect/>
-                          </a:stretch>
-                        </pic:blipFill>
-                        <pic:spPr>
-                          <a:xfrm>
-                            <a:off x="0" y="0"/>
-                            <a:ext cx="727173" cy="727173"/>
-                          </a:xfrm>
-                          <a:prstGeom prst="rect">
-                            <a:avLst/>
-                          </a:prstGeom>
-                        </pic:spPr>
-                      </pic:pic>
-                    </a:graphicData>
-                  </a:graphic>
-                </wp:inline>
-              </w:drawing>
-            </w:r>
-          </w:p>
-        </w:tc>
-      </w:tr>
     </w:tbl>
     <w:p>
       <w:pPr>
@@ -2904,7 +2845,7 @@
                     <pic:cNvPicPr/>
                   </pic:nvPicPr>
                   <pic:blipFill>
-                    <a:blip r:embed="rId1003" cstate="print"/>
+                    <a:blip r:embed="rId1002" cstate="print"/>
                     <a:stretch>
                       <a:fillRect/>
                     </a:stretch>
@@ -3934,1237 +3875,4 @@
     <w:abstractNumId w:val="8"/>
   </w:num>
 </w:numbering>
-</file>
-
-<file path=word/styles.xml><?xml version="1.0" encoding="utf-8"?>
-<w:styles xmlns:r="http://schemas.openxmlformats.org/officeDocument/2006/relationships" xmlns:w="http://schemas.openxmlformats.org/wordprocessingml/2006/main">
-  <w:docDefaults>
-    <w:rPrDefault>
-      <w:rPr>
-        <w:rFonts w:asciiTheme="minorHAnsi" w:eastAsiaTheme="minorHAnsi" w:hAnsiTheme="minorHAnsi" w:cstheme="minorBidi"/>
-        <w:szCs w:val="22"/>
-        <w:lang w:val="ru-RU" w:eastAsia="en-US" w:bidi="ar-SA"/>
-      </w:rPr>
-    </w:rPrDefault>
-    <w:pPrDefault/>
-  </w:docDefaults>
-  <w:latentStyles w:defLockedState="0" w:defUIPriority="99" w:defSemiHidden="1" w:defUnhideWhenUsed="1" w:defQFormat="0" w:count="267">
-    <w:lsdException w:name="Normal" w:semiHidden="0" w:uiPriority="0" w:unhideWhenUsed="0" w:qFormat="1"/>
-    <w:lsdException w:name="heading 1" w:semiHidden="0" w:uiPriority="9" w:unhideWhenUsed="0" w:qFormat="1"/>
-    <w:lsdException w:name="heading 2" w:uiPriority="9" w:qFormat="1"/>
-    <w:lsdException w:name="heading 3" w:uiPriority="9" w:qFormat="1"/>
-    <w:lsdException w:name="heading 4" w:uiPriority="9" w:qFormat="1"/>
-    <w:lsdException w:name="heading 5" w:uiPriority="9" w:qFormat="1"/>
-    <w:lsdException w:name="heading 6" w:uiPriority="9" w:qFormat="1"/>
-    <w:lsdException w:name="heading 7" w:uiPriority="9" w:qFormat="1"/>
-    <w:lsdException w:name="heading 8" w:uiPriority="9" w:qFormat="1"/>
-    <w:lsdException w:name="heading 9" w:uiPriority="9" w:qFormat="1"/>
-    <w:lsdException w:name="toc 1" w:uiPriority="39"/>
-    <w:lsdException w:name="toc 2" w:uiPriority="39"/>
-    <w:lsdException w:name="toc 3" w:uiPriority="39"/>
-    <w:lsdException w:name="toc 4" w:uiPriority="39"/>
-    <w:lsdException w:name="toc 5" w:uiPriority="39"/>
-    <w:lsdException w:name="toc 6" w:uiPriority="39"/>
-    <w:lsdException w:name="toc 7" w:uiPriority="39"/>
-    <w:lsdException w:name="toc 8" w:uiPriority="39"/>
-    <w:lsdException w:name="toc 9" w:uiPriority="39"/>
-    <w:lsdException w:name="caption" w:uiPriority="35" w:qFormat="1"/>
-    <w:lsdException w:name="Title" w:semiHidden="0" w:uiPriority="10" w:unhideWhenUsed="0" w:qFormat="1"/>
-    <w:lsdException w:name="Default Paragraph Font" w:uiPriority="1"/>
-    <w:lsdException w:name="Subtitle" w:semiHidden="0" w:uiPriority="11" w:unhideWhenUsed="0" w:qFormat="1"/>
-    <w:lsdException w:name="Strong" w:semiHidden="0" w:uiPriority="22" w:unhideWhenUsed="0" w:qFormat="1"/>
-    <w:lsdException w:name="Emphasis" w:semiHidden="0" w:uiPriority="20" w:unhideWhenUsed="0" w:qFormat="1"/>
-    <w:lsdException w:name="Normal (Web)" w:uiPriority="0"/>
-    <w:lsdException w:name="Table Grid" w:semiHidden="0" w:uiPriority="59" w:unhideWhenUsed="0"/>
-    <w:lsdException w:name="Placeholder Text" w:unhideWhenUsed="0"/>
-    <w:lsdException w:name="No Spacing" w:semiHidden="0" w:uiPriority="1" w:unhideWhenUsed="0" w:qFormat="1"/>
-    <w:lsdException w:name="Light Shading" w:semiHidden="0" w:uiPriority="60" w:unhideWhenUsed="0"/>
-    <w:lsdException w:name="Light List" w:semiHidden="0" w:uiPriority="61" w:unhideWhenUsed="0"/>
-    <w:lsdException w:name="Light Grid" w:semiHidden="0" w:uiPriority="62" w:unhideWhenUsed="0"/>
-    <w:lsdException w:name="Medium Shading 1" w:semiHidden="0" w:uiPriority="63" w:unhideWhenUsed="0"/>
-    <w:lsdException w:name="Medium Shading 2" w:semiHidden="0" w:uiPriority="64" w:unhideWhenUsed="0"/>
-    <w:lsdException w:name="Medium List 1" w:semiHidden="0" w:uiPriority="65" w:unhideWhenUsed="0"/>
-    <w:lsdException w:name="Medium List 2" w:semiHidden="0" w:uiPriority="66" w:unhideWhenUsed="0"/>
-    <w:lsdException w:name="Medium Grid 1" w:semiHidden="0" w:uiPriority="67" w:unhideWhenUsed="0"/>
-    <w:lsdException w:name="Medium Grid 2" w:semiHidden="0" w:uiPriority="68" w:unhideWhenUsed="0"/>
-    <w:lsdException w:name="Medium Grid 3" w:semiHidden="0" w:uiPriority="69" w:unhideWhenUsed="0"/>
-    <w:lsdException w:name="Dark List" w:semiHidden="0" w:uiPriority="70" w:unhideWhenUsed="0"/>
-    <w:lsdException w:name="Colorful Shading" w:semiHidden="0" w:uiPriority="71" w:unhideWhenUsed="0"/>
-    <w:lsdException w:name="Colorful List" w:semiHidden="0" w:uiPriority="72" w:unhideWhenUsed="0"/>
-    <w:lsdException w:name="Colorful Grid" w:semiHidden="0" w:uiPriority="73" w:unhideWhenUsed="0"/>
-    <w:lsdException w:name="Light Shading Accent 1" w:semiHidden="0" w:uiPriority="60" w:unhideWhenUsed="0"/>
-    <w:lsdException w:name="Light List Accent 1" w:semiHidden="0" w:uiPriority="61" w:unhideWhenUsed="0"/>
-    <w:lsdException w:name="Light Grid Accent 1" w:semiHidden="0" w:uiPriority="62" w:unhideWhenUsed="0"/>
-    <w:lsdException w:name="Medium Shading 1 Accent 1" w:semiHidden="0" w:uiPriority="63" w:unhideWhenUsed="0"/>
-    <w:lsdException w:name="Medium Shading 2 Accent 1" w:semiHidden="0" w:uiPriority="64" w:unhideWhenUsed="0"/>
-    <w:lsdException w:name="Medium List 1 Accent 1" w:semiHidden="0" w:uiPriority="65" w:unhideWhenUsed="0"/>
-    <w:lsdException w:name="Revision" w:unhideWhenUsed="0"/>
-    <w:lsdException w:name="List Paragraph" w:semiHidden="0" w:uiPriority="34" w:unhideWhenUsed="0" w:qFormat="1"/>
-    <w:lsdException w:name="Quote" w:semiHidden="0" w:uiPriority="29" w:unhideWhenUsed="0" w:qFormat="1"/>
-    <w:lsdException w:name="Intense Quote" w:semiHidden="0" w:uiPriority="30" w:unhideWhenUsed="0" w:qFormat="1"/>
-    <w:lsdException w:name="Medium List 2 Accent 1" w:semiHidden="0" w:uiPriority="66" w:unhideWhenUsed="0"/>
-    <w:lsdException w:name="Medium Grid 1 Accent 1" w:semiHidden="0" w:uiPriority="67" w:unhideWhenUsed="0"/>
-    <w:lsdException w:name="Medium Grid 2 Accent 1" w:semiHidden="0" w:uiPriority="68" w:unhideWhenUsed="0"/>
-    <w:lsdException w:name="Medium Grid 3 Accent 1" w:semiHidden="0" w:uiPriority="69" w:unhideWhenUsed="0"/>
-    <w:lsdException w:name="Dark List Accent 1" w:semiHidden="0" w:uiPriority="70" w:unhideWhenUsed="0"/>
-    <w:lsdException w:name="Colorful Shading Accent 1" w:semiHidden="0" w:uiPriority="71" w:unhideWhenUsed="0"/>
-    <w:lsdException w:name="Colorful List Accent 1" w:semiHidden="0" w:uiPriority="72" w:unhideWhenUsed="0"/>
-    <w:lsdException w:name="Colorful Grid Accent 1" w:semiHidden="0" w:uiPriority="73" w:unhideWhenUsed="0"/>
-    <w:lsdException w:name="Light Shading Accent 2" w:semiHidden="0" w:uiPriority="60" w:unhideWhenUsed="0"/>
-    <w:lsdException w:name="Light List Accent 2" w:semiHidden="0" w:uiPriority="61" w:unhideWhenUsed="0"/>
-    <w:lsdException w:name="Light Grid Accent 2" w:semiHidden="0" w:uiPriority="62" w:unhideWhenUsed="0"/>
-    <w:lsdException w:name="Medium Shading 1 Accent 2" w:semiHidden="0" w:uiPriority="63" w:unhideWhenUsed="0"/>
-    <w:lsdException w:name="Medium Shading 2 Accent 2" w:semiHidden="0" w:uiPriority="64" w:unhideWhenUsed="0"/>
-    <w:lsdException w:name="Medium List 1 Accent 2" w:semiHidden="0" w:uiPriority="65" w:unhideWhenUsed="0"/>
-    <w:lsdException w:name="Medium List 2 Accent 2" w:semiHidden="0" w:uiPriority="66" w:unhideWhenUsed="0"/>
-    <w:lsdException w:name="Medium Grid 1 Accent 2" w:semiHidden="0" w:uiPriority="67" w:unhideWhenUsed="0"/>
-    <w:lsdException w:name="Medium Grid 2 Accent 2" w:semiHidden="0" w:uiPriority="68" w:unhideWhenUsed="0"/>
-    <w:lsdException w:name="Medium Grid 3 Accent 2" w:semiHidden="0" w:uiPriority="69" w:unhideWhenUsed="0"/>
-    <w:lsdException w:name="Dark List Accent 2" w:semiHidden="0" w:uiPriority="70" w:unhideWhenUsed="0"/>
-    <w:lsdException w:name="Colorful Shading Accent 2" w:semiHidden="0" w:uiPriority="71" w:unhideWhenUsed="0"/>
-    <w:lsdException w:name="Colorful List Accent 2" w:semiHidden="0" w:uiPriority="72" w:unhideWhenUsed="0"/>
-    <w:lsdException w:name="Colorful Grid Accent 2" w:semiHidden="0" w:uiPriority="73" w:unhideWhenUsed="0"/>
-    <w:lsdException w:name="Light Shading Accent 3" w:semiHidden="0" w:uiPriority="60" w:unhideWhenUsed="0"/>
-    <w:lsdException w:name="Light List Accent 3" w:semiHidden="0" w:uiPriority="61" w:unhideWhenUsed="0"/>
-    <w:lsdException w:name="Light Grid Accent 3" w:semiHidden="0" w:uiPriority="62" w:unhideWhenUsed="0"/>
-    <w:lsdException w:name="Medium Shading 1 Accent 3" w:semiHidden="0" w:uiPriority="63" w:unhideWhenUsed="0"/>
-    <w:lsdException w:name="Medium Shading 2 Accent 3" w:semiHidden="0" w:uiPriority="64" w:unhideWhenUsed="0"/>
-    <w:lsdException w:name="Medium List 1 Accent 3" w:semiHidden="0" w:uiPriority="65" w:unhideWhenUsed="0"/>
-    <w:lsdException w:name="Medium List 2 Accent 3" w:semiHidden="0" w:uiPriority="66" w:unhideWhenUsed="0"/>
-    <w:lsdException w:name="Medium Grid 1 Accent 3" w:semiHidden="0" w:uiPriority="67" w:unhideWhenUsed="0"/>
-    <w:lsdException w:name="Medium Grid 2 Accent 3" w:semiHidden="0" w:uiPriority="68" w:unhideWhenUsed="0"/>
-    <w:lsdException w:name="Medium Grid 3 Accent 3" w:semiHidden="0" w:uiPriority="69" w:unhideWhenUsed="0"/>
-    <w:lsdException w:name="Dark List Accent 3" w:semiHidden="0" w:uiPriority="70" w:unhideWhenUsed="0"/>
-    <w:lsdException w:name="Colorful Shading Accent 3" w:semiHidden="0" w:uiPriority="71" w:unhideWhenUsed="0"/>
-    <w:lsdException w:name="Colorful List Accent 3" w:semiHidden="0" w:uiPriority="72" w:unhideWhenUsed="0"/>
-    <w:lsdException w:name="Colorful Grid Accent 3" w:semiHidden="0" w:uiPriority="73" w:unhideWhenUsed="0"/>
-    <w:lsdException w:name="Light Shading Accent 4" w:semiHidden="0" w:uiPriority="60" w:unhideWhenUsed="0"/>
-    <w:lsdException w:name="Light List Accent 4" w:semiHidden="0" w:uiPriority="61" w:unhideWhenUsed="0"/>
-    <w:lsdException w:name="Light Grid Accent 4" w:semiHidden="0" w:uiPriority="62" w:unhideWhenUsed="0"/>
-    <w:lsdException w:name="Medium Shading 1 Accent 4" w:semiHidden="0" w:uiPriority="63" w:unhideWhenUsed="0"/>
-    <w:lsdException w:name="Medium Shading 2 Accent 4" w:semiHidden="0" w:uiPriority="64" w:unhideWhenUsed="0"/>
-    <w:lsdException w:name="Medium List 1 Accent 4" w:semiHidden="0" w:uiPriority="65" w:unhideWhenUsed="0"/>
-    <w:lsdException w:name="Medium List 2 Accent 4" w:semiHidden="0" w:uiPriority="66" w:unhideWhenUsed="0"/>
-    <w:lsdException w:name="Medium Grid 1 Accent 4" w:semiHidden="0" w:uiPriority="67" w:unhideWhenUsed="0"/>
-    <w:lsdException w:name="Medium Grid 2 Accent 4" w:semiHidden="0" w:uiPriority="68" w:unhideWhenUsed="0"/>
-    <w:lsdException w:name="Medium Grid 3 Accent 4" w:semiHidden="0" w:uiPriority="69" w:unhideWhenUsed="0"/>
-    <w:lsdException w:name="Dark List Accent 4" w:semiHidden="0" w:uiPriority="70" w:unhideWhenUsed="0"/>
-    <w:lsdException w:name="Colorful Shading Accent 4" w:semiHidden="0" w:uiPriority="71" w:unhideWhenUsed="0"/>
-    <w:lsdException w:name="Colorful List Accent 4" w:semiHidden="0" w:uiPriority="72" w:unhideWhenUsed="0"/>
-    <w:lsdException w:name="Colorful Grid Accent 4" w:semiHidden="0" w:uiPriority="73" w:unhideWhenUsed="0"/>
-    <w:lsdException w:name="Light Shading Accent 5" w:semiHidden="0" w:uiPriority="60" w:unhideWhenUsed="0"/>
-    <w:lsdException w:name="Light List Accent 5" w:semiHidden="0" w:uiPriority="61" w:unhideWhenUsed="0"/>
-    <w:lsdException w:name="Light Grid Accent 5" w:semiHidden="0" w:uiPriority="62" w:unhideWhenUsed="0"/>
-    <w:lsdException w:name="Medium Shading 1 Accent 5" w:semiHidden="0" w:uiPriority="63" w:unhideWhenUsed="0"/>
-    <w:lsdException w:name="Medium Shading 2 Accent 5" w:semiHidden="0" w:uiPriority="64" w:unhideWhenUsed="0"/>
-    <w:lsdException w:name="Medium List 1 Accent 5" w:semiHidden="0" w:uiPriority="65" w:unhideWhenUsed="0"/>
-    <w:lsdException w:name="Medium List 2 Accent 5" w:semiHidden="0" w:uiPriority="66" w:unhideWhenUsed="0"/>
-    <w:lsdException w:name="Medium Grid 1 Accent 5" w:semiHidden="0" w:uiPriority="67" w:unhideWhenUsed="0"/>
-    <w:lsdException w:name="Medium Grid 2 Accent 5" w:semiHidden="0" w:uiPriority="68" w:unhideWhenUsed="0"/>
-    <w:lsdException w:name="Medium Grid 3 Accent 5" w:semiHidden="0" w:uiPriority="69" w:unhideWhenUsed="0"/>
-    <w:lsdException w:name="Dark List Accent 5" w:semiHidden="0" w:uiPriority="70" w:unhideWhenUsed="0"/>
-    <w:lsdException w:name="Colorful Shading Accent 5" w:semiHidden="0" w:uiPriority="71" w:unhideWhenUsed="0"/>
-    <w:lsdException w:name="Colorful List Accent 5" w:semiHidden="0" w:uiPriority="72" w:unhideWhenUsed="0"/>
-    <w:lsdException w:name="Colorful Grid Accent 5" w:semiHidden="0" w:uiPriority="73" w:unhideWhenUsed="0"/>
-    <w:lsdException w:name="Light Shading Accent 6" w:semiHidden="0" w:uiPriority="60" w:unhideWhenUsed="0"/>
-    <w:lsdException w:name="Light List Accent 6" w:semiHidden="0" w:uiPriority="61" w:unhideWhenUsed="0"/>
-    <w:lsdException w:name="Light Grid Accent 6" w:semiHidden="0" w:uiPriority="62" w:unhideWhenUsed="0"/>
-    <w:lsdException w:name="Medium Shading 1 Accent 6" w:semiHidden="0" w:uiPriority="63" w:unhideWhenUsed="0"/>
-    <w:lsdException w:name="Medium Shading 2 Accent 6" w:semiHidden="0" w:uiPriority="64" w:unhideWhenUsed="0"/>
-    <w:lsdException w:name="Medium List 1 Accent 6" w:semiHidden="0" w:uiPriority="65" w:unhideWhenUsed="0"/>
-    <w:lsdException w:name="Medium List 2 Accent 6" w:semiHidden="0" w:uiPriority="66" w:unhideWhenUsed="0"/>
-    <w:lsdException w:name="Medium Grid 1 Accent 6" w:semiHidden="0" w:uiPriority="67" w:unhideWhenUsed="0"/>
-    <w:lsdException w:name="Medium Grid 2 Accent 6" w:semiHidden="0" w:uiPriority="68" w:unhideWhenUsed="0"/>
-    <w:lsdException w:name="Medium Grid 3 Accent 6" w:semiHidden="0" w:uiPriority="69" w:unhideWhenUsed="0"/>
-    <w:lsdException w:name="Dark List Accent 6" w:semiHidden="0" w:uiPriority="70" w:unhideWhenUsed="0"/>
-    <w:lsdException w:name="Colorful Shading Accent 6" w:semiHidden="0" w:uiPriority="71" w:unhideWhenUsed="0"/>
-    <w:lsdException w:name="Colorful List Accent 6" w:semiHidden="0" w:uiPriority="72" w:unhideWhenUsed="0"/>
-    <w:lsdException w:name="Colorful Grid Accent 6" w:semiHidden="0" w:uiPriority="73" w:unhideWhenUsed="0"/>
-    <w:lsdException w:name="Subtle Emphasis" w:semiHidden="0" w:uiPriority="19" w:unhideWhenUsed="0" w:qFormat="1"/>
-    <w:lsdException w:name="Intense Emphasis" w:semiHidden="0" w:uiPriority="21" w:unhideWhenUsed="0" w:qFormat="1"/>
-    <w:lsdException w:name="Subtle Reference" w:semiHidden="0" w:uiPriority="31" w:unhideWhenUsed="0" w:qFormat="1"/>
-    <w:lsdException w:name="Intense Reference" w:semiHidden="0" w:uiPriority="32" w:unhideWhenUsed="0" w:qFormat="1"/>
-    <w:lsdException w:name="Book Title" w:semiHidden="0" w:uiPriority="33" w:unhideWhenUsed="0" w:qFormat="1"/>
-    <w:lsdException w:name="Bibliography" w:uiPriority="37"/>
-    <w:lsdException w:name="TOC Heading" w:uiPriority="39" w:qFormat="1"/>
-  </w:latentStyles>
-  <w:style w:type="paragraph" w:default="1" w:styleId="a">
-    <w:name w:val="Normal"/>
-    <w:qFormat/>
-    <w:rsid w:val="00F23272"/>
-    <w:pPr>
-      <w:spacing w:after="200" w:line="276" w:lineRule="auto"/>
-    </w:pPr>
-    <w:rPr>
-      <w:sz w:val="22"/>
-    </w:rPr>
-  </w:style>
-  <w:style w:type="character" w:default="1" w:styleId="a0">
-    <w:name w:val="Default Paragraph Font"/>
-    <w:uiPriority w:val="1"/>
-    <w:semiHidden/>
-    <w:unhideWhenUsed/>
-  </w:style>
-  <w:style w:type="table" w:default="1" w:styleId="a1">
-    <w:name w:val="Normal Table"/>
-    <w:uiPriority w:val="99"/>
-    <w:semiHidden/>
-    <w:unhideWhenUsed/>
-    <w:qFormat/>
-    <w:tblPr>
-      <w:tblInd w:w="0" w:type="dxa"/>
-      <w:tblCellMar>
-        <w:top w:w="0" w:type="dxa"/>
-        <w:left w:w="108" w:type="dxa"/>
-        <w:bottom w:w="0" w:type="dxa"/>
-        <w:right w:w="108" w:type="dxa"/>
-      </w:tblCellMar>
-    </w:tblPr>
-  </w:style>
-  <w:style w:type="numbering" w:default="1" w:styleId="a2">
-    <w:name w:val="No List"/>
-    <w:uiPriority w:val="99"/>
-    <w:semiHidden/>
-    <w:unhideWhenUsed/>
-  </w:style>
-  <w:style w:type="character" w:styleId="a3">
-    <w:name w:val="Strong"/>
-    <w:basedOn w:val="a0"/>
-    <w:uiPriority w:val="22"/>
-    <w:qFormat/>
-    <w:rsid w:val="00020EA8"/>
-    <w:rPr>
-      <w:b/>
-      <w:bCs/>
-    </w:rPr>
-  </w:style>
-  <w:style w:type="character" w:customStyle="1" w:styleId="html-tag">
-    <w:name w:val="html-tag"/>
-    <w:basedOn w:val="a0"/>
-    <w:qFormat/>
-    <w:rsid w:val="00020EA8"/>
-  </w:style>
-  <w:style w:type="character" w:customStyle="1" w:styleId="a4">
-    <w:name w:val="Абзац списка Знак"/>
-    <w:uiPriority w:val="34"/>
-    <w:qFormat/>
-    <w:locked/>
-    <w:rsid w:val="00B26464"/>
-  </w:style>
-  <w:style w:type="character" w:customStyle="1" w:styleId="-">
-    <w:name w:val="Интернет-ссылка"/>
-    <w:uiPriority w:val="99"/>
-    <w:qFormat/>
-    <w:rsid w:val="008378F0"/>
-    <w:rPr>
-      <w:rFonts w:cs="Times New Roman"/>
-      <w:color w:val="0000FF"/>
-      <w:u w:val="single"/>
-    </w:rPr>
-  </w:style>
-  <w:style w:type="character" w:customStyle="1" w:styleId="Placeholder">
-    <w:name w:val="Placeholder"/>
-    <w:qFormat/>
-    <w:rsid w:val="002A202C"/>
-    <w:rPr>
-      <w:smallCaps/>
-      <w:color w:val="008080"/>
-      <w:u w:val="dotted"/>
-    </w:rPr>
-  </w:style>
-  <w:style w:type="character" w:customStyle="1" w:styleId="NumberingSymbols">
-    <w:name w:val="Numbering Symbols"/>
-    <w:qFormat/>
-    <w:rsid w:val="002A202C"/>
-  </w:style>
-  <w:style w:type="character" w:customStyle="1" w:styleId="Bullets">
-    <w:name w:val="Bullets"/>
-    <w:qFormat/>
-    <w:rsid w:val="002A202C"/>
-    <w:rPr>
-      <w:rFonts w:ascii="OpenSymbol" w:eastAsia="OpenSymbol" w:hAnsi="OpenSymbol" w:cs="OpenSymbol"/>
-    </w:rPr>
-  </w:style>
-  <w:style w:type="paragraph" w:customStyle="1" w:styleId="Heading">
-    <w:name w:val="Heading"/>
-    <w:basedOn w:val="a"/>
-    <w:next w:val="a5"/>
-    <w:qFormat/>
-    <w:rsid w:val="002A202C"/>
-    <w:pPr>
-      <w:keepNext/>
-      <w:spacing w:before="240" w:after="120"/>
-    </w:pPr>
-    <w:rPr>
-      <w:rFonts w:ascii="Liberation Sans" w:eastAsia="Noto Sans CJK SC Regular" w:hAnsi="Liberation Sans" w:cs="Noto Sans Devanagari"/>
-      <w:sz w:val="28"/>
-      <w:szCs w:val="28"/>
-    </w:rPr>
-  </w:style>
-  <w:style w:type="paragraph" w:styleId="a5">
-    <w:name w:val="Body Text"/>
-    <w:basedOn w:val="a"/>
-    <w:rsid w:val="002A202C"/>
-    <w:pPr>
-      <w:spacing w:after="140"/>
-    </w:pPr>
-  </w:style>
-  <w:style w:type="paragraph" w:styleId="a6">
-    <w:name w:val="List"/>
-    <w:basedOn w:val="a5"/>
-    <w:rsid w:val="002A202C"/>
-    <w:rPr>
-      <w:rFonts w:cs="Arial"/>
-    </w:rPr>
-  </w:style>
-  <w:style w:type="paragraph" w:customStyle="1" w:styleId="1">
-    <w:name w:val="Название объекта1"/>
-    <w:basedOn w:val="a"/>
-    <w:qFormat/>
-    <w:rsid w:val="002A202C"/>
-    <w:pPr>
-      <w:suppressLineNumbers/>
-      <w:spacing w:before="120" w:after="120"/>
-    </w:pPr>
-    <w:rPr>
-      <w:rFonts w:cs="Arial"/>
-      <w:i/>
-      <w:iCs/>
-      <w:sz w:val="24"/>
-      <w:szCs w:val="24"/>
-    </w:rPr>
-  </w:style>
-  <w:style w:type="paragraph" w:customStyle="1" w:styleId="Index">
-    <w:name w:val="Index"/>
-    <w:basedOn w:val="a"/>
-    <w:qFormat/>
-    <w:rsid w:val="002A202C"/>
-    <w:pPr>
-      <w:suppressLineNumbers/>
-    </w:pPr>
-    <w:rPr>
-      <w:rFonts w:cs="Noto Sans Devanagari"/>
-    </w:rPr>
-  </w:style>
-  <w:style w:type="paragraph" w:customStyle="1" w:styleId="10">
-    <w:name w:val="Заголовок1"/>
-    <w:basedOn w:val="a"/>
-    <w:next w:val="a5"/>
-    <w:qFormat/>
-    <w:rsid w:val="002A202C"/>
-    <w:pPr>
-      <w:keepNext/>
-      <w:spacing w:before="240" w:after="120"/>
-    </w:pPr>
-    <w:rPr>
-      <w:rFonts w:ascii="Liberation Sans" w:eastAsia="Microsoft YaHei" w:hAnsi="Liberation Sans" w:cs="Arial"/>
-      <w:sz w:val="28"/>
-      <w:szCs w:val="28"/>
-    </w:rPr>
-  </w:style>
-  <w:style w:type="paragraph" w:customStyle="1" w:styleId="11">
-    <w:name w:val="Указатель1"/>
-    <w:basedOn w:val="a"/>
-    <w:qFormat/>
-    <w:rsid w:val="002A202C"/>
-    <w:pPr>
-      <w:suppressLineNumbers/>
-    </w:pPr>
-    <w:rPr>
-      <w:rFonts w:cs="Arial"/>
-    </w:rPr>
-  </w:style>
-  <w:style w:type="paragraph" w:styleId="a7">
-    <w:name w:val="List Paragraph"/>
-    <w:basedOn w:val="a"/>
-    <w:uiPriority w:val="34"/>
-    <w:qFormat/>
-    <w:rsid w:val="00CC2966"/>
-    <w:pPr>
-      <w:ind w:left="720"/>
-      <w:contextualSpacing/>
-    </w:pPr>
-  </w:style>
-  <w:style w:type="paragraph" w:styleId="a8">
-    <w:name w:val="Normal (Web)"/>
-    <w:basedOn w:val="a"/>
-    <w:unhideWhenUsed/>
-    <w:qFormat/>
-    <w:rsid w:val="008378F0"/>
-    <w:pPr>
-      <w:spacing w:beforeAutospacing="1" w:after="119" w:line="240" w:lineRule="auto"/>
-    </w:pPr>
-    <w:rPr>
-      <w:rFonts w:ascii="Times New Roman" w:eastAsia="Times New Roman" w:hAnsi="Times New Roman" w:cs="Times New Roman"/>
-      <w:sz w:val="24"/>
-      <w:szCs w:val="24"/>
-      <w:lang w:eastAsia="ru-RU"/>
-    </w:rPr>
-  </w:style>
-  <w:style w:type="paragraph" w:customStyle="1" w:styleId="TableContents">
-    <w:name w:val="Table Contents"/>
-    <w:basedOn w:val="a"/>
-    <w:qFormat/>
-    <w:rsid w:val="002A202C"/>
-    <w:pPr>
-      <w:suppressLineNumbers/>
-    </w:pPr>
-  </w:style>
-  <w:style w:type="paragraph" w:customStyle="1" w:styleId="TableHeading">
-    <w:name w:val="Table Heading"/>
-    <w:basedOn w:val="TableContents"/>
-    <w:qFormat/>
-    <w:rsid w:val="002A202C"/>
-    <w:pPr>
-      <w:jc w:val="center"/>
-    </w:pPr>
-    <w:rPr>
-      <w:b/>
-      <w:bCs/>
-    </w:rPr>
-  </w:style>
-  <w:style w:type="table" w:styleId="a9">
-    <w:name w:val="Table Grid"/>
-    <w:basedOn w:val="a1"/>
-    <w:uiPriority w:val="59"/>
-    <w:rsid w:val="00020EA8"/>
-    <w:tblPr>
-      <w:tblInd w:w="0" w:type="dxa"/>
-      <w:tblBorders>
-        <w:top w:val="single" w:sz="4" w:space="0" w:color="auto"/>
-        <w:left w:val="single" w:sz="4" w:space="0" w:color="auto"/>
-        <w:bottom w:val="single" w:sz="4" w:space="0" w:color="auto"/>
-        <w:right w:val="single" w:sz="4" w:space="0" w:color="auto"/>
-        <w:insideH w:val="single" w:sz="4" w:space="0" w:color="auto"/>
-        <w:insideV w:val="single" w:sz="4" w:space="0" w:color="auto"/>
-      </w:tblBorders>
-      <w:tblCellMar>
-        <w:top w:w="0" w:type="dxa"/>
-        <w:left w:w="108" w:type="dxa"/>
-        <w:bottom w:w="0" w:type="dxa"/>
-        <w:right w:w="108" w:type="dxa"/>
-      </w:tblCellMar>
-    </w:tblPr>
-  </w:style>
-  <w:style w:type="character" w:styleId="aa">
-    <w:name w:val="Placeholder Text"/>
-    <w:basedOn w:val="a0"/>
-    <w:uiPriority w:val="99"/>
-    <w:semiHidden/>
-    <w:rsid w:val="007B327E"/>
-    <w:rPr>
-      <w:color w:val="808080"/>
-    </w:rPr>
-  </w:style>
-  <w:style w:type="paragraph" w:styleId="ab">
-    <w:name w:val="Balloon Text"/>
-    <w:basedOn w:val="a"/>
-    <w:link w:val="ac"/>
-    <w:uiPriority w:val="99"/>
-    <w:semiHidden/>
-    <w:unhideWhenUsed/>
-    <w:rsid w:val="00331037"/>
-    <w:pPr>
-      <w:spacing w:after="0" w:line="240" w:lineRule="auto"/>
-    </w:pPr>
-    <w:rPr>
-      <w:rFonts w:ascii="Tahoma" w:hAnsi="Tahoma" w:cs="Tahoma"/>
-      <w:sz w:val="16"/>
-      <w:szCs w:val="16"/>
-    </w:rPr>
-  </w:style>
-  <w:style w:type="character" w:customStyle="1" w:styleId="ac">
-    <w:name w:val="Текст выноски Знак"/>
-    <w:basedOn w:val="a0"/>
-    <w:link w:val="ab"/>
-    <w:uiPriority w:val="99"/>
-    <w:semiHidden/>
-    <w:rsid w:val="00331037"/>
-    <w:rPr>
-      <w:rFonts w:ascii="Tahoma" w:hAnsi="Tahoma" w:cs="Tahoma"/>
-      <w:sz w:val="16"/>
-      <w:szCs w:val="16"/>
-    </w:rPr>
-  </w:style>
-</w:styles>
-</file>
-
-<file path=word/glossary/document.xml><?xml version="1.0" encoding="utf-8"?>
-<w:glossaryDocument xmlns:ve="http://schemas.openxmlformats.org/markup-compatibility/2006" xmlns:o="urn:schemas-microsoft-com:office:office" xmlns:r="http://schemas.openxmlformats.org/officeDocument/2006/relationships" xmlns:m="http://schemas.openxmlformats.org/officeDocument/2006/math" xmlns:v="urn:schemas-microsoft-com:vml" xmlns:wp="http://schemas.openxmlformats.org/drawingml/2006/wordprocessingDrawing" xmlns:w10="urn:schemas-microsoft-com:office:word" xmlns:w="http://schemas.openxmlformats.org/wordprocessingml/2006/main" xmlns:wne="http://schemas.microsoft.com/office/word/2006/wordml">
-  <w:docParts>
-    <w:docPart>
-      <w:docPartPr>
-        <w:name w:val="DefaultPlaceholder_-1854013440"/>
-        <w:category>
-          <w:name w:val="Общие"/>
-          <w:gallery w:val="placeholder"/>
-        </w:category>
-        <w:types>
-          <w:type w:val="bbPlcHdr"/>
-        </w:types>
-        <w:behaviors>
-          <w:behavior w:val="content"/>
-        </w:behaviors>
-        <w:guid w:val="{0C598D47-F1F8-4D85-8999-C6E8265D3612}"/>
-      </w:docPartPr>
-      <w:docPartBody>
-        <w:p>
-          <w:r>
-            <w:rPr>
-              <w:rStyle w:val="a3"/>
-            </w:rPr>
-            <w:t>Место для ввода текста.</w:t>
-          </w:r>
-        </w:p>
-      </w:docPartBody>
-    </w:docPart>
-    <w:docPart>
-      <w:docPartPr>
-        <w:name w:val="DefaultPlaceholder_22675703"/>
-        <w:category>
-          <w:name w:val="Общие"/>
-          <w:gallery w:val="placeholder"/>
-        </w:category>
-        <w:types>
-          <w:type w:val="bbPlcHdr"/>
-        </w:types>
-        <w:behaviors>
-          <w:behavior w:val="content"/>
-        </w:behaviors>
-        <w:guid w:val="{0A53203A-77BA-4EEF-9863-C7711B0E8CD7}"/>
-      </w:docPartPr>
-      <w:docPartBody>
-        <w:p>
-          <w:r>
-            <w:rPr>
-              <w:rStyle w:val="a3"/>
-            </w:rPr>
-            <w:t>Место для ввода текста.</w:t>
-          </w:r>
-        </w:p>
-      </w:docPartBody>
-    </w:docPart>
-  </w:docParts>
-</w:glossaryDocument>
-</file>
-
-<file path=word/glossary/fontTable.xml><?xml version="1.0" encoding="utf-8"?>
-<w:fonts xmlns:r="http://schemas.openxmlformats.org/officeDocument/2006/relationships" xmlns:w="http://schemas.openxmlformats.org/wordprocessingml/2006/main">
-  <w:font w:name="Times New Roman">
-    <w:panose1 w:val="02020603050405020304"/>
-    <w:charset w:val="00"/>
-    <w:family w:val="roman"/>
-    <w:pitch w:val="variable"/>
-    <w:sig w:usb0="E0002EFF" w:usb1="C0007843" w:usb2="00000009" w:usb3="00000000" w:csb0="000001FF" w:csb1="00000000"/>
-  </w:font>
-  <w:font w:name="Courier New">
-    <w:panose1 w:val="02070309020205020404"/>
-    <w:charset w:val="00"/>
-    <w:family w:val="modern"/>
-    <w:notTrueType/>
-    <w:pitch w:val="fixed"/>
-    <w:sig w:usb0="00000003" w:usb1="00000000" w:usb2="00000000" w:usb3="00000000" w:csb0="00000001" w:csb1="00000000"/>
-  </w:font>
-  <w:font w:name="Wingdings">
-    <w:panose1 w:val="00000000000000000000"/>
-    <w:charset w:val="02"/>
-    <w:family w:val="auto"/>
-    <w:pitch w:val="variable"/>
-    <w:sig w:usb0="00000000" w:usb1="10000000" w:usb2="00000000" w:usb3="00000000" w:csb0="80000000" w:csb1="00000000"/>
-  </w:font>
-  <w:font w:name="Symbol">
-    <w:panose1 w:val="05050102010706020507"/>
-    <w:charset w:val="02"/>
-    <w:family w:val="roman"/>
-    <w:pitch w:val="variable"/>
-    <w:sig w:usb0="00000000" w:usb1="10000000" w:usb2="00000000" w:usb3="00000000" w:csb0="80000000" w:csb1="00000000"/>
-  </w:font>
-  <w:font w:name="OpenSymbol">
-    <w:altName w:val="Times New Roman"/>
-    <w:charset w:val="01"/>
-    <w:family w:val="auto"/>
-    <w:pitch w:val="default"/>
-    <w:sig w:usb0="00000000" w:usb1="00000000" w:usb2="00000000" w:usb3="00000000" w:csb0="00000000" w:csb1="00000000"/>
-  </w:font>
-  <w:font w:name="Calibri">
-    <w:panose1 w:val="020F0502020204030204"/>
-    <w:charset w:val="00"/>
-    <w:family w:val="swiss"/>
-    <w:pitch w:val="variable"/>
-    <w:sig w:usb0="A00002EF" w:usb1="4000207B" w:usb2="00000000" w:usb3="00000000" w:csb0="0000009F" w:csb1="00000000"/>
-  </w:font>
-  <w:font w:name="Liberation Sans">
-    <w:panose1 w:val="020B0604020202020204"/>
-    <w:charset w:val="00"/>
-    <w:family w:val="swiss"/>
-    <w:pitch w:val="variable"/>
-    <w:sig w:usb0="E0000AFF" w:usb1="500078FF" w:usb2="00000021" w:usb3="00000000" w:csb0="000001BF" w:csb1="00000000"/>
-  </w:font>
-  <w:font w:name="Noto Sans CJK SC Regular">
-    <w:panose1 w:val="00000000000000000000"/>
-    <w:charset w:val="00"/>
-    <w:family w:val="roman"/>
-    <w:notTrueType/>
-    <w:pitch w:val="default"/>
-    <w:sig w:usb0="00000000" w:usb1="00000000" w:usb2="00000000" w:usb3="00000000" w:csb0="00000000" w:csb1="00000000"/>
-  </w:font>
-  <w:font w:name="Noto Sans Devanagari">
-    <w:panose1 w:val="020B0502040504020204"/>
-    <w:charset w:val="00"/>
-    <w:family w:val="swiss"/>
-    <w:pitch w:val="variable"/>
-    <w:sig w:usb0="80008023" w:usb1="00002046" w:usb2="00000000" w:usb3="00000000" w:csb0="00000001" w:csb1="00000000"/>
-  </w:font>
-  <w:font w:name="Arial">
-    <w:altName w:val="Arial Unicode MS"/>
-    <w:panose1 w:val="020B0604020202020204"/>
-    <w:charset w:val="00"/>
-    <w:family w:val="swiss"/>
-    <w:notTrueType/>
-    <w:pitch w:val="variable"/>
-    <w:sig w:usb0="00000003" w:usb1="00000000" w:usb2="00000000" w:usb3="00000000" w:csb0="00000001" w:csb1="00000000"/>
-  </w:font>
-  <w:font w:name="Microsoft YaHei">
-    <w:charset w:val="86"/>
-    <w:family w:val="swiss"/>
-    <w:pitch w:val="variable"/>
-    <w:sig w:usb0="80000287" w:usb1="280F3C52" w:usb2="00000016" w:usb3="00000000" w:csb0="0004001F" w:csb1="00000000"/>
-  </w:font>
-  <w:font w:name="Tahoma">
-    <w:panose1 w:val="020B0604030504040204"/>
-    <w:charset w:val="00"/>
-    <w:family w:val="swiss"/>
-    <w:pitch w:val="variable"/>
-    <w:sig w:usb0="800022EF" w:usb1="C000205A" w:usb2="00000008" w:usb3="00000000" w:csb0="00000057" w:csb1="00000000"/>
-  </w:font>
-  <w:font w:name="Cambria">
-    <w:panose1 w:val="02040503050406030204"/>
-    <w:charset w:val="00"/>
-    <w:family w:val="roman"/>
-    <w:pitch w:val="variable"/>
-    <w:sig w:usb0="A00002EF" w:usb1="4000004B" w:usb2="00000000" w:usb3="00000000" w:csb0="0000009F" w:csb1="00000000"/>
-  </w:font>
-</w:fonts>
-</file>
-
-<file path=word/glossary/settings.xml><?xml version="1.0" encoding="utf-8"?>
-<w:settings xmlns:o="urn:schemas-microsoft-com:office:office" xmlns:r="http://schemas.openxmlformats.org/officeDocument/2006/relationships" xmlns:m="http://schemas.openxmlformats.org/officeDocument/2006/math" xmlns:v="urn:schemas-microsoft-com:vml" xmlns:w10="urn:schemas-microsoft-com:office:word" xmlns:w="http://schemas.openxmlformats.org/wordprocessingml/2006/main" xmlns:sl="http://schemas.openxmlformats.org/schemaLibrary/2006/main">
-  <w:view w:val="normal"/>
-  <w:defaultTabStop w:val="708"/>
-  <w:characterSpacingControl w:val="doNotCompress"/>
-  <w:compat>
-    <w:useFELayout/>
-  </w:compat>
-  <w:rsids>
-    <w:rsidRoot w:val="00DD3818"/>
-    <w:rsid w:val="00006758"/>
-    <w:rsid w:val="00012D39"/>
-    <w:rsid w:val="001E37D5"/>
-    <w:rsid w:val="003E3152"/>
-    <w:rsid w:val="00406319"/>
-    <w:rsid w:val="00451570"/>
-    <w:rsid w:val="00487B2E"/>
-    <w:rsid w:val="004B0F30"/>
-    <w:rsid w:val="00B664DF"/>
-    <w:rsid w:val="00C02233"/>
-    <w:rsid w:val="00C15E15"/>
-    <w:rsid w:val="00D17A2D"/>
-    <w:rsid w:val="00D616A1"/>
-    <w:rsid w:val="00DD3818"/>
-    <w:rsid w:val="00EF680F"/>
-    <w:rsid w:val="00F877FE"/>
-  </w:rsids>
-  <m:mathPr>
-    <m:mathFont m:val="Cambria Math"/>
-    <m:brkBin m:val="before"/>
-    <m:brkBinSub m:val="--"/>
-    <m:smallFrac m:val="off"/>
-    <m:dispDef/>
-    <m:lMargin m:val="0"/>
-    <m:rMargin m:val="0"/>
-    <m:defJc m:val="centerGroup"/>
-    <m:wrapIndent m:val="1440"/>
-    <m:intLim m:val="subSup"/>
-    <m:naryLim m:val="undOvr"/>
-  </m:mathPr>
-  <w:themeFontLang w:val="en-US"/>
-  <w:clrSchemeMapping w:bg1="light1" w:t1="dark1" w:bg2="light2" w:t2="dark2" w:accent1="accent1" w:accent2="accent2" w:accent3="accent3" w:accent4="accent4" w:accent5="accent5" w:accent6="accent6" w:hyperlink="hyperlink" w:followedHyperlink="followedHyperlink"/>
-  <w:decimalSymbol w:val=","/>
-  <w:listSeparator w:val=","/>
-</w:settings>
-</file>
-
-<file path=word/glossary/styles.xml><?xml version="1.0" encoding="utf-8"?>
-<w:styles xmlns:r="http://schemas.openxmlformats.org/officeDocument/2006/relationships" xmlns:w="http://schemas.openxmlformats.org/wordprocessingml/2006/main">
-  <w:docDefaults>
-    <w:rPrDefault>
-      <w:rPr>
-        <w:rFonts w:asciiTheme="minorHAnsi" w:eastAsiaTheme="minorEastAsia" w:hAnsiTheme="minorHAnsi" w:cstheme="minorBidi"/>
-        <w:sz w:val="22"/>
-        <w:szCs w:val="22"/>
-        <w:lang w:val="ru-RU" w:eastAsia="ru-RU" w:bidi="ar-SA"/>
-      </w:rPr>
-    </w:rPrDefault>
-    <w:pPrDefault>
-      <w:pPr>
-        <w:spacing w:after="160" w:line="259" w:lineRule="auto"/>
-      </w:pPr>
-    </w:pPrDefault>
-  </w:docDefaults>
-  <w:latentStyles w:defLockedState="0" w:defUIPriority="99" w:defSemiHidden="1" w:defUnhideWhenUsed="1" w:defQFormat="0" w:count="267">
-    <w:lsdException w:name="Normal" w:semiHidden="0" w:uiPriority="0" w:unhideWhenUsed="0" w:qFormat="1"/>
-    <w:lsdException w:name="heading 1" w:semiHidden="0" w:uiPriority="9" w:unhideWhenUsed="0" w:qFormat="1"/>
-    <w:lsdException w:name="heading 2" w:uiPriority="9" w:qFormat="1"/>
-    <w:lsdException w:name="heading 3" w:uiPriority="9" w:qFormat="1"/>
-    <w:lsdException w:name="heading 4" w:uiPriority="9" w:qFormat="1"/>
-    <w:lsdException w:name="heading 5" w:uiPriority="9" w:qFormat="1"/>
-    <w:lsdException w:name="heading 6" w:uiPriority="9" w:qFormat="1"/>
-    <w:lsdException w:name="heading 7" w:uiPriority="9" w:qFormat="1"/>
-    <w:lsdException w:name="heading 8" w:uiPriority="9" w:qFormat="1"/>
-    <w:lsdException w:name="heading 9" w:uiPriority="9" w:qFormat="1"/>
-    <w:lsdException w:name="toc 1" w:uiPriority="39"/>
-    <w:lsdException w:name="toc 2" w:uiPriority="39"/>
-    <w:lsdException w:name="toc 3" w:uiPriority="39"/>
-    <w:lsdException w:name="toc 4" w:uiPriority="39"/>
-    <w:lsdException w:name="toc 5" w:uiPriority="39"/>
-    <w:lsdException w:name="toc 6" w:uiPriority="39"/>
-    <w:lsdException w:name="toc 7" w:uiPriority="39"/>
-    <w:lsdException w:name="toc 8" w:uiPriority="39"/>
-    <w:lsdException w:name="toc 9" w:uiPriority="39"/>
-    <w:lsdException w:name="caption" w:uiPriority="35" w:qFormat="1"/>
-    <w:lsdException w:name="Title" w:semiHidden="0" w:uiPriority="10" w:unhideWhenUsed="0" w:qFormat="1"/>
-    <w:lsdException w:name="Default Paragraph Font" w:uiPriority="1"/>
-    <w:lsdException w:name="Subtitle" w:semiHidden="0" w:uiPriority="11" w:unhideWhenUsed="0" w:qFormat="1"/>
-    <w:lsdException w:name="Strong" w:semiHidden="0" w:uiPriority="22" w:unhideWhenUsed="0" w:qFormat="1"/>
-    <w:lsdException w:name="Emphasis" w:semiHidden="0" w:uiPriority="20" w:unhideWhenUsed="0" w:qFormat="1"/>
-    <w:lsdException w:name="Table Grid" w:semiHidden="0" w:uiPriority="39" w:unhideWhenUsed="0"/>
-    <w:lsdException w:name="Placeholder Text" w:unhideWhenUsed="0"/>
-    <w:lsdException w:name="No Spacing" w:semiHidden="0" w:uiPriority="1" w:unhideWhenUsed="0" w:qFormat="1"/>
-    <w:lsdException w:name="Light Shading" w:semiHidden="0" w:uiPriority="60" w:unhideWhenUsed="0"/>
-    <w:lsdException w:name="Light List" w:semiHidden="0" w:uiPriority="61" w:unhideWhenUsed="0"/>
-    <w:lsdException w:name="Light Grid" w:semiHidden="0" w:uiPriority="62" w:unhideWhenUsed="0"/>
-    <w:lsdException w:name="Medium Shading 1" w:semiHidden="0" w:uiPriority="63" w:unhideWhenUsed="0"/>
-    <w:lsdException w:name="Medium Shading 2" w:semiHidden="0" w:uiPriority="64" w:unhideWhenUsed="0"/>
-    <w:lsdException w:name="Medium List 1" w:semiHidden="0" w:uiPriority="65" w:unhideWhenUsed="0"/>
-    <w:lsdException w:name="Medium List 2" w:semiHidden="0" w:uiPriority="66" w:unhideWhenUsed="0"/>
-    <w:lsdException w:name="Medium Grid 1" w:semiHidden="0" w:uiPriority="67" w:unhideWhenUsed="0"/>
-    <w:lsdException w:name="Medium Grid 2" w:semiHidden="0" w:uiPriority="68" w:unhideWhenUsed="0"/>
-    <w:lsdException w:name="Medium Grid 3" w:semiHidden="0" w:uiPriority="69" w:unhideWhenUsed="0"/>
-    <w:lsdException w:name="Dark List" w:semiHidden="0" w:uiPriority="70" w:unhideWhenUsed="0"/>
-    <w:lsdException w:name="Colorful Shading" w:semiHidden="0" w:uiPriority="71" w:unhideWhenUsed="0"/>
-    <w:lsdException w:name="Colorful List" w:semiHidden="0" w:uiPriority="72" w:unhideWhenUsed="0"/>
-    <w:lsdException w:name="Colorful Grid" w:semiHidden="0" w:uiPriority="73" w:unhideWhenUsed="0"/>
-    <w:lsdException w:name="Light Shading Accent 1" w:semiHidden="0" w:uiPriority="60" w:unhideWhenUsed="0"/>
-    <w:lsdException w:name="Light List Accent 1" w:semiHidden="0" w:uiPriority="61" w:unhideWhenUsed="0"/>
-    <w:lsdException w:name="Light Grid Accent 1" w:semiHidden="0" w:uiPriority="62" w:unhideWhenUsed="0"/>
-    <w:lsdException w:name="Medium Shading 1 Accent 1" w:semiHidden="0" w:uiPriority="63" w:unhideWhenUsed="0"/>
-    <w:lsdException w:name="Medium Shading 2 Accent 1" w:semiHidden="0" w:uiPriority="64" w:unhideWhenUsed="0"/>
-    <w:lsdException w:name="Medium List 1 Accent 1" w:semiHidden="0" w:uiPriority="65" w:unhideWhenUsed="0"/>
-    <w:lsdException w:name="Revision" w:unhideWhenUsed="0"/>
-    <w:lsdException w:name="List Paragraph" w:semiHidden="0" w:uiPriority="34" w:unhideWhenUsed="0" w:qFormat="1"/>
-    <w:lsdException w:name="Quote" w:semiHidden="0" w:uiPriority="29" w:unhideWhenUsed="0" w:qFormat="1"/>
-    <w:lsdException w:name="Intense Quote" w:semiHidden="0" w:uiPriority="30" w:unhideWhenUsed="0" w:qFormat="1"/>
-    <w:lsdException w:name="Medium List 2 Accent 1" w:semiHidden="0" w:uiPriority="66" w:unhideWhenUsed="0"/>
-    <w:lsdException w:name="Medium Grid 1 Accent 1" w:semiHidden="0" w:uiPriority="67" w:unhideWhenUsed="0"/>
-    <w:lsdException w:name="Medium Grid 2 Accent 1" w:semiHidden="0" w:uiPriority="68" w:unhideWhenUsed="0"/>
-    <w:lsdException w:name="Medium Grid 3 Accent 1" w:semiHidden="0" w:uiPriority="69" w:unhideWhenUsed="0"/>
-    <w:lsdException w:name="Dark List Accent 1" w:semiHidden="0" w:uiPriority="70" w:unhideWhenUsed="0"/>
-    <w:lsdException w:name="Colorful Shading Accent 1" w:semiHidden="0" w:uiPriority="71" w:unhideWhenUsed="0"/>
-    <w:lsdException w:name="Colorful List Accent 1" w:semiHidden="0" w:uiPriority="72" w:unhideWhenUsed="0"/>
-    <w:lsdException w:name="Colorful Grid Accent 1" w:semiHidden="0" w:uiPriority="73" w:unhideWhenUsed="0"/>
-    <w:lsdException w:name="Light Shading Accent 2" w:semiHidden="0" w:uiPriority="60" w:unhideWhenUsed="0"/>
-    <w:lsdException w:name="Light List Accent 2" w:semiHidden="0" w:uiPriority="61" w:unhideWhenUsed="0"/>
-    <w:lsdException w:name="Light Grid Accent 2" w:semiHidden="0" w:uiPriority="62" w:unhideWhenUsed="0"/>
-    <w:lsdException w:name="Medium Shading 1 Accent 2" w:semiHidden="0" w:uiPriority="63" w:unhideWhenUsed="0"/>
-    <w:lsdException w:name="Medium Shading 2 Accent 2" w:semiHidden="0" w:uiPriority="64" w:unhideWhenUsed="0"/>
-    <w:lsdException w:name="Medium List 1 Accent 2" w:semiHidden="0" w:uiPriority="65" w:unhideWhenUsed="0"/>
-    <w:lsdException w:name="Medium List 2 Accent 2" w:semiHidden="0" w:uiPriority="66" w:unhideWhenUsed="0"/>
-    <w:lsdException w:name="Medium Grid 1 Accent 2" w:semiHidden="0" w:uiPriority="67" w:unhideWhenUsed="0"/>
-    <w:lsdException w:name="Medium Grid 2 Accent 2" w:semiHidden="0" w:uiPriority="68" w:unhideWhenUsed="0"/>
-    <w:lsdException w:name="Medium Grid 3 Accent 2" w:semiHidden="0" w:uiPriority="69" w:unhideWhenUsed="0"/>
-    <w:lsdException w:name="Dark List Accent 2" w:semiHidden="0" w:uiPriority="70" w:unhideWhenUsed="0"/>
-    <w:lsdException w:name="Colorful Shading Accent 2" w:semiHidden="0" w:uiPriority="71" w:unhideWhenUsed="0"/>
-    <w:lsdException w:name="Colorful List Accent 2" w:semiHidden="0" w:uiPriority="72" w:unhideWhenUsed="0"/>
-    <w:lsdException w:name="Colorful Grid Accent 2" w:semiHidden="0" w:uiPriority="73" w:unhideWhenUsed="0"/>
-    <w:lsdException w:name="Light Shading Accent 3" w:semiHidden="0" w:uiPriority="60" w:unhideWhenUsed="0"/>
-    <w:lsdException w:name="Light List Accent 3" w:semiHidden="0" w:uiPriority="61" w:unhideWhenUsed="0"/>
-    <w:lsdException w:name="Light Grid Accent 3" w:semiHidden="0" w:uiPriority="62" w:unhideWhenUsed="0"/>
-    <w:lsdException w:name="Medium Shading 1 Accent 3" w:semiHidden="0" w:uiPriority="63" w:unhideWhenUsed="0"/>
-    <w:lsdException w:name="Medium Shading 2 Accent 3" w:semiHidden="0" w:uiPriority="64" w:unhideWhenUsed="0"/>
-    <w:lsdException w:name="Medium List 1 Accent 3" w:semiHidden="0" w:uiPriority="65" w:unhideWhenUsed="0"/>
-    <w:lsdException w:name="Medium List 2 Accent 3" w:semiHidden="0" w:uiPriority="66" w:unhideWhenUsed="0"/>
-    <w:lsdException w:name="Medium Grid 1 Accent 3" w:semiHidden="0" w:uiPriority="67" w:unhideWhenUsed="0"/>
-    <w:lsdException w:name="Medium Grid 2 Accent 3" w:semiHidden="0" w:uiPriority="68" w:unhideWhenUsed="0"/>
-    <w:lsdException w:name="Medium Grid 3 Accent 3" w:semiHidden="0" w:uiPriority="69" w:unhideWhenUsed="0"/>
-    <w:lsdException w:name="Dark List Accent 3" w:semiHidden="0" w:uiPriority="70" w:unhideWhenUsed="0"/>
-    <w:lsdException w:name="Colorful Shading Accent 3" w:semiHidden="0" w:uiPriority="71" w:unhideWhenUsed="0"/>
-    <w:lsdException w:name="Colorful List Accent 3" w:semiHidden="0" w:uiPriority="72" w:unhideWhenUsed="0"/>
-    <w:lsdException w:name="Colorful Grid Accent 3" w:semiHidden="0" w:uiPriority="73" w:unhideWhenUsed="0"/>
-    <w:lsdException w:name="Light Shading Accent 4" w:semiHidden="0" w:uiPriority="60" w:unhideWhenUsed="0"/>
-    <w:lsdException w:name="Light List Accent 4" w:semiHidden="0" w:uiPriority="61" w:unhideWhenUsed="0"/>
-    <w:lsdException w:name="Light Grid Accent 4" w:semiHidden="0" w:uiPriority="62" w:unhideWhenUsed="0"/>
-    <w:lsdException w:name="Medium Shading 1 Accent 4" w:semiHidden="0" w:uiPriority="63" w:unhideWhenUsed="0"/>
-    <w:lsdException w:name="Medium Shading 2 Accent 4" w:semiHidden="0" w:uiPriority="64" w:unhideWhenUsed="0"/>
-    <w:lsdException w:name="Medium List 1 Accent 4" w:semiHidden="0" w:uiPriority="65" w:unhideWhenUsed="0"/>
-    <w:lsdException w:name="Medium List 2 Accent 4" w:semiHidden="0" w:uiPriority="66" w:unhideWhenUsed="0"/>
-    <w:lsdException w:name="Medium Grid 1 Accent 4" w:semiHidden="0" w:uiPriority="67" w:unhideWhenUsed="0"/>
-    <w:lsdException w:name="Medium Grid 2 Accent 4" w:semiHidden="0" w:uiPriority="68" w:unhideWhenUsed="0"/>
-    <w:lsdException w:name="Medium Grid 3 Accent 4" w:semiHidden="0" w:uiPriority="69" w:unhideWhenUsed="0"/>
-    <w:lsdException w:name="Dark List Accent 4" w:semiHidden="0" w:uiPriority="70" w:unhideWhenUsed="0"/>
-    <w:lsdException w:name="Colorful Shading Accent 4" w:semiHidden="0" w:uiPriority="71" w:unhideWhenUsed="0"/>
-    <w:lsdException w:name="Colorful List Accent 4" w:semiHidden="0" w:uiPriority="72" w:unhideWhenUsed="0"/>
-    <w:lsdException w:name="Colorful Grid Accent 4" w:semiHidden="0" w:uiPriority="73" w:unhideWhenUsed="0"/>
-    <w:lsdException w:name="Light Shading Accent 5" w:semiHidden="0" w:uiPriority="60" w:unhideWhenUsed="0"/>
-    <w:lsdException w:name="Light List Accent 5" w:semiHidden="0" w:uiPriority="61" w:unhideWhenUsed="0"/>
-    <w:lsdException w:name="Light Grid Accent 5" w:semiHidden="0" w:uiPriority="62" w:unhideWhenUsed="0"/>
-    <w:lsdException w:name="Medium Shading 1 Accent 5" w:semiHidden="0" w:uiPriority="63" w:unhideWhenUsed="0"/>
-    <w:lsdException w:name="Medium Shading 2 Accent 5" w:semiHidden="0" w:uiPriority="64" w:unhideWhenUsed="0"/>
-    <w:lsdException w:name="Medium List 1 Accent 5" w:semiHidden="0" w:uiPriority="65" w:unhideWhenUsed="0"/>
-    <w:lsdException w:name="Medium List 2 Accent 5" w:semiHidden="0" w:uiPriority="66" w:unhideWhenUsed="0"/>
-    <w:lsdException w:name="Medium Grid 1 Accent 5" w:semiHidden="0" w:uiPriority="67" w:unhideWhenUsed="0"/>
-    <w:lsdException w:name="Medium Grid 2 Accent 5" w:semiHidden="0" w:uiPriority="68" w:unhideWhenUsed="0"/>
-    <w:lsdException w:name="Medium Grid 3 Accent 5" w:semiHidden="0" w:uiPriority="69" w:unhideWhenUsed="0"/>
-    <w:lsdException w:name="Dark List Accent 5" w:semiHidden="0" w:uiPriority="70" w:unhideWhenUsed="0"/>
-    <w:lsdException w:name="Colorful Shading Accent 5" w:semiHidden="0" w:uiPriority="71" w:unhideWhenUsed="0"/>
-    <w:lsdException w:name="Colorful List Accent 5" w:semiHidden="0" w:uiPriority="72" w:unhideWhenUsed="0"/>
-    <w:lsdException w:name="Colorful Grid Accent 5" w:semiHidden="0" w:uiPriority="73" w:unhideWhenUsed="0"/>
-    <w:lsdException w:name="Light Shading Accent 6" w:semiHidden="0" w:uiPriority="60" w:unhideWhenUsed="0"/>
-    <w:lsdException w:name="Light List Accent 6" w:semiHidden="0" w:uiPriority="61" w:unhideWhenUsed="0"/>
-    <w:lsdException w:name="Light Grid Accent 6" w:semiHidden="0" w:uiPriority="62" w:unhideWhenUsed="0"/>
-    <w:lsdException w:name="Medium Shading 1 Accent 6" w:semiHidden="0" w:uiPriority="63" w:unhideWhenUsed="0"/>
-    <w:lsdException w:name="Medium Shading 2 Accent 6" w:semiHidden="0" w:uiPriority="64" w:unhideWhenUsed="0"/>
-    <w:lsdException w:name="Medium List 1 Accent 6" w:semiHidden="0" w:uiPriority="65" w:unhideWhenUsed="0"/>
-    <w:lsdException w:name="Medium List 2 Accent 6" w:semiHidden="0" w:uiPriority="66" w:unhideWhenUsed="0"/>
-    <w:lsdException w:name="Medium Grid 1 Accent 6" w:semiHidden="0" w:uiPriority="67" w:unhideWhenUsed="0"/>
-    <w:lsdException w:name="Medium Grid 2 Accent 6" w:semiHidden="0" w:uiPriority="68" w:unhideWhenUsed="0"/>
-    <w:lsdException w:name="Medium Grid 3 Accent 6" w:semiHidden="0" w:uiPriority="69" w:unhideWhenUsed="0"/>
-    <w:lsdException w:name="Dark List Accent 6" w:semiHidden="0" w:uiPriority="70" w:unhideWhenUsed="0"/>
-    <w:lsdException w:name="Colorful Shading Accent 6" w:semiHidden="0" w:uiPriority="71" w:unhideWhenUsed="0"/>
-    <w:lsdException w:name="Colorful List Accent 6" w:semiHidden="0" w:uiPriority="72" w:unhideWhenUsed="0"/>
-    <w:lsdException w:name="Colorful Grid Accent 6" w:semiHidden="0" w:uiPriority="73" w:unhideWhenUsed="0"/>
-    <w:lsdException w:name="Subtle Emphasis" w:semiHidden="0" w:uiPriority="19" w:unhideWhenUsed="0" w:qFormat="1"/>
-    <w:lsdException w:name="Intense Emphasis" w:semiHidden="0" w:uiPriority="21" w:unhideWhenUsed="0" w:qFormat="1"/>
-    <w:lsdException w:name="Subtle Reference" w:semiHidden="0" w:uiPriority="31" w:unhideWhenUsed="0" w:qFormat="1"/>
-    <w:lsdException w:name="Intense Reference" w:semiHidden="0" w:uiPriority="32" w:unhideWhenUsed="0" w:qFormat="1"/>
-    <w:lsdException w:name="Book Title" w:semiHidden="0" w:uiPriority="33" w:unhideWhenUsed="0" w:qFormat="1"/>
-    <w:lsdException w:name="Bibliography" w:uiPriority="37"/>
-    <w:lsdException w:name="TOC Heading" w:uiPriority="39" w:qFormat="1"/>
-  </w:latentStyles>
-  <w:style w:type="paragraph" w:default="1" w:styleId="a">
-    <w:name w:val="Normal"/>
-    <w:qFormat/>
-    <w:rsid w:val="00451570"/>
-  </w:style>
-  <w:style w:type="character" w:default="1" w:styleId="a0">
-    <w:name w:val="Default Paragraph Font"/>
-    <w:uiPriority w:val="1"/>
-    <w:semiHidden/>
-    <w:unhideWhenUsed/>
-  </w:style>
-  <w:style w:type="table" w:default="1" w:styleId="a1">
-    <w:name w:val="Normal Table"/>
-    <w:uiPriority w:val="99"/>
-    <w:semiHidden/>
-    <w:unhideWhenUsed/>
-    <w:qFormat/>
-    <w:tblPr>
-      <w:tblInd w:w="0" w:type="dxa"/>
-      <w:tblCellMar>
-        <w:top w:w="0" w:type="dxa"/>
-        <w:left w:w="108" w:type="dxa"/>
-        <w:bottom w:w="0" w:type="dxa"/>
-        <w:right w:w="108" w:type="dxa"/>
-      </w:tblCellMar>
-    </w:tblPr>
-  </w:style>
-  <w:style w:type="numbering" w:default="1" w:styleId="a2">
-    <w:name w:val="No List"/>
-    <w:uiPriority w:val="99"/>
-    <w:semiHidden/>
-    <w:unhideWhenUsed/>
-  </w:style>
-  <w:style w:type="character" w:styleId="a3">
-    <w:name w:val="Placeholder Text"/>
-    <w:basedOn w:val="a0"/>
-    <w:uiPriority w:val="99"/>
-    <w:semiHidden/>
-    <w:rsid w:val="00F877FE"/>
-    <w:rPr>
-      <w:color w:val="808080"/>
-    </w:rPr>
-  </w:style>
-  <w:style w:type="paragraph" w:customStyle="1" w:styleId="65ABCB06A9584C9891FB141F4003DA2D">
-    <w:name w:val="65ABCB06A9584C9891FB141F4003DA2D"/>
-    <w:rsid w:val="00EF680F"/>
-  </w:style>
-  <w:style w:type="paragraph" w:customStyle="1" w:styleId="A7EB761035664F1487B1A7A65179EED8">
-    <w:name w:val="A7EB761035664F1487B1A7A65179EED8"/>
-    <w:rsid w:val="00EF680F"/>
-  </w:style>
-  <w:style w:type="paragraph" w:customStyle="1" w:styleId="6715775020184E0DAFA71B169F6EF158">
-    <w:name w:val="6715775020184E0DAFA71B169F6EF158"/>
-    <w:rsid w:val="00EF680F"/>
-  </w:style>
-  <w:style w:type="paragraph" w:customStyle="1" w:styleId="688672E59F114B94A51197EDF39C77B1">
-    <w:name w:val="688672E59F114B94A51197EDF39C77B1"/>
-    <w:rsid w:val="00EF680F"/>
-  </w:style>
-  <w:style w:type="paragraph" w:customStyle="1" w:styleId="44F25B3AFF8B4AF6AA4F5FDB823669E3">
-    <w:name w:val="44F25B3AFF8B4AF6AA4F5FDB823669E3"/>
-    <w:rsid w:val="00EF680F"/>
-  </w:style>
-  <w:style w:type="paragraph" w:customStyle="1" w:styleId="1F3B9AA5EAAB4DF9AC245F13BDC20D91">
-    <w:name w:val="1F3B9AA5EAAB4DF9AC245F13BDC20D91"/>
-    <w:rsid w:val="00EF680F"/>
-  </w:style>
-  <w:style w:type="paragraph" w:customStyle="1" w:styleId="D6228F796E864AF4B33B14D37C47A95B">
-    <w:name w:val="D6228F796E864AF4B33B14D37C47A95B"/>
-    <w:rsid w:val="00EF680F"/>
-    <w:pPr>
-      <w:spacing w:after="200" w:line="276" w:lineRule="auto"/>
-    </w:pPr>
-    <w:rPr>
-      <w:rFonts w:eastAsiaTheme="minorHAnsi"/>
-      <w:lang w:eastAsia="en-US"/>
-    </w:rPr>
-  </w:style>
-  <w:style w:type="paragraph" w:customStyle="1" w:styleId="F2BF92BBC6404F36A5E8E09392D5C696">
-    <w:name w:val="F2BF92BBC6404F36A5E8E09392D5C696"/>
-    <w:rsid w:val="00006758"/>
-  </w:style>
-  <w:style w:type="paragraph" w:customStyle="1" w:styleId="57F398460B154FC6A32D420409ADBC59">
-    <w:name w:val="57F398460B154FC6A32D420409ADBC59"/>
-    <w:rsid w:val="003E3152"/>
-  </w:style>
-  <w:style w:type="paragraph" w:customStyle="1" w:styleId="41FEBE7C064C454394E022A5E51F95B9">
-    <w:name w:val="41FEBE7C064C454394E022A5E51F95B9"/>
-    <w:rsid w:val="003E3152"/>
-  </w:style>
-  <w:style w:type="paragraph" w:customStyle="1" w:styleId="0ECA3DA8B1DA4F33B5319976E3E28B2B">
-    <w:name w:val="0ECA3DA8B1DA4F33B5319976E3E28B2B"/>
-    <w:rsid w:val="003E3152"/>
-  </w:style>
-  <w:style w:type="paragraph" w:customStyle="1" w:styleId="274C83025FCA46DC8DB37F8F2349A4B5">
-    <w:name w:val="274C83025FCA46DC8DB37F8F2349A4B5"/>
-    <w:rsid w:val="00F877FE"/>
-    <w:pPr>
-      <w:spacing w:after="200" w:line="276" w:lineRule="auto"/>
-    </w:pPr>
-    <w:rPr>
-      <w:lang w:val="en-US" w:eastAsia="en-US"/>
-    </w:rPr>
-  </w:style>
-  <w:style w:type="paragraph" w:customStyle="1" w:styleId="80770B4A4B54494D9F801AA328F40E80">
-    <w:name w:val="80770B4A4B54494D9F801AA328F40E80"/>
-    <w:rsid w:val="00F877FE"/>
-    <w:pPr>
-      <w:spacing w:after="200" w:line="276" w:lineRule="auto"/>
-    </w:pPr>
-    <w:rPr>
-      <w:lang w:val="en-US" w:eastAsia="en-US"/>
-    </w:rPr>
-  </w:style>
-</w:styles>
-</file>
-
-<file path=word/glossary/webSettings.xml><?xml version="1.0" encoding="utf-8"?>
-<w:webSettings xmlns:r="http://schemas.openxmlformats.org/officeDocument/2006/relationships" xmlns:w="http://schemas.openxmlformats.org/wordprocessingml/2006/main">
-  <w:optimizeForBrowser/>
-  <w:allowPNG/>
-</w:webSettings>
-</file>
-
-<file path=word/theme/theme1.xml><?xml version="1.0" encoding="utf-8"?>
-<a:theme xmlns:a="http://schemas.openxmlformats.org/drawingml/2006/main" name="Тема Office">
-  <a:themeElements>
-    <a:clrScheme name="Стандартная">
-      <a:dk1>
-        <a:sysClr val="windowText" lastClr="000000"/>
-      </a:dk1>
-      <a:lt1>
-        <a:sysClr val="window" lastClr="FFFFFF"/>
-      </a:lt1>
-      <a:dk2>
-        <a:srgbClr val="1F497D"/>
-      </a:dk2>
-      <a:lt2>
-        <a:srgbClr val="EEECE1"/>
-      </a:lt2>
-      <a:accent1>
-        <a:srgbClr val="4F81BD"/>
-      </a:accent1>
-      <a:accent2>
-        <a:srgbClr val="C0504D"/>
-      </a:accent2>
-      <a:accent3>
-        <a:srgbClr val="9BBB59"/>
-      </a:accent3>
-      <a:accent4>
-        <a:srgbClr val="8064A2"/>
-      </a:accent4>
-      <a:accent5>
-        <a:srgbClr val="4BACC6"/>
-      </a:accent5>
-      <a:accent6>
-        <a:srgbClr val="F79646"/>
-      </a:accent6>
-      <a:hlink>
-        <a:srgbClr val="0000FF"/>
-      </a:hlink>
-      <a:folHlink>
-        <a:srgbClr val="800080"/>
-      </a:folHlink>
-    </a:clrScheme>
-    <a:fontScheme name="Стандартная">
-      <a:majorFont>
-        <a:latin typeface="Cambria"/>
-        <a:ea typeface=""/>
-        <a:cs typeface=""/>
-        <a:font script="Jpan" typeface="ＭＳ ゴシック"/>
-        <a:font script="Hang" typeface="맑은 고딕"/>
-        <a:font script="Hans" typeface="宋体"/>
-        <a:font script="Hant" typeface="新細明體"/>
-        <a:font script="Arab" typeface="Times New Roman"/>
-        <a:font script="Hebr" typeface="Times New Roman"/>
-        <a:font script="Thai" typeface="Angsana New"/>
-        <a:font script="Ethi" typeface="Nyala"/>
-        <a:font script="Beng" typeface="Vrinda"/>
-        <a:font script="Gujr" typeface="Shruti"/>
-        <a:font script="Khmr" typeface="MoolBoran"/>
-        <a:font script="Knda" typeface="Tunga"/>
-        <a:font script="Guru" typeface="Raavi"/>
-        <a:font script="Cans" typeface="Euphemia"/>
-        <a:font script="Cher" typeface="Plantagenet Cherokee"/>
-        <a:font script="Yiii" typeface="Microsoft Yi Baiti"/>
-        <a:font script="Tibt" typeface="Microsoft Himalaya"/>
-        <a:font script="Thaa" typeface="MV Boli"/>
-        <a:font script="Deva" typeface="Mangal"/>
-        <a:font script="Telu" typeface="Gautami"/>
-        <a:font script="Taml" typeface="Latha"/>
-        <a:font script="Syrc" typeface="Estrangelo Edessa"/>
-        <a:font script="Orya" typeface="Kalinga"/>
-        <a:font script="Mlym" typeface="Kartika"/>
-        <a:font script="Laoo" typeface="DokChampa"/>
-        <a:font script="Sinh" typeface="Iskoola Pota"/>
-        <a:font script="Mong" typeface="Mongolian Baiti"/>
-        <a:font script="Viet" typeface="Times New Roman"/>
-        <a:font script="Uigh" typeface="Microsoft Uighur"/>
-      </a:majorFont>
-      <a:minorFont>
-        <a:latin typeface="Calibri"/>
-        <a:ea typeface=""/>
-        <a:cs typeface=""/>
-        <a:font script="Jpan" typeface="ＭＳ 明朝"/>
-        <a:font script="Hang" typeface="맑은 고딕"/>
-        <a:font script="Hans" typeface="宋体"/>
-        <a:font script="Hant" typeface="新細明體"/>
-        <a:font script="Arab" typeface="Arial"/>
-        <a:font script="Hebr" typeface="Arial"/>
-        <a:font script="Thai" typeface="Cordia New"/>
-        <a:font script="Ethi" typeface="Nyala"/>
-        <a:font script="Beng" typeface="Vrinda"/>
-        <a:font script="Gujr" typeface="Shruti"/>
-        <a:font script="Khmr" typeface="DaunPenh"/>
-        <a:font script="Knda" typeface="Tunga"/>
-        <a:font script="Guru" typeface="Raavi"/>
-        <a:font script="Cans" typeface="Euphemia"/>
-        <a:font script="Cher" typeface="Plantagenet Cherokee"/>
-        <a:font script="Yiii" typeface="Microsoft Yi Baiti"/>
-        <a:font script="Tibt" typeface="Microsoft Himalaya"/>
-        <a:font script="Thaa" typeface="MV Boli"/>
-        <a:font script="Deva" typeface="Mangal"/>
-        <a:font script="Telu" typeface="Gautami"/>
-        <a:font script="Taml" typeface="Latha"/>
-        <a:font script="Syrc" typeface="Estrangelo Edessa"/>
-        <a:font script="Orya" typeface="Kalinga"/>
-        <a:font script="Mlym" typeface="Kartika"/>
-        <a:font script="Laoo" typeface="DokChampa"/>
-        <a:font script="Sinh" typeface="Iskoola Pota"/>
-        <a:font script="Mong" typeface="Mongolian Baiti"/>
-        <a:font script="Viet" typeface="Arial"/>
-        <a:font script="Uigh" typeface="Microsoft Uighur"/>
-      </a:minorFont>
-    </a:fontScheme>
-    <a:fmtScheme name="Стандартная">
-      <a:fillStyleLst>
-        <a:solidFill>
-          <a:schemeClr val="phClr"/>
-        </a:solidFill>
-        <a:gradFill rotWithShape="1">
-          <a:gsLst>
-            <a:gs pos="0">
-              <a:schemeClr val="phClr">
-                <a:tint val="50000"/>
-                <a:satMod val="300000"/>
-              </a:schemeClr>
-            </a:gs>
-            <a:gs pos="35000">
-              <a:schemeClr val="phClr">
-                <a:tint val="37000"/>
-                <a:satMod val="300000"/>
-              </a:schemeClr>
-            </a:gs>
-            <a:gs pos="100000">
-              <a:schemeClr val="phClr">
-                <a:tint val="15000"/>
-                <a:satMod val="350000"/>
-              </a:schemeClr>
-            </a:gs>
-          </a:gsLst>
-          <a:lin ang="16200000" scaled="1"/>
-        </a:gradFill>
-        <a:gradFill rotWithShape="1">
-          <a:gsLst>
-            <a:gs pos="0">
-              <a:schemeClr val="phClr">
-                <a:shade val="51000"/>
-                <a:satMod val="130000"/>
-              </a:schemeClr>
-            </a:gs>
-            <a:gs pos="80000">
-              <a:schemeClr val="phClr">
-                <a:shade val="93000"/>
-                <a:satMod val="130000"/>
-              </a:schemeClr>
-            </a:gs>
-            <a:gs pos="100000">
-              <a:schemeClr val="phClr">
-                <a:shade val="94000"/>
-                <a:satMod val="135000"/>
-              </a:schemeClr>
-            </a:gs>
-          </a:gsLst>
-          <a:lin ang="16200000" scaled="0"/>
-        </a:gradFill>
-      </a:fillStyleLst>
-      <a:lnStyleLst>
-        <a:ln w="9525" cap="flat" cmpd="sng" algn="ctr">
-          <a:solidFill>
-            <a:schemeClr val="phClr">
-              <a:shade val="95000"/>
-              <a:satMod val="105000"/>
-            </a:schemeClr>
-          </a:solidFill>
-          <a:prstDash val="solid"/>
-        </a:ln>
-        <a:ln w="25400" cap="flat" cmpd="sng" algn="ctr">
-          <a:solidFill>
-            <a:schemeClr val="phClr"/>
-          </a:solidFill>
-          <a:prstDash val="solid"/>
-        </a:ln>
-        <a:ln w="38100" cap="flat" cmpd="sng" algn="ctr">
-          <a:solidFill>
-            <a:schemeClr val="phClr"/>
-          </a:solidFill>
-          <a:prstDash val="solid"/>
-        </a:ln>
-      </a:lnStyleLst>
-      <a:effectStyleLst>
-        <a:effectStyle>
-          <a:effectLst>
-            <a:outerShdw blurRad="40000" dist="20000" dir="5400000" rotWithShape="0">
-              <a:srgbClr val="000000">
-                <a:alpha val="38000"/>
-              </a:srgbClr>
-            </a:outerShdw>
-          </a:effectLst>
-        </a:effectStyle>
-        <a:effectStyle>
-          <a:effectLst>
-            <a:outerShdw blurRad="40000" dist="23000" dir="5400000" rotWithShape="0">
-              <a:srgbClr val="000000">
-                <a:alpha val="35000"/>
-              </a:srgbClr>
-            </a:outerShdw>
-          </a:effectLst>
-        </a:effectStyle>
-        <a:effectStyle>
-          <a:effectLst>
-            <a:outerShdw blurRad="40000" dist="23000" dir="5400000" rotWithShape="0">
-              <a:srgbClr val="000000">
-                <a:alpha val="35000"/>
-              </a:srgbClr>
-            </a:outerShdw>
-          </a:effectLst>
-          <a:scene3d>
-            <a:camera prst="orthographicFront">
-              <a:rot lat="0" lon="0" rev="0"/>
-            </a:camera>
-            <a:lightRig rig="threePt" dir="t">
-              <a:rot lat="0" lon="0" rev="1200000"/>
-            </a:lightRig>
-          </a:scene3d>
-          <a:sp3d>
-            <a:bevelT w="63500" h="25400"/>
-          </a:sp3d>
-        </a:effectStyle>
-      </a:effectStyleLst>
-      <a:bgFillStyleLst>
-        <a:solidFill>
-          <a:schemeClr val="phClr"/>
-        </a:solidFill>
-        <a:gradFill rotWithShape="1">
-          <a:gsLst>
-            <a:gs pos="0">
-              <a:schemeClr val="phClr">
-                <a:tint val="40000"/>
-                <a:satMod val="350000"/>
-              </a:schemeClr>
-            </a:gs>
-            <a:gs pos="40000">
-              <a:schemeClr val="phClr">
-                <a:tint val="45000"/>
-                <a:shade val="99000"/>
-                <a:satMod val="350000"/>
-              </a:schemeClr>
-            </a:gs>
-            <a:gs pos="100000">
-              <a:schemeClr val="phClr">
-                <a:shade val="20000"/>
-                <a:satMod val="255000"/>
-              </a:schemeClr>
-            </a:gs>
-          </a:gsLst>
-          <a:path path="circle">
-            <a:fillToRect l="50000" t="-80000" r="50000" b="180000"/>
-          </a:path>
-        </a:gradFill>
-        <a:gradFill rotWithShape="1">
-          <a:gsLst>
-            <a:gs pos="0">
-              <a:schemeClr val="phClr">
-                <a:tint val="80000"/>
-                <a:satMod val="300000"/>
-              </a:schemeClr>
-            </a:gs>
-            <a:gs pos="100000">
-              <a:schemeClr val="phClr">
-                <a:shade val="30000"/>
-                <a:satMod val="200000"/>
-              </a:schemeClr>
-            </a:gs>
-          </a:gsLst>
-          <a:path path="circle">
-            <a:fillToRect l="50000" t="50000" r="50000" b="50000"/>
-          </a:path>
-        </a:gradFill>
-      </a:bgFillStyleLst>
-    </a:fmtScheme>
-  </a:themeElements>
-  <a:objectDefaults/>
-  <a:extraClrSchemeLst/>
-</a:theme>
-</file>
-
-<file path=customXml/item1.xml><?xml version="1.0" encoding="utf-8"?>
-<b:Sources xmlns:b="http://schemas.openxmlformats.org/officeDocument/2006/bibliography" xmlns="http://schemas.openxmlformats.org/officeDocument/2006/bibliography" SelectedStyle="\APA.XSL" StyleName="APA Fifth Edition"/>
-</file>
-
-<file path=customXml/itemProps1.xml><?xml version="1.0" encoding="utf-8"?>
-<ds:datastoreItem xmlns:ds="http://schemas.openxmlformats.org/officeDocument/2006/customXml" ds:itemID="{42AF8424-A94F-4681-9BC5-EE1D80F35837}">
-  <ds:schemaRefs>
-    <ds:schemaRef ds:uri="http://schemas.openxmlformats.org/officeDocument/2006/bibliography"/>
-  </ds:schemaRefs>
-</ds:datastoreItem>
 </file>
</xml_diff>

<commit_message>
- Fix file currupting when image removed from document - Fix deprecation warnings
</commit_message>
<xml_diff>
--- a/generated.docx
+++ b/generated.docx
@@ -3875,4 +3875,1237 @@
     <w:abstractNumId w:val="8"/>
   </w:num>
 </w:numbering>
+</file>
+
+<file path=word/styles.xml><?xml version="1.0" encoding="utf-8"?>
+<w:styles xmlns:r="http://schemas.openxmlformats.org/officeDocument/2006/relationships" xmlns:w="http://schemas.openxmlformats.org/wordprocessingml/2006/main">
+  <w:docDefaults>
+    <w:rPrDefault>
+      <w:rPr>
+        <w:rFonts w:asciiTheme="minorHAnsi" w:eastAsiaTheme="minorHAnsi" w:hAnsiTheme="minorHAnsi" w:cstheme="minorBidi"/>
+        <w:szCs w:val="22"/>
+        <w:lang w:val="ru-RU" w:eastAsia="en-US" w:bidi="ar-SA"/>
+      </w:rPr>
+    </w:rPrDefault>
+    <w:pPrDefault/>
+  </w:docDefaults>
+  <w:latentStyles w:defLockedState="0" w:defUIPriority="99" w:defSemiHidden="1" w:defUnhideWhenUsed="1" w:defQFormat="0" w:count="267">
+    <w:lsdException w:name="Normal" w:semiHidden="0" w:uiPriority="0" w:unhideWhenUsed="0" w:qFormat="1"/>
+    <w:lsdException w:name="heading 1" w:semiHidden="0" w:uiPriority="9" w:unhideWhenUsed="0" w:qFormat="1"/>
+    <w:lsdException w:name="heading 2" w:uiPriority="9" w:qFormat="1"/>
+    <w:lsdException w:name="heading 3" w:uiPriority="9" w:qFormat="1"/>
+    <w:lsdException w:name="heading 4" w:uiPriority="9" w:qFormat="1"/>
+    <w:lsdException w:name="heading 5" w:uiPriority="9" w:qFormat="1"/>
+    <w:lsdException w:name="heading 6" w:uiPriority="9" w:qFormat="1"/>
+    <w:lsdException w:name="heading 7" w:uiPriority="9" w:qFormat="1"/>
+    <w:lsdException w:name="heading 8" w:uiPriority="9" w:qFormat="1"/>
+    <w:lsdException w:name="heading 9" w:uiPriority="9" w:qFormat="1"/>
+    <w:lsdException w:name="toc 1" w:uiPriority="39"/>
+    <w:lsdException w:name="toc 2" w:uiPriority="39"/>
+    <w:lsdException w:name="toc 3" w:uiPriority="39"/>
+    <w:lsdException w:name="toc 4" w:uiPriority="39"/>
+    <w:lsdException w:name="toc 5" w:uiPriority="39"/>
+    <w:lsdException w:name="toc 6" w:uiPriority="39"/>
+    <w:lsdException w:name="toc 7" w:uiPriority="39"/>
+    <w:lsdException w:name="toc 8" w:uiPriority="39"/>
+    <w:lsdException w:name="toc 9" w:uiPriority="39"/>
+    <w:lsdException w:name="caption" w:uiPriority="35" w:qFormat="1"/>
+    <w:lsdException w:name="Title" w:semiHidden="0" w:uiPriority="10" w:unhideWhenUsed="0" w:qFormat="1"/>
+    <w:lsdException w:name="Default Paragraph Font" w:uiPriority="1"/>
+    <w:lsdException w:name="Subtitle" w:semiHidden="0" w:uiPriority="11" w:unhideWhenUsed="0" w:qFormat="1"/>
+    <w:lsdException w:name="Strong" w:semiHidden="0" w:uiPriority="22" w:unhideWhenUsed="0" w:qFormat="1"/>
+    <w:lsdException w:name="Emphasis" w:semiHidden="0" w:uiPriority="20" w:unhideWhenUsed="0" w:qFormat="1"/>
+    <w:lsdException w:name="Normal (Web)" w:uiPriority="0"/>
+    <w:lsdException w:name="Table Grid" w:semiHidden="0" w:uiPriority="59" w:unhideWhenUsed="0"/>
+    <w:lsdException w:name="Placeholder Text" w:unhideWhenUsed="0"/>
+    <w:lsdException w:name="No Spacing" w:semiHidden="0" w:uiPriority="1" w:unhideWhenUsed="0" w:qFormat="1"/>
+    <w:lsdException w:name="Light Shading" w:semiHidden="0" w:uiPriority="60" w:unhideWhenUsed="0"/>
+    <w:lsdException w:name="Light List" w:semiHidden="0" w:uiPriority="61" w:unhideWhenUsed="0"/>
+    <w:lsdException w:name="Light Grid" w:semiHidden="0" w:uiPriority="62" w:unhideWhenUsed="0"/>
+    <w:lsdException w:name="Medium Shading 1" w:semiHidden="0" w:uiPriority="63" w:unhideWhenUsed="0"/>
+    <w:lsdException w:name="Medium Shading 2" w:semiHidden="0" w:uiPriority="64" w:unhideWhenUsed="0"/>
+    <w:lsdException w:name="Medium List 1" w:semiHidden="0" w:uiPriority="65" w:unhideWhenUsed="0"/>
+    <w:lsdException w:name="Medium List 2" w:semiHidden="0" w:uiPriority="66" w:unhideWhenUsed="0"/>
+    <w:lsdException w:name="Medium Grid 1" w:semiHidden="0" w:uiPriority="67" w:unhideWhenUsed="0"/>
+    <w:lsdException w:name="Medium Grid 2" w:semiHidden="0" w:uiPriority="68" w:unhideWhenUsed="0"/>
+    <w:lsdException w:name="Medium Grid 3" w:semiHidden="0" w:uiPriority="69" w:unhideWhenUsed="0"/>
+    <w:lsdException w:name="Dark List" w:semiHidden="0" w:uiPriority="70" w:unhideWhenUsed="0"/>
+    <w:lsdException w:name="Colorful Shading" w:semiHidden="0" w:uiPriority="71" w:unhideWhenUsed="0"/>
+    <w:lsdException w:name="Colorful List" w:semiHidden="0" w:uiPriority="72" w:unhideWhenUsed="0"/>
+    <w:lsdException w:name="Colorful Grid" w:semiHidden="0" w:uiPriority="73" w:unhideWhenUsed="0"/>
+    <w:lsdException w:name="Light Shading Accent 1" w:semiHidden="0" w:uiPriority="60" w:unhideWhenUsed="0"/>
+    <w:lsdException w:name="Light List Accent 1" w:semiHidden="0" w:uiPriority="61" w:unhideWhenUsed="0"/>
+    <w:lsdException w:name="Light Grid Accent 1" w:semiHidden="0" w:uiPriority="62" w:unhideWhenUsed="0"/>
+    <w:lsdException w:name="Medium Shading 1 Accent 1" w:semiHidden="0" w:uiPriority="63" w:unhideWhenUsed="0"/>
+    <w:lsdException w:name="Medium Shading 2 Accent 1" w:semiHidden="0" w:uiPriority="64" w:unhideWhenUsed="0"/>
+    <w:lsdException w:name="Medium List 1 Accent 1" w:semiHidden="0" w:uiPriority="65" w:unhideWhenUsed="0"/>
+    <w:lsdException w:name="Revision" w:unhideWhenUsed="0"/>
+    <w:lsdException w:name="List Paragraph" w:semiHidden="0" w:uiPriority="34" w:unhideWhenUsed="0" w:qFormat="1"/>
+    <w:lsdException w:name="Quote" w:semiHidden="0" w:uiPriority="29" w:unhideWhenUsed="0" w:qFormat="1"/>
+    <w:lsdException w:name="Intense Quote" w:semiHidden="0" w:uiPriority="30" w:unhideWhenUsed="0" w:qFormat="1"/>
+    <w:lsdException w:name="Medium List 2 Accent 1" w:semiHidden="0" w:uiPriority="66" w:unhideWhenUsed="0"/>
+    <w:lsdException w:name="Medium Grid 1 Accent 1" w:semiHidden="0" w:uiPriority="67" w:unhideWhenUsed="0"/>
+    <w:lsdException w:name="Medium Grid 2 Accent 1" w:semiHidden="0" w:uiPriority="68" w:unhideWhenUsed="0"/>
+    <w:lsdException w:name="Medium Grid 3 Accent 1" w:semiHidden="0" w:uiPriority="69" w:unhideWhenUsed="0"/>
+    <w:lsdException w:name="Dark List Accent 1" w:semiHidden="0" w:uiPriority="70" w:unhideWhenUsed="0"/>
+    <w:lsdException w:name="Colorful Shading Accent 1" w:semiHidden="0" w:uiPriority="71" w:unhideWhenUsed="0"/>
+    <w:lsdException w:name="Colorful List Accent 1" w:semiHidden="0" w:uiPriority="72" w:unhideWhenUsed="0"/>
+    <w:lsdException w:name="Colorful Grid Accent 1" w:semiHidden="0" w:uiPriority="73" w:unhideWhenUsed="0"/>
+    <w:lsdException w:name="Light Shading Accent 2" w:semiHidden="0" w:uiPriority="60" w:unhideWhenUsed="0"/>
+    <w:lsdException w:name="Light List Accent 2" w:semiHidden="0" w:uiPriority="61" w:unhideWhenUsed="0"/>
+    <w:lsdException w:name="Light Grid Accent 2" w:semiHidden="0" w:uiPriority="62" w:unhideWhenUsed="0"/>
+    <w:lsdException w:name="Medium Shading 1 Accent 2" w:semiHidden="0" w:uiPriority="63" w:unhideWhenUsed="0"/>
+    <w:lsdException w:name="Medium Shading 2 Accent 2" w:semiHidden="0" w:uiPriority="64" w:unhideWhenUsed="0"/>
+    <w:lsdException w:name="Medium List 1 Accent 2" w:semiHidden="0" w:uiPriority="65" w:unhideWhenUsed="0"/>
+    <w:lsdException w:name="Medium List 2 Accent 2" w:semiHidden="0" w:uiPriority="66" w:unhideWhenUsed="0"/>
+    <w:lsdException w:name="Medium Grid 1 Accent 2" w:semiHidden="0" w:uiPriority="67" w:unhideWhenUsed="0"/>
+    <w:lsdException w:name="Medium Grid 2 Accent 2" w:semiHidden="0" w:uiPriority="68" w:unhideWhenUsed="0"/>
+    <w:lsdException w:name="Medium Grid 3 Accent 2" w:semiHidden="0" w:uiPriority="69" w:unhideWhenUsed="0"/>
+    <w:lsdException w:name="Dark List Accent 2" w:semiHidden="0" w:uiPriority="70" w:unhideWhenUsed="0"/>
+    <w:lsdException w:name="Colorful Shading Accent 2" w:semiHidden="0" w:uiPriority="71" w:unhideWhenUsed="0"/>
+    <w:lsdException w:name="Colorful List Accent 2" w:semiHidden="0" w:uiPriority="72" w:unhideWhenUsed="0"/>
+    <w:lsdException w:name="Colorful Grid Accent 2" w:semiHidden="0" w:uiPriority="73" w:unhideWhenUsed="0"/>
+    <w:lsdException w:name="Light Shading Accent 3" w:semiHidden="0" w:uiPriority="60" w:unhideWhenUsed="0"/>
+    <w:lsdException w:name="Light List Accent 3" w:semiHidden="0" w:uiPriority="61" w:unhideWhenUsed="0"/>
+    <w:lsdException w:name="Light Grid Accent 3" w:semiHidden="0" w:uiPriority="62" w:unhideWhenUsed="0"/>
+    <w:lsdException w:name="Medium Shading 1 Accent 3" w:semiHidden="0" w:uiPriority="63" w:unhideWhenUsed="0"/>
+    <w:lsdException w:name="Medium Shading 2 Accent 3" w:semiHidden="0" w:uiPriority="64" w:unhideWhenUsed="0"/>
+    <w:lsdException w:name="Medium List 1 Accent 3" w:semiHidden="0" w:uiPriority="65" w:unhideWhenUsed="0"/>
+    <w:lsdException w:name="Medium List 2 Accent 3" w:semiHidden="0" w:uiPriority="66" w:unhideWhenUsed="0"/>
+    <w:lsdException w:name="Medium Grid 1 Accent 3" w:semiHidden="0" w:uiPriority="67" w:unhideWhenUsed="0"/>
+    <w:lsdException w:name="Medium Grid 2 Accent 3" w:semiHidden="0" w:uiPriority="68" w:unhideWhenUsed="0"/>
+    <w:lsdException w:name="Medium Grid 3 Accent 3" w:semiHidden="0" w:uiPriority="69" w:unhideWhenUsed="0"/>
+    <w:lsdException w:name="Dark List Accent 3" w:semiHidden="0" w:uiPriority="70" w:unhideWhenUsed="0"/>
+    <w:lsdException w:name="Colorful Shading Accent 3" w:semiHidden="0" w:uiPriority="71" w:unhideWhenUsed="0"/>
+    <w:lsdException w:name="Colorful List Accent 3" w:semiHidden="0" w:uiPriority="72" w:unhideWhenUsed="0"/>
+    <w:lsdException w:name="Colorful Grid Accent 3" w:semiHidden="0" w:uiPriority="73" w:unhideWhenUsed="0"/>
+    <w:lsdException w:name="Light Shading Accent 4" w:semiHidden="0" w:uiPriority="60" w:unhideWhenUsed="0"/>
+    <w:lsdException w:name="Light List Accent 4" w:semiHidden="0" w:uiPriority="61" w:unhideWhenUsed="0"/>
+    <w:lsdException w:name="Light Grid Accent 4" w:semiHidden="0" w:uiPriority="62" w:unhideWhenUsed="0"/>
+    <w:lsdException w:name="Medium Shading 1 Accent 4" w:semiHidden="0" w:uiPriority="63" w:unhideWhenUsed="0"/>
+    <w:lsdException w:name="Medium Shading 2 Accent 4" w:semiHidden="0" w:uiPriority="64" w:unhideWhenUsed="0"/>
+    <w:lsdException w:name="Medium List 1 Accent 4" w:semiHidden="0" w:uiPriority="65" w:unhideWhenUsed="0"/>
+    <w:lsdException w:name="Medium List 2 Accent 4" w:semiHidden="0" w:uiPriority="66" w:unhideWhenUsed="0"/>
+    <w:lsdException w:name="Medium Grid 1 Accent 4" w:semiHidden="0" w:uiPriority="67" w:unhideWhenUsed="0"/>
+    <w:lsdException w:name="Medium Grid 2 Accent 4" w:semiHidden="0" w:uiPriority="68" w:unhideWhenUsed="0"/>
+    <w:lsdException w:name="Medium Grid 3 Accent 4" w:semiHidden="0" w:uiPriority="69" w:unhideWhenUsed="0"/>
+    <w:lsdException w:name="Dark List Accent 4" w:semiHidden="0" w:uiPriority="70" w:unhideWhenUsed="0"/>
+    <w:lsdException w:name="Colorful Shading Accent 4" w:semiHidden="0" w:uiPriority="71" w:unhideWhenUsed="0"/>
+    <w:lsdException w:name="Colorful List Accent 4" w:semiHidden="0" w:uiPriority="72" w:unhideWhenUsed="0"/>
+    <w:lsdException w:name="Colorful Grid Accent 4" w:semiHidden="0" w:uiPriority="73" w:unhideWhenUsed="0"/>
+    <w:lsdException w:name="Light Shading Accent 5" w:semiHidden="0" w:uiPriority="60" w:unhideWhenUsed="0"/>
+    <w:lsdException w:name="Light List Accent 5" w:semiHidden="0" w:uiPriority="61" w:unhideWhenUsed="0"/>
+    <w:lsdException w:name="Light Grid Accent 5" w:semiHidden="0" w:uiPriority="62" w:unhideWhenUsed="0"/>
+    <w:lsdException w:name="Medium Shading 1 Accent 5" w:semiHidden="0" w:uiPriority="63" w:unhideWhenUsed="0"/>
+    <w:lsdException w:name="Medium Shading 2 Accent 5" w:semiHidden="0" w:uiPriority="64" w:unhideWhenUsed="0"/>
+    <w:lsdException w:name="Medium List 1 Accent 5" w:semiHidden="0" w:uiPriority="65" w:unhideWhenUsed="0"/>
+    <w:lsdException w:name="Medium List 2 Accent 5" w:semiHidden="0" w:uiPriority="66" w:unhideWhenUsed="0"/>
+    <w:lsdException w:name="Medium Grid 1 Accent 5" w:semiHidden="0" w:uiPriority="67" w:unhideWhenUsed="0"/>
+    <w:lsdException w:name="Medium Grid 2 Accent 5" w:semiHidden="0" w:uiPriority="68" w:unhideWhenUsed="0"/>
+    <w:lsdException w:name="Medium Grid 3 Accent 5" w:semiHidden="0" w:uiPriority="69" w:unhideWhenUsed="0"/>
+    <w:lsdException w:name="Dark List Accent 5" w:semiHidden="0" w:uiPriority="70" w:unhideWhenUsed="0"/>
+    <w:lsdException w:name="Colorful Shading Accent 5" w:semiHidden="0" w:uiPriority="71" w:unhideWhenUsed="0"/>
+    <w:lsdException w:name="Colorful List Accent 5" w:semiHidden="0" w:uiPriority="72" w:unhideWhenUsed="0"/>
+    <w:lsdException w:name="Colorful Grid Accent 5" w:semiHidden="0" w:uiPriority="73" w:unhideWhenUsed="0"/>
+    <w:lsdException w:name="Light Shading Accent 6" w:semiHidden="0" w:uiPriority="60" w:unhideWhenUsed="0"/>
+    <w:lsdException w:name="Light List Accent 6" w:semiHidden="0" w:uiPriority="61" w:unhideWhenUsed="0"/>
+    <w:lsdException w:name="Light Grid Accent 6" w:semiHidden="0" w:uiPriority="62" w:unhideWhenUsed="0"/>
+    <w:lsdException w:name="Medium Shading 1 Accent 6" w:semiHidden="0" w:uiPriority="63" w:unhideWhenUsed="0"/>
+    <w:lsdException w:name="Medium Shading 2 Accent 6" w:semiHidden="0" w:uiPriority="64" w:unhideWhenUsed="0"/>
+    <w:lsdException w:name="Medium List 1 Accent 6" w:semiHidden="0" w:uiPriority="65" w:unhideWhenUsed="0"/>
+    <w:lsdException w:name="Medium List 2 Accent 6" w:semiHidden="0" w:uiPriority="66" w:unhideWhenUsed="0"/>
+    <w:lsdException w:name="Medium Grid 1 Accent 6" w:semiHidden="0" w:uiPriority="67" w:unhideWhenUsed="0"/>
+    <w:lsdException w:name="Medium Grid 2 Accent 6" w:semiHidden="0" w:uiPriority="68" w:unhideWhenUsed="0"/>
+    <w:lsdException w:name="Medium Grid 3 Accent 6" w:semiHidden="0" w:uiPriority="69" w:unhideWhenUsed="0"/>
+    <w:lsdException w:name="Dark List Accent 6" w:semiHidden="0" w:uiPriority="70" w:unhideWhenUsed="0"/>
+    <w:lsdException w:name="Colorful Shading Accent 6" w:semiHidden="0" w:uiPriority="71" w:unhideWhenUsed="0"/>
+    <w:lsdException w:name="Colorful List Accent 6" w:semiHidden="0" w:uiPriority="72" w:unhideWhenUsed="0"/>
+    <w:lsdException w:name="Colorful Grid Accent 6" w:semiHidden="0" w:uiPriority="73" w:unhideWhenUsed="0"/>
+    <w:lsdException w:name="Subtle Emphasis" w:semiHidden="0" w:uiPriority="19" w:unhideWhenUsed="0" w:qFormat="1"/>
+    <w:lsdException w:name="Intense Emphasis" w:semiHidden="0" w:uiPriority="21" w:unhideWhenUsed="0" w:qFormat="1"/>
+    <w:lsdException w:name="Subtle Reference" w:semiHidden="0" w:uiPriority="31" w:unhideWhenUsed="0" w:qFormat="1"/>
+    <w:lsdException w:name="Intense Reference" w:semiHidden="0" w:uiPriority="32" w:unhideWhenUsed="0" w:qFormat="1"/>
+    <w:lsdException w:name="Book Title" w:semiHidden="0" w:uiPriority="33" w:unhideWhenUsed="0" w:qFormat="1"/>
+    <w:lsdException w:name="Bibliography" w:uiPriority="37"/>
+    <w:lsdException w:name="TOC Heading" w:uiPriority="39" w:qFormat="1"/>
+  </w:latentStyles>
+  <w:style w:type="paragraph" w:default="1" w:styleId="a">
+    <w:name w:val="Normal"/>
+    <w:qFormat/>
+    <w:rsid w:val="00F23272"/>
+    <w:pPr>
+      <w:spacing w:after="200" w:line="276" w:lineRule="auto"/>
+    </w:pPr>
+    <w:rPr>
+      <w:sz w:val="22"/>
+    </w:rPr>
+  </w:style>
+  <w:style w:type="character" w:default="1" w:styleId="a0">
+    <w:name w:val="Default Paragraph Font"/>
+    <w:uiPriority w:val="1"/>
+    <w:semiHidden/>
+    <w:unhideWhenUsed/>
+  </w:style>
+  <w:style w:type="table" w:default="1" w:styleId="a1">
+    <w:name w:val="Normal Table"/>
+    <w:uiPriority w:val="99"/>
+    <w:semiHidden/>
+    <w:unhideWhenUsed/>
+    <w:qFormat/>
+    <w:tblPr>
+      <w:tblInd w:w="0" w:type="dxa"/>
+      <w:tblCellMar>
+        <w:top w:w="0" w:type="dxa"/>
+        <w:left w:w="108" w:type="dxa"/>
+        <w:bottom w:w="0" w:type="dxa"/>
+        <w:right w:w="108" w:type="dxa"/>
+      </w:tblCellMar>
+    </w:tblPr>
+  </w:style>
+  <w:style w:type="numbering" w:default="1" w:styleId="a2">
+    <w:name w:val="No List"/>
+    <w:uiPriority w:val="99"/>
+    <w:semiHidden/>
+    <w:unhideWhenUsed/>
+  </w:style>
+  <w:style w:type="character" w:styleId="a3">
+    <w:name w:val="Strong"/>
+    <w:basedOn w:val="a0"/>
+    <w:uiPriority w:val="22"/>
+    <w:qFormat/>
+    <w:rsid w:val="00020EA8"/>
+    <w:rPr>
+      <w:b/>
+      <w:bCs/>
+    </w:rPr>
+  </w:style>
+  <w:style w:type="character" w:customStyle="1" w:styleId="html-tag">
+    <w:name w:val="html-tag"/>
+    <w:basedOn w:val="a0"/>
+    <w:qFormat/>
+    <w:rsid w:val="00020EA8"/>
+  </w:style>
+  <w:style w:type="character" w:customStyle="1" w:styleId="a4">
+    <w:name w:val="Абзац списка Знак"/>
+    <w:uiPriority w:val="34"/>
+    <w:qFormat/>
+    <w:locked/>
+    <w:rsid w:val="00B26464"/>
+  </w:style>
+  <w:style w:type="character" w:customStyle="1" w:styleId="-">
+    <w:name w:val="Интернет-ссылка"/>
+    <w:uiPriority w:val="99"/>
+    <w:qFormat/>
+    <w:rsid w:val="008378F0"/>
+    <w:rPr>
+      <w:rFonts w:cs="Times New Roman"/>
+      <w:color w:val="0000FF"/>
+      <w:u w:val="single"/>
+    </w:rPr>
+  </w:style>
+  <w:style w:type="character" w:customStyle="1" w:styleId="Placeholder">
+    <w:name w:val="Placeholder"/>
+    <w:qFormat/>
+    <w:rsid w:val="002A202C"/>
+    <w:rPr>
+      <w:smallCaps/>
+      <w:color w:val="008080"/>
+      <w:u w:val="dotted"/>
+    </w:rPr>
+  </w:style>
+  <w:style w:type="character" w:customStyle="1" w:styleId="NumberingSymbols">
+    <w:name w:val="Numbering Symbols"/>
+    <w:qFormat/>
+    <w:rsid w:val="002A202C"/>
+  </w:style>
+  <w:style w:type="character" w:customStyle="1" w:styleId="Bullets">
+    <w:name w:val="Bullets"/>
+    <w:qFormat/>
+    <w:rsid w:val="002A202C"/>
+    <w:rPr>
+      <w:rFonts w:ascii="OpenSymbol" w:eastAsia="OpenSymbol" w:hAnsi="OpenSymbol" w:cs="OpenSymbol"/>
+    </w:rPr>
+  </w:style>
+  <w:style w:type="paragraph" w:customStyle="1" w:styleId="Heading">
+    <w:name w:val="Heading"/>
+    <w:basedOn w:val="a"/>
+    <w:next w:val="a5"/>
+    <w:qFormat/>
+    <w:rsid w:val="002A202C"/>
+    <w:pPr>
+      <w:keepNext/>
+      <w:spacing w:before="240" w:after="120"/>
+    </w:pPr>
+    <w:rPr>
+      <w:rFonts w:ascii="Liberation Sans" w:eastAsia="Noto Sans CJK SC Regular" w:hAnsi="Liberation Sans" w:cs="Noto Sans Devanagari"/>
+      <w:sz w:val="28"/>
+      <w:szCs w:val="28"/>
+    </w:rPr>
+  </w:style>
+  <w:style w:type="paragraph" w:styleId="a5">
+    <w:name w:val="Body Text"/>
+    <w:basedOn w:val="a"/>
+    <w:rsid w:val="002A202C"/>
+    <w:pPr>
+      <w:spacing w:after="140"/>
+    </w:pPr>
+  </w:style>
+  <w:style w:type="paragraph" w:styleId="a6">
+    <w:name w:val="List"/>
+    <w:basedOn w:val="a5"/>
+    <w:rsid w:val="002A202C"/>
+    <w:rPr>
+      <w:rFonts w:cs="Arial"/>
+    </w:rPr>
+  </w:style>
+  <w:style w:type="paragraph" w:customStyle="1" w:styleId="1">
+    <w:name w:val="Название объекта1"/>
+    <w:basedOn w:val="a"/>
+    <w:qFormat/>
+    <w:rsid w:val="002A202C"/>
+    <w:pPr>
+      <w:suppressLineNumbers/>
+      <w:spacing w:before="120" w:after="120"/>
+    </w:pPr>
+    <w:rPr>
+      <w:rFonts w:cs="Arial"/>
+      <w:i/>
+      <w:iCs/>
+      <w:sz w:val="24"/>
+      <w:szCs w:val="24"/>
+    </w:rPr>
+  </w:style>
+  <w:style w:type="paragraph" w:customStyle="1" w:styleId="Index">
+    <w:name w:val="Index"/>
+    <w:basedOn w:val="a"/>
+    <w:qFormat/>
+    <w:rsid w:val="002A202C"/>
+    <w:pPr>
+      <w:suppressLineNumbers/>
+    </w:pPr>
+    <w:rPr>
+      <w:rFonts w:cs="Noto Sans Devanagari"/>
+    </w:rPr>
+  </w:style>
+  <w:style w:type="paragraph" w:customStyle="1" w:styleId="10">
+    <w:name w:val="Заголовок1"/>
+    <w:basedOn w:val="a"/>
+    <w:next w:val="a5"/>
+    <w:qFormat/>
+    <w:rsid w:val="002A202C"/>
+    <w:pPr>
+      <w:keepNext/>
+      <w:spacing w:before="240" w:after="120"/>
+    </w:pPr>
+    <w:rPr>
+      <w:rFonts w:ascii="Liberation Sans" w:eastAsia="Microsoft YaHei" w:hAnsi="Liberation Sans" w:cs="Arial"/>
+      <w:sz w:val="28"/>
+      <w:szCs w:val="28"/>
+    </w:rPr>
+  </w:style>
+  <w:style w:type="paragraph" w:customStyle="1" w:styleId="11">
+    <w:name w:val="Указатель1"/>
+    <w:basedOn w:val="a"/>
+    <w:qFormat/>
+    <w:rsid w:val="002A202C"/>
+    <w:pPr>
+      <w:suppressLineNumbers/>
+    </w:pPr>
+    <w:rPr>
+      <w:rFonts w:cs="Arial"/>
+    </w:rPr>
+  </w:style>
+  <w:style w:type="paragraph" w:styleId="a7">
+    <w:name w:val="List Paragraph"/>
+    <w:basedOn w:val="a"/>
+    <w:uiPriority w:val="34"/>
+    <w:qFormat/>
+    <w:rsid w:val="00CC2966"/>
+    <w:pPr>
+      <w:ind w:left="720"/>
+      <w:contextualSpacing/>
+    </w:pPr>
+  </w:style>
+  <w:style w:type="paragraph" w:styleId="a8">
+    <w:name w:val="Normal (Web)"/>
+    <w:basedOn w:val="a"/>
+    <w:unhideWhenUsed/>
+    <w:qFormat/>
+    <w:rsid w:val="008378F0"/>
+    <w:pPr>
+      <w:spacing w:beforeAutospacing="1" w:after="119" w:line="240" w:lineRule="auto"/>
+    </w:pPr>
+    <w:rPr>
+      <w:rFonts w:ascii="Times New Roman" w:eastAsia="Times New Roman" w:hAnsi="Times New Roman" w:cs="Times New Roman"/>
+      <w:sz w:val="24"/>
+      <w:szCs w:val="24"/>
+      <w:lang w:eastAsia="ru-RU"/>
+    </w:rPr>
+  </w:style>
+  <w:style w:type="paragraph" w:customStyle="1" w:styleId="TableContents">
+    <w:name w:val="Table Contents"/>
+    <w:basedOn w:val="a"/>
+    <w:qFormat/>
+    <w:rsid w:val="002A202C"/>
+    <w:pPr>
+      <w:suppressLineNumbers/>
+    </w:pPr>
+  </w:style>
+  <w:style w:type="paragraph" w:customStyle="1" w:styleId="TableHeading">
+    <w:name w:val="Table Heading"/>
+    <w:basedOn w:val="TableContents"/>
+    <w:qFormat/>
+    <w:rsid w:val="002A202C"/>
+    <w:pPr>
+      <w:jc w:val="center"/>
+    </w:pPr>
+    <w:rPr>
+      <w:b/>
+      <w:bCs/>
+    </w:rPr>
+  </w:style>
+  <w:style w:type="table" w:styleId="a9">
+    <w:name w:val="Table Grid"/>
+    <w:basedOn w:val="a1"/>
+    <w:uiPriority w:val="59"/>
+    <w:rsid w:val="00020EA8"/>
+    <w:tblPr>
+      <w:tblInd w:w="0" w:type="dxa"/>
+      <w:tblBorders>
+        <w:top w:val="single" w:sz="4" w:space="0" w:color="auto"/>
+        <w:left w:val="single" w:sz="4" w:space="0" w:color="auto"/>
+        <w:bottom w:val="single" w:sz="4" w:space="0" w:color="auto"/>
+        <w:right w:val="single" w:sz="4" w:space="0" w:color="auto"/>
+        <w:insideH w:val="single" w:sz="4" w:space="0" w:color="auto"/>
+        <w:insideV w:val="single" w:sz="4" w:space="0" w:color="auto"/>
+      </w:tblBorders>
+      <w:tblCellMar>
+        <w:top w:w="0" w:type="dxa"/>
+        <w:left w:w="108" w:type="dxa"/>
+        <w:bottom w:w="0" w:type="dxa"/>
+        <w:right w:w="108" w:type="dxa"/>
+      </w:tblCellMar>
+    </w:tblPr>
+  </w:style>
+  <w:style w:type="character" w:styleId="aa">
+    <w:name w:val="Placeholder Text"/>
+    <w:basedOn w:val="a0"/>
+    <w:uiPriority w:val="99"/>
+    <w:semiHidden/>
+    <w:rsid w:val="007B327E"/>
+    <w:rPr>
+      <w:color w:val="808080"/>
+    </w:rPr>
+  </w:style>
+  <w:style w:type="paragraph" w:styleId="ab">
+    <w:name w:val="Balloon Text"/>
+    <w:basedOn w:val="a"/>
+    <w:link w:val="ac"/>
+    <w:uiPriority w:val="99"/>
+    <w:semiHidden/>
+    <w:unhideWhenUsed/>
+    <w:rsid w:val="00331037"/>
+    <w:pPr>
+      <w:spacing w:after="0" w:line="240" w:lineRule="auto"/>
+    </w:pPr>
+    <w:rPr>
+      <w:rFonts w:ascii="Tahoma" w:hAnsi="Tahoma" w:cs="Tahoma"/>
+      <w:sz w:val="16"/>
+      <w:szCs w:val="16"/>
+    </w:rPr>
+  </w:style>
+  <w:style w:type="character" w:customStyle="1" w:styleId="ac">
+    <w:name w:val="Текст выноски Знак"/>
+    <w:basedOn w:val="a0"/>
+    <w:link w:val="ab"/>
+    <w:uiPriority w:val="99"/>
+    <w:semiHidden/>
+    <w:rsid w:val="00331037"/>
+    <w:rPr>
+      <w:rFonts w:ascii="Tahoma" w:hAnsi="Tahoma" w:cs="Tahoma"/>
+      <w:sz w:val="16"/>
+      <w:szCs w:val="16"/>
+    </w:rPr>
+  </w:style>
+</w:styles>
+</file>
+
+<file path=word/glossary/document.xml><?xml version="1.0" encoding="utf-8"?>
+<w:glossaryDocument xmlns:ve="http://schemas.openxmlformats.org/markup-compatibility/2006" xmlns:o="urn:schemas-microsoft-com:office:office" xmlns:r="http://schemas.openxmlformats.org/officeDocument/2006/relationships" xmlns:m="http://schemas.openxmlformats.org/officeDocument/2006/math" xmlns:v="urn:schemas-microsoft-com:vml" xmlns:wp="http://schemas.openxmlformats.org/drawingml/2006/wordprocessingDrawing" xmlns:w10="urn:schemas-microsoft-com:office:word" xmlns:w="http://schemas.openxmlformats.org/wordprocessingml/2006/main" xmlns:wne="http://schemas.microsoft.com/office/word/2006/wordml">
+  <w:docParts>
+    <w:docPart>
+      <w:docPartPr>
+        <w:name w:val="DefaultPlaceholder_-1854013440"/>
+        <w:category>
+          <w:name w:val="Общие"/>
+          <w:gallery w:val="placeholder"/>
+        </w:category>
+        <w:types>
+          <w:type w:val="bbPlcHdr"/>
+        </w:types>
+        <w:behaviors>
+          <w:behavior w:val="content"/>
+        </w:behaviors>
+        <w:guid w:val="{0C598D47-F1F8-4D85-8999-C6E8265D3612}"/>
+      </w:docPartPr>
+      <w:docPartBody>
+        <w:p>
+          <w:r>
+            <w:rPr>
+              <w:rStyle w:val="a3"/>
+            </w:rPr>
+            <w:t>Место для ввода текста.</w:t>
+          </w:r>
+        </w:p>
+      </w:docPartBody>
+    </w:docPart>
+    <w:docPart>
+      <w:docPartPr>
+        <w:name w:val="DefaultPlaceholder_22675703"/>
+        <w:category>
+          <w:name w:val="Общие"/>
+          <w:gallery w:val="placeholder"/>
+        </w:category>
+        <w:types>
+          <w:type w:val="bbPlcHdr"/>
+        </w:types>
+        <w:behaviors>
+          <w:behavior w:val="content"/>
+        </w:behaviors>
+        <w:guid w:val="{0A53203A-77BA-4EEF-9863-C7711B0E8CD7}"/>
+      </w:docPartPr>
+      <w:docPartBody>
+        <w:p>
+          <w:r>
+            <w:rPr>
+              <w:rStyle w:val="a3"/>
+            </w:rPr>
+            <w:t>Место для ввода текста.</w:t>
+          </w:r>
+        </w:p>
+      </w:docPartBody>
+    </w:docPart>
+  </w:docParts>
+</w:glossaryDocument>
+</file>
+
+<file path=word/glossary/fontTable.xml><?xml version="1.0" encoding="utf-8"?>
+<w:fonts xmlns:r="http://schemas.openxmlformats.org/officeDocument/2006/relationships" xmlns:w="http://schemas.openxmlformats.org/wordprocessingml/2006/main">
+  <w:font w:name="Times New Roman">
+    <w:panose1 w:val="02020603050405020304"/>
+    <w:charset w:val="00"/>
+    <w:family w:val="roman"/>
+    <w:pitch w:val="variable"/>
+    <w:sig w:usb0="E0002EFF" w:usb1="C0007843" w:usb2="00000009" w:usb3="00000000" w:csb0="000001FF" w:csb1="00000000"/>
+  </w:font>
+  <w:font w:name="Courier New">
+    <w:panose1 w:val="02070309020205020404"/>
+    <w:charset w:val="00"/>
+    <w:family w:val="modern"/>
+    <w:notTrueType/>
+    <w:pitch w:val="fixed"/>
+    <w:sig w:usb0="00000003" w:usb1="00000000" w:usb2="00000000" w:usb3="00000000" w:csb0="00000001" w:csb1="00000000"/>
+  </w:font>
+  <w:font w:name="Wingdings">
+    <w:panose1 w:val="00000000000000000000"/>
+    <w:charset w:val="02"/>
+    <w:family w:val="auto"/>
+    <w:pitch w:val="variable"/>
+    <w:sig w:usb0="00000000" w:usb1="10000000" w:usb2="00000000" w:usb3="00000000" w:csb0="80000000" w:csb1="00000000"/>
+  </w:font>
+  <w:font w:name="Symbol">
+    <w:panose1 w:val="05050102010706020507"/>
+    <w:charset w:val="02"/>
+    <w:family w:val="roman"/>
+    <w:pitch w:val="variable"/>
+    <w:sig w:usb0="00000000" w:usb1="10000000" w:usb2="00000000" w:usb3="00000000" w:csb0="80000000" w:csb1="00000000"/>
+  </w:font>
+  <w:font w:name="OpenSymbol">
+    <w:altName w:val="Times New Roman"/>
+    <w:charset w:val="01"/>
+    <w:family w:val="auto"/>
+    <w:pitch w:val="default"/>
+    <w:sig w:usb0="00000000" w:usb1="00000000" w:usb2="00000000" w:usb3="00000000" w:csb0="00000000" w:csb1="00000000"/>
+  </w:font>
+  <w:font w:name="Calibri">
+    <w:panose1 w:val="020F0502020204030204"/>
+    <w:charset w:val="00"/>
+    <w:family w:val="swiss"/>
+    <w:pitch w:val="variable"/>
+    <w:sig w:usb0="A00002EF" w:usb1="4000207B" w:usb2="00000000" w:usb3="00000000" w:csb0="0000009F" w:csb1="00000000"/>
+  </w:font>
+  <w:font w:name="Liberation Sans">
+    <w:panose1 w:val="020B0604020202020204"/>
+    <w:charset w:val="00"/>
+    <w:family w:val="swiss"/>
+    <w:pitch w:val="variable"/>
+    <w:sig w:usb0="E0000AFF" w:usb1="500078FF" w:usb2="00000021" w:usb3="00000000" w:csb0="000001BF" w:csb1="00000000"/>
+  </w:font>
+  <w:font w:name="Noto Sans CJK SC Regular">
+    <w:panose1 w:val="00000000000000000000"/>
+    <w:charset w:val="00"/>
+    <w:family w:val="roman"/>
+    <w:notTrueType/>
+    <w:pitch w:val="default"/>
+    <w:sig w:usb0="00000000" w:usb1="00000000" w:usb2="00000000" w:usb3="00000000" w:csb0="00000000" w:csb1="00000000"/>
+  </w:font>
+  <w:font w:name="Noto Sans Devanagari">
+    <w:panose1 w:val="020B0502040504020204"/>
+    <w:charset w:val="00"/>
+    <w:family w:val="swiss"/>
+    <w:pitch w:val="variable"/>
+    <w:sig w:usb0="80008023" w:usb1="00002046" w:usb2="00000000" w:usb3="00000000" w:csb0="00000001" w:csb1="00000000"/>
+  </w:font>
+  <w:font w:name="Arial">
+    <w:altName w:val="Arial Unicode MS"/>
+    <w:panose1 w:val="020B0604020202020204"/>
+    <w:charset w:val="00"/>
+    <w:family w:val="swiss"/>
+    <w:notTrueType/>
+    <w:pitch w:val="variable"/>
+    <w:sig w:usb0="00000003" w:usb1="00000000" w:usb2="00000000" w:usb3="00000000" w:csb0="00000001" w:csb1="00000000"/>
+  </w:font>
+  <w:font w:name="Microsoft YaHei">
+    <w:charset w:val="86"/>
+    <w:family w:val="swiss"/>
+    <w:pitch w:val="variable"/>
+    <w:sig w:usb0="80000287" w:usb1="280F3C52" w:usb2="00000016" w:usb3="00000000" w:csb0="0004001F" w:csb1="00000000"/>
+  </w:font>
+  <w:font w:name="Tahoma">
+    <w:panose1 w:val="020B0604030504040204"/>
+    <w:charset w:val="00"/>
+    <w:family w:val="swiss"/>
+    <w:pitch w:val="variable"/>
+    <w:sig w:usb0="800022EF" w:usb1="C000205A" w:usb2="00000008" w:usb3="00000000" w:csb0="00000057" w:csb1="00000000"/>
+  </w:font>
+  <w:font w:name="Cambria">
+    <w:panose1 w:val="02040503050406030204"/>
+    <w:charset w:val="00"/>
+    <w:family w:val="roman"/>
+    <w:pitch w:val="variable"/>
+    <w:sig w:usb0="A00002EF" w:usb1="4000004B" w:usb2="00000000" w:usb3="00000000" w:csb0="0000009F" w:csb1="00000000"/>
+  </w:font>
+</w:fonts>
+</file>
+
+<file path=word/glossary/settings.xml><?xml version="1.0" encoding="utf-8"?>
+<w:settings xmlns:o="urn:schemas-microsoft-com:office:office" xmlns:r="http://schemas.openxmlformats.org/officeDocument/2006/relationships" xmlns:m="http://schemas.openxmlformats.org/officeDocument/2006/math" xmlns:v="urn:schemas-microsoft-com:vml" xmlns:w10="urn:schemas-microsoft-com:office:word" xmlns:w="http://schemas.openxmlformats.org/wordprocessingml/2006/main" xmlns:sl="http://schemas.openxmlformats.org/schemaLibrary/2006/main">
+  <w:view w:val="normal"/>
+  <w:defaultTabStop w:val="708"/>
+  <w:characterSpacingControl w:val="doNotCompress"/>
+  <w:compat>
+    <w:useFELayout/>
+  </w:compat>
+  <w:rsids>
+    <w:rsidRoot w:val="00DD3818"/>
+    <w:rsid w:val="00006758"/>
+    <w:rsid w:val="00012D39"/>
+    <w:rsid w:val="001E37D5"/>
+    <w:rsid w:val="003E3152"/>
+    <w:rsid w:val="00406319"/>
+    <w:rsid w:val="00451570"/>
+    <w:rsid w:val="00487B2E"/>
+    <w:rsid w:val="004B0F30"/>
+    <w:rsid w:val="00B664DF"/>
+    <w:rsid w:val="00C02233"/>
+    <w:rsid w:val="00C15E15"/>
+    <w:rsid w:val="00D17A2D"/>
+    <w:rsid w:val="00D616A1"/>
+    <w:rsid w:val="00DD3818"/>
+    <w:rsid w:val="00EF680F"/>
+    <w:rsid w:val="00F877FE"/>
+  </w:rsids>
+  <m:mathPr>
+    <m:mathFont m:val="Cambria Math"/>
+    <m:brkBin m:val="before"/>
+    <m:brkBinSub m:val="--"/>
+    <m:smallFrac m:val="off"/>
+    <m:dispDef/>
+    <m:lMargin m:val="0"/>
+    <m:rMargin m:val="0"/>
+    <m:defJc m:val="centerGroup"/>
+    <m:wrapIndent m:val="1440"/>
+    <m:intLim m:val="subSup"/>
+    <m:naryLim m:val="undOvr"/>
+  </m:mathPr>
+  <w:themeFontLang w:val="en-US"/>
+  <w:clrSchemeMapping w:bg1="light1" w:t1="dark1" w:bg2="light2" w:t2="dark2" w:accent1="accent1" w:accent2="accent2" w:accent3="accent3" w:accent4="accent4" w:accent5="accent5" w:accent6="accent6" w:hyperlink="hyperlink" w:followedHyperlink="followedHyperlink"/>
+  <w:decimalSymbol w:val=","/>
+  <w:listSeparator w:val=","/>
+</w:settings>
+</file>
+
+<file path=word/glossary/styles.xml><?xml version="1.0" encoding="utf-8"?>
+<w:styles xmlns:r="http://schemas.openxmlformats.org/officeDocument/2006/relationships" xmlns:w="http://schemas.openxmlformats.org/wordprocessingml/2006/main">
+  <w:docDefaults>
+    <w:rPrDefault>
+      <w:rPr>
+        <w:rFonts w:asciiTheme="minorHAnsi" w:eastAsiaTheme="minorEastAsia" w:hAnsiTheme="minorHAnsi" w:cstheme="minorBidi"/>
+        <w:sz w:val="22"/>
+        <w:szCs w:val="22"/>
+        <w:lang w:val="ru-RU" w:eastAsia="ru-RU" w:bidi="ar-SA"/>
+      </w:rPr>
+    </w:rPrDefault>
+    <w:pPrDefault>
+      <w:pPr>
+        <w:spacing w:after="160" w:line="259" w:lineRule="auto"/>
+      </w:pPr>
+    </w:pPrDefault>
+  </w:docDefaults>
+  <w:latentStyles w:defLockedState="0" w:defUIPriority="99" w:defSemiHidden="1" w:defUnhideWhenUsed="1" w:defQFormat="0" w:count="267">
+    <w:lsdException w:name="Normal" w:semiHidden="0" w:uiPriority="0" w:unhideWhenUsed="0" w:qFormat="1"/>
+    <w:lsdException w:name="heading 1" w:semiHidden="0" w:uiPriority="9" w:unhideWhenUsed="0" w:qFormat="1"/>
+    <w:lsdException w:name="heading 2" w:uiPriority="9" w:qFormat="1"/>
+    <w:lsdException w:name="heading 3" w:uiPriority="9" w:qFormat="1"/>
+    <w:lsdException w:name="heading 4" w:uiPriority="9" w:qFormat="1"/>
+    <w:lsdException w:name="heading 5" w:uiPriority="9" w:qFormat="1"/>
+    <w:lsdException w:name="heading 6" w:uiPriority="9" w:qFormat="1"/>
+    <w:lsdException w:name="heading 7" w:uiPriority="9" w:qFormat="1"/>
+    <w:lsdException w:name="heading 8" w:uiPriority="9" w:qFormat="1"/>
+    <w:lsdException w:name="heading 9" w:uiPriority="9" w:qFormat="1"/>
+    <w:lsdException w:name="toc 1" w:uiPriority="39"/>
+    <w:lsdException w:name="toc 2" w:uiPriority="39"/>
+    <w:lsdException w:name="toc 3" w:uiPriority="39"/>
+    <w:lsdException w:name="toc 4" w:uiPriority="39"/>
+    <w:lsdException w:name="toc 5" w:uiPriority="39"/>
+    <w:lsdException w:name="toc 6" w:uiPriority="39"/>
+    <w:lsdException w:name="toc 7" w:uiPriority="39"/>
+    <w:lsdException w:name="toc 8" w:uiPriority="39"/>
+    <w:lsdException w:name="toc 9" w:uiPriority="39"/>
+    <w:lsdException w:name="caption" w:uiPriority="35" w:qFormat="1"/>
+    <w:lsdException w:name="Title" w:semiHidden="0" w:uiPriority="10" w:unhideWhenUsed="0" w:qFormat="1"/>
+    <w:lsdException w:name="Default Paragraph Font" w:uiPriority="1"/>
+    <w:lsdException w:name="Subtitle" w:semiHidden="0" w:uiPriority="11" w:unhideWhenUsed="0" w:qFormat="1"/>
+    <w:lsdException w:name="Strong" w:semiHidden="0" w:uiPriority="22" w:unhideWhenUsed="0" w:qFormat="1"/>
+    <w:lsdException w:name="Emphasis" w:semiHidden="0" w:uiPriority="20" w:unhideWhenUsed="0" w:qFormat="1"/>
+    <w:lsdException w:name="Table Grid" w:semiHidden="0" w:uiPriority="39" w:unhideWhenUsed="0"/>
+    <w:lsdException w:name="Placeholder Text" w:unhideWhenUsed="0"/>
+    <w:lsdException w:name="No Spacing" w:semiHidden="0" w:uiPriority="1" w:unhideWhenUsed="0" w:qFormat="1"/>
+    <w:lsdException w:name="Light Shading" w:semiHidden="0" w:uiPriority="60" w:unhideWhenUsed="0"/>
+    <w:lsdException w:name="Light List" w:semiHidden="0" w:uiPriority="61" w:unhideWhenUsed="0"/>
+    <w:lsdException w:name="Light Grid" w:semiHidden="0" w:uiPriority="62" w:unhideWhenUsed="0"/>
+    <w:lsdException w:name="Medium Shading 1" w:semiHidden="0" w:uiPriority="63" w:unhideWhenUsed="0"/>
+    <w:lsdException w:name="Medium Shading 2" w:semiHidden="0" w:uiPriority="64" w:unhideWhenUsed="0"/>
+    <w:lsdException w:name="Medium List 1" w:semiHidden="0" w:uiPriority="65" w:unhideWhenUsed="0"/>
+    <w:lsdException w:name="Medium List 2" w:semiHidden="0" w:uiPriority="66" w:unhideWhenUsed="0"/>
+    <w:lsdException w:name="Medium Grid 1" w:semiHidden="0" w:uiPriority="67" w:unhideWhenUsed="0"/>
+    <w:lsdException w:name="Medium Grid 2" w:semiHidden="0" w:uiPriority="68" w:unhideWhenUsed="0"/>
+    <w:lsdException w:name="Medium Grid 3" w:semiHidden="0" w:uiPriority="69" w:unhideWhenUsed="0"/>
+    <w:lsdException w:name="Dark List" w:semiHidden="0" w:uiPriority="70" w:unhideWhenUsed="0"/>
+    <w:lsdException w:name="Colorful Shading" w:semiHidden="0" w:uiPriority="71" w:unhideWhenUsed="0"/>
+    <w:lsdException w:name="Colorful List" w:semiHidden="0" w:uiPriority="72" w:unhideWhenUsed="0"/>
+    <w:lsdException w:name="Colorful Grid" w:semiHidden="0" w:uiPriority="73" w:unhideWhenUsed="0"/>
+    <w:lsdException w:name="Light Shading Accent 1" w:semiHidden="0" w:uiPriority="60" w:unhideWhenUsed="0"/>
+    <w:lsdException w:name="Light List Accent 1" w:semiHidden="0" w:uiPriority="61" w:unhideWhenUsed="0"/>
+    <w:lsdException w:name="Light Grid Accent 1" w:semiHidden="0" w:uiPriority="62" w:unhideWhenUsed="0"/>
+    <w:lsdException w:name="Medium Shading 1 Accent 1" w:semiHidden="0" w:uiPriority="63" w:unhideWhenUsed="0"/>
+    <w:lsdException w:name="Medium Shading 2 Accent 1" w:semiHidden="0" w:uiPriority="64" w:unhideWhenUsed="0"/>
+    <w:lsdException w:name="Medium List 1 Accent 1" w:semiHidden="0" w:uiPriority="65" w:unhideWhenUsed="0"/>
+    <w:lsdException w:name="Revision" w:unhideWhenUsed="0"/>
+    <w:lsdException w:name="List Paragraph" w:semiHidden="0" w:uiPriority="34" w:unhideWhenUsed="0" w:qFormat="1"/>
+    <w:lsdException w:name="Quote" w:semiHidden="0" w:uiPriority="29" w:unhideWhenUsed="0" w:qFormat="1"/>
+    <w:lsdException w:name="Intense Quote" w:semiHidden="0" w:uiPriority="30" w:unhideWhenUsed="0" w:qFormat="1"/>
+    <w:lsdException w:name="Medium List 2 Accent 1" w:semiHidden="0" w:uiPriority="66" w:unhideWhenUsed="0"/>
+    <w:lsdException w:name="Medium Grid 1 Accent 1" w:semiHidden="0" w:uiPriority="67" w:unhideWhenUsed="0"/>
+    <w:lsdException w:name="Medium Grid 2 Accent 1" w:semiHidden="0" w:uiPriority="68" w:unhideWhenUsed="0"/>
+    <w:lsdException w:name="Medium Grid 3 Accent 1" w:semiHidden="0" w:uiPriority="69" w:unhideWhenUsed="0"/>
+    <w:lsdException w:name="Dark List Accent 1" w:semiHidden="0" w:uiPriority="70" w:unhideWhenUsed="0"/>
+    <w:lsdException w:name="Colorful Shading Accent 1" w:semiHidden="0" w:uiPriority="71" w:unhideWhenUsed="0"/>
+    <w:lsdException w:name="Colorful List Accent 1" w:semiHidden="0" w:uiPriority="72" w:unhideWhenUsed="0"/>
+    <w:lsdException w:name="Colorful Grid Accent 1" w:semiHidden="0" w:uiPriority="73" w:unhideWhenUsed="0"/>
+    <w:lsdException w:name="Light Shading Accent 2" w:semiHidden="0" w:uiPriority="60" w:unhideWhenUsed="0"/>
+    <w:lsdException w:name="Light List Accent 2" w:semiHidden="0" w:uiPriority="61" w:unhideWhenUsed="0"/>
+    <w:lsdException w:name="Light Grid Accent 2" w:semiHidden="0" w:uiPriority="62" w:unhideWhenUsed="0"/>
+    <w:lsdException w:name="Medium Shading 1 Accent 2" w:semiHidden="0" w:uiPriority="63" w:unhideWhenUsed="0"/>
+    <w:lsdException w:name="Medium Shading 2 Accent 2" w:semiHidden="0" w:uiPriority="64" w:unhideWhenUsed="0"/>
+    <w:lsdException w:name="Medium List 1 Accent 2" w:semiHidden="0" w:uiPriority="65" w:unhideWhenUsed="0"/>
+    <w:lsdException w:name="Medium List 2 Accent 2" w:semiHidden="0" w:uiPriority="66" w:unhideWhenUsed="0"/>
+    <w:lsdException w:name="Medium Grid 1 Accent 2" w:semiHidden="0" w:uiPriority="67" w:unhideWhenUsed="0"/>
+    <w:lsdException w:name="Medium Grid 2 Accent 2" w:semiHidden="0" w:uiPriority="68" w:unhideWhenUsed="0"/>
+    <w:lsdException w:name="Medium Grid 3 Accent 2" w:semiHidden="0" w:uiPriority="69" w:unhideWhenUsed="0"/>
+    <w:lsdException w:name="Dark List Accent 2" w:semiHidden="0" w:uiPriority="70" w:unhideWhenUsed="0"/>
+    <w:lsdException w:name="Colorful Shading Accent 2" w:semiHidden="0" w:uiPriority="71" w:unhideWhenUsed="0"/>
+    <w:lsdException w:name="Colorful List Accent 2" w:semiHidden="0" w:uiPriority="72" w:unhideWhenUsed="0"/>
+    <w:lsdException w:name="Colorful Grid Accent 2" w:semiHidden="0" w:uiPriority="73" w:unhideWhenUsed="0"/>
+    <w:lsdException w:name="Light Shading Accent 3" w:semiHidden="0" w:uiPriority="60" w:unhideWhenUsed="0"/>
+    <w:lsdException w:name="Light List Accent 3" w:semiHidden="0" w:uiPriority="61" w:unhideWhenUsed="0"/>
+    <w:lsdException w:name="Light Grid Accent 3" w:semiHidden="0" w:uiPriority="62" w:unhideWhenUsed="0"/>
+    <w:lsdException w:name="Medium Shading 1 Accent 3" w:semiHidden="0" w:uiPriority="63" w:unhideWhenUsed="0"/>
+    <w:lsdException w:name="Medium Shading 2 Accent 3" w:semiHidden="0" w:uiPriority="64" w:unhideWhenUsed="0"/>
+    <w:lsdException w:name="Medium List 1 Accent 3" w:semiHidden="0" w:uiPriority="65" w:unhideWhenUsed="0"/>
+    <w:lsdException w:name="Medium List 2 Accent 3" w:semiHidden="0" w:uiPriority="66" w:unhideWhenUsed="0"/>
+    <w:lsdException w:name="Medium Grid 1 Accent 3" w:semiHidden="0" w:uiPriority="67" w:unhideWhenUsed="0"/>
+    <w:lsdException w:name="Medium Grid 2 Accent 3" w:semiHidden="0" w:uiPriority="68" w:unhideWhenUsed="0"/>
+    <w:lsdException w:name="Medium Grid 3 Accent 3" w:semiHidden="0" w:uiPriority="69" w:unhideWhenUsed="0"/>
+    <w:lsdException w:name="Dark List Accent 3" w:semiHidden="0" w:uiPriority="70" w:unhideWhenUsed="0"/>
+    <w:lsdException w:name="Colorful Shading Accent 3" w:semiHidden="0" w:uiPriority="71" w:unhideWhenUsed="0"/>
+    <w:lsdException w:name="Colorful List Accent 3" w:semiHidden="0" w:uiPriority="72" w:unhideWhenUsed="0"/>
+    <w:lsdException w:name="Colorful Grid Accent 3" w:semiHidden="0" w:uiPriority="73" w:unhideWhenUsed="0"/>
+    <w:lsdException w:name="Light Shading Accent 4" w:semiHidden="0" w:uiPriority="60" w:unhideWhenUsed="0"/>
+    <w:lsdException w:name="Light List Accent 4" w:semiHidden="0" w:uiPriority="61" w:unhideWhenUsed="0"/>
+    <w:lsdException w:name="Light Grid Accent 4" w:semiHidden="0" w:uiPriority="62" w:unhideWhenUsed="0"/>
+    <w:lsdException w:name="Medium Shading 1 Accent 4" w:semiHidden="0" w:uiPriority="63" w:unhideWhenUsed="0"/>
+    <w:lsdException w:name="Medium Shading 2 Accent 4" w:semiHidden="0" w:uiPriority="64" w:unhideWhenUsed="0"/>
+    <w:lsdException w:name="Medium List 1 Accent 4" w:semiHidden="0" w:uiPriority="65" w:unhideWhenUsed="0"/>
+    <w:lsdException w:name="Medium List 2 Accent 4" w:semiHidden="0" w:uiPriority="66" w:unhideWhenUsed="0"/>
+    <w:lsdException w:name="Medium Grid 1 Accent 4" w:semiHidden="0" w:uiPriority="67" w:unhideWhenUsed="0"/>
+    <w:lsdException w:name="Medium Grid 2 Accent 4" w:semiHidden="0" w:uiPriority="68" w:unhideWhenUsed="0"/>
+    <w:lsdException w:name="Medium Grid 3 Accent 4" w:semiHidden="0" w:uiPriority="69" w:unhideWhenUsed="0"/>
+    <w:lsdException w:name="Dark List Accent 4" w:semiHidden="0" w:uiPriority="70" w:unhideWhenUsed="0"/>
+    <w:lsdException w:name="Colorful Shading Accent 4" w:semiHidden="0" w:uiPriority="71" w:unhideWhenUsed="0"/>
+    <w:lsdException w:name="Colorful List Accent 4" w:semiHidden="0" w:uiPriority="72" w:unhideWhenUsed="0"/>
+    <w:lsdException w:name="Colorful Grid Accent 4" w:semiHidden="0" w:uiPriority="73" w:unhideWhenUsed="0"/>
+    <w:lsdException w:name="Light Shading Accent 5" w:semiHidden="0" w:uiPriority="60" w:unhideWhenUsed="0"/>
+    <w:lsdException w:name="Light List Accent 5" w:semiHidden="0" w:uiPriority="61" w:unhideWhenUsed="0"/>
+    <w:lsdException w:name="Light Grid Accent 5" w:semiHidden="0" w:uiPriority="62" w:unhideWhenUsed="0"/>
+    <w:lsdException w:name="Medium Shading 1 Accent 5" w:semiHidden="0" w:uiPriority="63" w:unhideWhenUsed="0"/>
+    <w:lsdException w:name="Medium Shading 2 Accent 5" w:semiHidden="0" w:uiPriority="64" w:unhideWhenUsed="0"/>
+    <w:lsdException w:name="Medium List 1 Accent 5" w:semiHidden="0" w:uiPriority="65" w:unhideWhenUsed="0"/>
+    <w:lsdException w:name="Medium List 2 Accent 5" w:semiHidden="0" w:uiPriority="66" w:unhideWhenUsed="0"/>
+    <w:lsdException w:name="Medium Grid 1 Accent 5" w:semiHidden="0" w:uiPriority="67" w:unhideWhenUsed="0"/>
+    <w:lsdException w:name="Medium Grid 2 Accent 5" w:semiHidden="0" w:uiPriority="68" w:unhideWhenUsed="0"/>
+    <w:lsdException w:name="Medium Grid 3 Accent 5" w:semiHidden="0" w:uiPriority="69" w:unhideWhenUsed="0"/>
+    <w:lsdException w:name="Dark List Accent 5" w:semiHidden="0" w:uiPriority="70" w:unhideWhenUsed="0"/>
+    <w:lsdException w:name="Colorful Shading Accent 5" w:semiHidden="0" w:uiPriority="71" w:unhideWhenUsed="0"/>
+    <w:lsdException w:name="Colorful List Accent 5" w:semiHidden="0" w:uiPriority="72" w:unhideWhenUsed="0"/>
+    <w:lsdException w:name="Colorful Grid Accent 5" w:semiHidden="0" w:uiPriority="73" w:unhideWhenUsed="0"/>
+    <w:lsdException w:name="Light Shading Accent 6" w:semiHidden="0" w:uiPriority="60" w:unhideWhenUsed="0"/>
+    <w:lsdException w:name="Light List Accent 6" w:semiHidden="0" w:uiPriority="61" w:unhideWhenUsed="0"/>
+    <w:lsdException w:name="Light Grid Accent 6" w:semiHidden="0" w:uiPriority="62" w:unhideWhenUsed="0"/>
+    <w:lsdException w:name="Medium Shading 1 Accent 6" w:semiHidden="0" w:uiPriority="63" w:unhideWhenUsed="0"/>
+    <w:lsdException w:name="Medium Shading 2 Accent 6" w:semiHidden="0" w:uiPriority="64" w:unhideWhenUsed="0"/>
+    <w:lsdException w:name="Medium List 1 Accent 6" w:semiHidden="0" w:uiPriority="65" w:unhideWhenUsed="0"/>
+    <w:lsdException w:name="Medium List 2 Accent 6" w:semiHidden="0" w:uiPriority="66" w:unhideWhenUsed="0"/>
+    <w:lsdException w:name="Medium Grid 1 Accent 6" w:semiHidden="0" w:uiPriority="67" w:unhideWhenUsed="0"/>
+    <w:lsdException w:name="Medium Grid 2 Accent 6" w:semiHidden="0" w:uiPriority="68" w:unhideWhenUsed="0"/>
+    <w:lsdException w:name="Medium Grid 3 Accent 6" w:semiHidden="0" w:uiPriority="69" w:unhideWhenUsed="0"/>
+    <w:lsdException w:name="Dark List Accent 6" w:semiHidden="0" w:uiPriority="70" w:unhideWhenUsed="0"/>
+    <w:lsdException w:name="Colorful Shading Accent 6" w:semiHidden="0" w:uiPriority="71" w:unhideWhenUsed="0"/>
+    <w:lsdException w:name="Colorful List Accent 6" w:semiHidden="0" w:uiPriority="72" w:unhideWhenUsed="0"/>
+    <w:lsdException w:name="Colorful Grid Accent 6" w:semiHidden="0" w:uiPriority="73" w:unhideWhenUsed="0"/>
+    <w:lsdException w:name="Subtle Emphasis" w:semiHidden="0" w:uiPriority="19" w:unhideWhenUsed="0" w:qFormat="1"/>
+    <w:lsdException w:name="Intense Emphasis" w:semiHidden="0" w:uiPriority="21" w:unhideWhenUsed="0" w:qFormat="1"/>
+    <w:lsdException w:name="Subtle Reference" w:semiHidden="0" w:uiPriority="31" w:unhideWhenUsed="0" w:qFormat="1"/>
+    <w:lsdException w:name="Intense Reference" w:semiHidden="0" w:uiPriority="32" w:unhideWhenUsed="0" w:qFormat="1"/>
+    <w:lsdException w:name="Book Title" w:semiHidden="0" w:uiPriority="33" w:unhideWhenUsed="0" w:qFormat="1"/>
+    <w:lsdException w:name="Bibliography" w:uiPriority="37"/>
+    <w:lsdException w:name="TOC Heading" w:uiPriority="39" w:qFormat="1"/>
+  </w:latentStyles>
+  <w:style w:type="paragraph" w:default="1" w:styleId="a">
+    <w:name w:val="Normal"/>
+    <w:qFormat/>
+    <w:rsid w:val="00451570"/>
+  </w:style>
+  <w:style w:type="character" w:default="1" w:styleId="a0">
+    <w:name w:val="Default Paragraph Font"/>
+    <w:uiPriority w:val="1"/>
+    <w:semiHidden/>
+    <w:unhideWhenUsed/>
+  </w:style>
+  <w:style w:type="table" w:default="1" w:styleId="a1">
+    <w:name w:val="Normal Table"/>
+    <w:uiPriority w:val="99"/>
+    <w:semiHidden/>
+    <w:unhideWhenUsed/>
+    <w:qFormat/>
+    <w:tblPr>
+      <w:tblInd w:w="0" w:type="dxa"/>
+      <w:tblCellMar>
+        <w:top w:w="0" w:type="dxa"/>
+        <w:left w:w="108" w:type="dxa"/>
+        <w:bottom w:w="0" w:type="dxa"/>
+        <w:right w:w="108" w:type="dxa"/>
+      </w:tblCellMar>
+    </w:tblPr>
+  </w:style>
+  <w:style w:type="numbering" w:default="1" w:styleId="a2">
+    <w:name w:val="No List"/>
+    <w:uiPriority w:val="99"/>
+    <w:semiHidden/>
+    <w:unhideWhenUsed/>
+  </w:style>
+  <w:style w:type="character" w:styleId="a3">
+    <w:name w:val="Placeholder Text"/>
+    <w:basedOn w:val="a0"/>
+    <w:uiPriority w:val="99"/>
+    <w:semiHidden/>
+    <w:rsid w:val="00F877FE"/>
+    <w:rPr>
+      <w:color w:val="808080"/>
+    </w:rPr>
+  </w:style>
+  <w:style w:type="paragraph" w:customStyle="1" w:styleId="65ABCB06A9584C9891FB141F4003DA2D">
+    <w:name w:val="65ABCB06A9584C9891FB141F4003DA2D"/>
+    <w:rsid w:val="00EF680F"/>
+  </w:style>
+  <w:style w:type="paragraph" w:customStyle="1" w:styleId="A7EB761035664F1487B1A7A65179EED8">
+    <w:name w:val="A7EB761035664F1487B1A7A65179EED8"/>
+    <w:rsid w:val="00EF680F"/>
+  </w:style>
+  <w:style w:type="paragraph" w:customStyle="1" w:styleId="6715775020184E0DAFA71B169F6EF158">
+    <w:name w:val="6715775020184E0DAFA71B169F6EF158"/>
+    <w:rsid w:val="00EF680F"/>
+  </w:style>
+  <w:style w:type="paragraph" w:customStyle="1" w:styleId="688672E59F114B94A51197EDF39C77B1">
+    <w:name w:val="688672E59F114B94A51197EDF39C77B1"/>
+    <w:rsid w:val="00EF680F"/>
+  </w:style>
+  <w:style w:type="paragraph" w:customStyle="1" w:styleId="44F25B3AFF8B4AF6AA4F5FDB823669E3">
+    <w:name w:val="44F25B3AFF8B4AF6AA4F5FDB823669E3"/>
+    <w:rsid w:val="00EF680F"/>
+  </w:style>
+  <w:style w:type="paragraph" w:customStyle="1" w:styleId="1F3B9AA5EAAB4DF9AC245F13BDC20D91">
+    <w:name w:val="1F3B9AA5EAAB4DF9AC245F13BDC20D91"/>
+    <w:rsid w:val="00EF680F"/>
+  </w:style>
+  <w:style w:type="paragraph" w:customStyle="1" w:styleId="D6228F796E864AF4B33B14D37C47A95B">
+    <w:name w:val="D6228F796E864AF4B33B14D37C47A95B"/>
+    <w:rsid w:val="00EF680F"/>
+    <w:pPr>
+      <w:spacing w:after="200" w:line="276" w:lineRule="auto"/>
+    </w:pPr>
+    <w:rPr>
+      <w:rFonts w:eastAsiaTheme="minorHAnsi"/>
+      <w:lang w:eastAsia="en-US"/>
+    </w:rPr>
+  </w:style>
+  <w:style w:type="paragraph" w:customStyle="1" w:styleId="F2BF92BBC6404F36A5E8E09392D5C696">
+    <w:name w:val="F2BF92BBC6404F36A5E8E09392D5C696"/>
+    <w:rsid w:val="00006758"/>
+  </w:style>
+  <w:style w:type="paragraph" w:customStyle="1" w:styleId="57F398460B154FC6A32D420409ADBC59">
+    <w:name w:val="57F398460B154FC6A32D420409ADBC59"/>
+    <w:rsid w:val="003E3152"/>
+  </w:style>
+  <w:style w:type="paragraph" w:customStyle="1" w:styleId="41FEBE7C064C454394E022A5E51F95B9">
+    <w:name w:val="41FEBE7C064C454394E022A5E51F95B9"/>
+    <w:rsid w:val="003E3152"/>
+  </w:style>
+  <w:style w:type="paragraph" w:customStyle="1" w:styleId="0ECA3DA8B1DA4F33B5319976E3E28B2B">
+    <w:name w:val="0ECA3DA8B1DA4F33B5319976E3E28B2B"/>
+    <w:rsid w:val="003E3152"/>
+  </w:style>
+  <w:style w:type="paragraph" w:customStyle="1" w:styleId="274C83025FCA46DC8DB37F8F2349A4B5">
+    <w:name w:val="274C83025FCA46DC8DB37F8F2349A4B5"/>
+    <w:rsid w:val="00F877FE"/>
+    <w:pPr>
+      <w:spacing w:after="200" w:line="276" w:lineRule="auto"/>
+    </w:pPr>
+    <w:rPr>
+      <w:lang w:val="en-US" w:eastAsia="en-US"/>
+    </w:rPr>
+  </w:style>
+  <w:style w:type="paragraph" w:customStyle="1" w:styleId="80770B4A4B54494D9F801AA328F40E80">
+    <w:name w:val="80770B4A4B54494D9F801AA328F40E80"/>
+    <w:rsid w:val="00F877FE"/>
+    <w:pPr>
+      <w:spacing w:after="200" w:line="276" w:lineRule="auto"/>
+    </w:pPr>
+    <w:rPr>
+      <w:lang w:val="en-US" w:eastAsia="en-US"/>
+    </w:rPr>
+  </w:style>
+</w:styles>
+</file>
+
+<file path=word/glossary/webSettings.xml><?xml version="1.0" encoding="utf-8"?>
+<w:webSettings xmlns:r="http://schemas.openxmlformats.org/officeDocument/2006/relationships" xmlns:w="http://schemas.openxmlformats.org/wordprocessingml/2006/main">
+  <w:optimizeForBrowser/>
+  <w:allowPNG/>
+</w:webSettings>
+</file>
+
+<file path=word/theme/theme1.xml><?xml version="1.0" encoding="utf-8"?>
+<a:theme xmlns:a="http://schemas.openxmlformats.org/drawingml/2006/main" name="Тема Office">
+  <a:themeElements>
+    <a:clrScheme name="Стандартная">
+      <a:dk1>
+        <a:sysClr val="windowText" lastClr="000000"/>
+      </a:dk1>
+      <a:lt1>
+        <a:sysClr val="window" lastClr="FFFFFF"/>
+      </a:lt1>
+      <a:dk2>
+        <a:srgbClr val="1F497D"/>
+      </a:dk2>
+      <a:lt2>
+        <a:srgbClr val="EEECE1"/>
+      </a:lt2>
+      <a:accent1>
+        <a:srgbClr val="4F81BD"/>
+      </a:accent1>
+      <a:accent2>
+        <a:srgbClr val="C0504D"/>
+      </a:accent2>
+      <a:accent3>
+        <a:srgbClr val="9BBB59"/>
+      </a:accent3>
+      <a:accent4>
+        <a:srgbClr val="8064A2"/>
+      </a:accent4>
+      <a:accent5>
+        <a:srgbClr val="4BACC6"/>
+      </a:accent5>
+      <a:accent6>
+        <a:srgbClr val="F79646"/>
+      </a:accent6>
+      <a:hlink>
+        <a:srgbClr val="0000FF"/>
+      </a:hlink>
+      <a:folHlink>
+        <a:srgbClr val="800080"/>
+      </a:folHlink>
+    </a:clrScheme>
+    <a:fontScheme name="Стандартная">
+      <a:majorFont>
+        <a:latin typeface="Cambria"/>
+        <a:ea typeface=""/>
+        <a:cs typeface=""/>
+        <a:font script="Jpan" typeface="ＭＳ ゴシック"/>
+        <a:font script="Hang" typeface="맑은 고딕"/>
+        <a:font script="Hans" typeface="宋体"/>
+        <a:font script="Hant" typeface="新細明體"/>
+        <a:font script="Arab" typeface="Times New Roman"/>
+        <a:font script="Hebr" typeface="Times New Roman"/>
+        <a:font script="Thai" typeface="Angsana New"/>
+        <a:font script="Ethi" typeface="Nyala"/>
+        <a:font script="Beng" typeface="Vrinda"/>
+        <a:font script="Gujr" typeface="Shruti"/>
+        <a:font script="Khmr" typeface="MoolBoran"/>
+        <a:font script="Knda" typeface="Tunga"/>
+        <a:font script="Guru" typeface="Raavi"/>
+        <a:font script="Cans" typeface="Euphemia"/>
+        <a:font script="Cher" typeface="Plantagenet Cherokee"/>
+        <a:font script="Yiii" typeface="Microsoft Yi Baiti"/>
+        <a:font script="Tibt" typeface="Microsoft Himalaya"/>
+        <a:font script="Thaa" typeface="MV Boli"/>
+        <a:font script="Deva" typeface="Mangal"/>
+        <a:font script="Telu" typeface="Gautami"/>
+        <a:font script="Taml" typeface="Latha"/>
+        <a:font script="Syrc" typeface="Estrangelo Edessa"/>
+        <a:font script="Orya" typeface="Kalinga"/>
+        <a:font script="Mlym" typeface="Kartika"/>
+        <a:font script="Laoo" typeface="DokChampa"/>
+        <a:font script="Sinh" typeface="Iskoola Pota"/>
+        <a:font script="Mong" typeface="Mongolian Baiti"/>
+        <a:font script="Viet" typeface="Times New Roman"/>
+        <a:font script="Uigh" typeface="Microsoft Uighur"/>
+      </a:majorFont>
+      <a:minorFont>
+        <a:latin typeface="Calibri"/>
+        <a:ea typeface=""/>
+        <a:cs typeface=""/>
+        <a:font script="Jpan" typeface="ＭＳ 明朝"/>
+        <a:font script="Hang" typeface="맑은 고딕"/>
+        <a:font script="Hans" typeface="宋体"/>
+        <a:font script="Hant" typeface="新細明體"/>
+        <a:font script="Arab" typeface="Arial"/>
+        <a:font script="Hebr" typeface="Arial"/>
+        <a:font script="Thai" typeface="Cordia New"/>
+        <a:font script="Ethi" typeface="Nyala"/>
+        <a:font script="Beng" typeface="Vrinda"/>
+        <a:font script="Gujr" typeface="Shruti"/>
+        <a:font script="Khmr" typeface="DaunPenh"/>
+        <a:font script="Knda" typeface="Tunga"/>
+        <a:font script="Guru" typeface="Raavi"/>
+        <a:font script="Cans" typeface="Euphemia"/>
+        <a:font script="Cher" typeface="Plantagenet Cherokee"/>
+        <a:font script="Yiii" typeface="Microsoft Yi Baiti"/>
+        <a:font script="Tibt" typeface="Microsoft Himalaya"/>
+        <a:font script="Thaa" typeface="MV Boli"/>
+        <a:font script="Deva" typeface="Mangal"/>
+        <a:font script="Telu" typeface="Gautami"/>
+        <a:font script="Taml" typeface="Latha"/>
+        <a:font script="Syrc" typeface="Estrangelo Edessa"/>
+        <a:font script="Orya" typeface="Kalinga"/>
+        <a:font script="Mlym" typeface="Kartika"/>
+        <a:font script="Laoo" typeface="DokChampa"/>
+        <a:font script="Sinh" typeface="Iskoola Pota"/>
+        <a:font script="Mong" typeface="Mongolian Baiti"/>
+        <a:font script="Viet" typeface="Arial"/>
+        <a:font script="Uigh" typeface="Microsoft Uighur"/>
+      </a:minorFont>
+    </a:fontScheme>
+    <a:fmtScheme name="Стандартная">
+      <a:fillStyleLst>
+        <a:solidFill>
+          <a:schemeClr val="phClr"/>
+        </a:solidFill>
+        <a:gradFill rotWithShape="1">
+          <a:gsLst>
+            <a:gs pos="0">
+              <a:schemeClr val="phClr">
+                <a:tint val="50000"/>
+                <a:satMod val="300000"/>
+              </a:schemeClr>
+            </a:gs>
+            <a:gs pos="35000">
+              <a:schemeClr val="phClr">
+                <a:tint val="37000"/>
+                <a:satMod val="300000"/>
+              </a:schemeClr>
+            </a:gs>
+            <a:gs pos="100000">
+              <a:schemeClr val="phClr">
+                <a:tint val="15000"/>
+                <a:satMod val="350000"/>
+              </a:schemeClr>
+            </a:gs>
+          </a:gsLst>
+          <a:lin ang="16200000" scaled="1"/>
+        </a:gradFill>
+        <a:gradFill rotWithShape="1">
+          <a:gsLst>
+            <a:gs pos="0">
+              <a:schemeClr val="phClr">
+                <a:shade val="51000"/>
+                <a:satMod val="130000"/>
+              </a:schemeClr>
+            </a:gs>
+            <a:gs pos="80000">
+              <a:schemeClr val="phClr">
+                <a:shade val="93000"/>
+                <a:satMod val="130000"/>
+              </a:schemeClr>
+            </a:gs>
+            <a:gs pos="100000">
+              <a:schemeClr val="phClr">
+                <a:shade val="94000"/>
+                <a:satMod val="135000"/>
+              </a:schemeClr>
+            </a:gs>
+          </a:gsLst>
+          <a:lin ang="16200000" scaled="0"/>
+        </a:gradFill>
+      </a:fillStyleLst>
+      <a:lnStyleLst>
+        <a:ln w="9525" cap="flat" cmpd="sng" algn="ctr">
+          <a:solidFill>
+            <a:schemeClr val="phClr">
+              <a:shade val="95000"/>
+              <a:satMod val="105000"/>
+            </a:schemeClr>
+          </a:solidFill>
+          <a:prstDash val="solid"/>
+        </a:ln>
+        <a:ln w="25400" cap="flat" cmpd="sng" algn="ctr">
+          <a:solidFill>
+            <a:schemeClr val="phClr"/>
+          </a:solidFill>
+          <a:prstDash val="solid"/>
+        </a:ln>
+        <a:ln w="38100" cap="flat" cmpd="sng" algn="ctr">
+          <a:solidFill>
+            <a:schemeClr val="phClr"/>
+          </a:solidFill>
+          <a:prstDash val="solid"/>
+        </a:ln>
+      </a:lnStyleLst>
+      <a:effectStyleLst>
+        <a:effectStyle>
+          <a:effectLst>
+            <a:outerShdw blurRad="40000" dist="20000" dir="5400000" rotWithShape="0">
+              <a:srgbClr val="000000">
+                <a:alpha val="38000"/>
+              </a:srgbClr>
+            </a:outerShdw>
+          </a:effectLst>
+        </a:effectStyle>
+        <a:effectStyle>
+          <a:effectLst>
+            <a:outerShdw blurRad="40000" dist="23000" dir="5400000" rotWithShape="0">
+              <a:srgbClr val="000000">
+                <a:alpha val="35000"/>
+              </a:srgbClr>
+            </a:outerShdw>
+          </a:effectLst>
+        </a:effectStyle>
+        <a:effectStyle>
+          <a:effectLst>
+            <a:outerShdw blurRad="40000" dist="23000" dir="5400000" rotWithShape="0">
+              <a:srgbClr val="000000">
+                <a:alpha val="35000"/>
+              </a:srgbClr>
+            </a:outerShdw>
+          </a:effectLst>
+          <a:scene3d>
+            <a:camera prst="orthographicFront">
+              <a:rot lat="0" lon="0" rev="0"/>
+            </a:camera>
+            <a:lightRig rig="threePt" dir="t">
+              <a:rot lat="0" lon="0" rev="1200000"/>
+            </a:lightRig>
+          </a:scene3d>
+          <a:sp3d>
+            <a:bevelT w="63500" h="25400"/>
+          </a:sp3d>
+        </a:effectStyle>
+      </a:effectStyleLst>
+      <a:bgFillStyleLst>
+        <a:solidFill>
+          <a:schemeClr val="phClr"/>
+        </a:solidFill>
+        <a:gradFill rotWithShape="1">
+          <a:gsLst>
+            <a:gs pos="0">
+              <a:schemeClr val="phClr">
+                <a:tint val="40000"/>
+                <a:satMod val="350000"/>
+              </a:schemeClr>
+            </a:gs>
+            <a:gs pos="40000">
+              <a:schemeClr val="phClr">
+                <a:tint val="45000"/>
+                <a:shade val="99000"/>
+                <a:satMod val="350000"/>
+              </a:schemeClr>
+            </a:gs>
+            <a:gs pos="100000">
+              <a:schemeClr val="phClr">
+                <a:shade val="20000"/>
+                <a:satMod val="255000"/>
+              </a:schemeClr>
+            </a:gs>
+          </a:gsLst>
+          <a:path path="circle">
+            <a:fillToRect l="50000" t="-80000" r="50000" b="180000"/>
+          </a:path>
+        </a:gradFill>
+        <a:gradFill rotWithShape="1">
+          <a:gsLst>
+            <a:gs pos="0">
+              <a:schemeClr val="phClr">
+                <a:tint val="80000"/>
+                <a:satMod val="300000"/>
+              </a:schemeClr>
+            </a:gs>
+            <a:gs pos="100000">
+              <a:schemeClr val="phClr">
+                <a:shade val="30000"/>
+                <a:satMod val="200000"/>
+              </a:schemeClr>
+            </a:gs>
+          </a:gsLst>
+          <a:path path="circle">
+            <a:fillToRect l="50000" t="50000" r="50000" b="50000"/>
+          </a:path>
+        </a:gradFill>
+      </a:bgFillStyleLst>
+    </a:fmtScheme>
+  </a:themeElements>
+  <a:objectDefaults/>
+  <a:extraClrSchemeLst/>
+</a:theme>
+</file>
+
+<file path=customXml/item1.xml><?xml version="1.0" encoding="utf-8"?>
+<b:Sources xmlns:b="http://schemas.openxmlformats.org/officeDocument/2006/bibliography" xmlns="http://schemas.openxmlformats.org/officeDocument/2006/bibliography" SelectedStyle="\APA.XSL" StyleName="APA Fifth Edition"/>
+</file>
+
+<file path=customXml/itemProps1.xml><?xml version="1.0" encoding="utf-8"?>
+<ds:datastoreItem xmlns:ds="http://schemas.openxmlformats.org/officeDocument/2006/customXml" ds:itemID="{42AF8424-A94F-4681-9BC5-EE1D80F35837}">
+  <ds:schemaRefs>
+    <ds:schemaRef ds:uri="http://schemas.openxmlformats.org/officeDocument/2006/bibliography"/>
+  </ds:schemaRefs>
+</ds:datastoreItem>
 </file>
</xml_diff>